<commit_message>
Updated API documentation around resource search.
</commit_message>
<xml_diff>
--- a/doc/LRI Reboot API Documentation.docx
+++ b/doc/LRI Reboot API Documentation.docx
@@ -4347,53 +4347,30 @@
         <w:pStyle w:val="ListParagraph"/>
         <w:numPr>
           <w:ilvl w:val="0"/>
-          <w:numId w:val="1"/>
+          <w:numId w:val="3"/>
         </w:numPr>
-        <w:rPr>
-          <w:rFonts w:cs="Noteworthy Light"/>
-        </w:rPr>
-      </w:pPr>
-      <w:proofErr w:type="spellStart"/>
-      <w:proofErr w:type="gramStart"/>
-      <w:r>
-        <w:rPr>
-          <w:rFonts w:cs="Noteworthy Light"/>
-        </w:rPr>
-        <w:t>resource.name</w:t>
-      </w:r>
-      <w:proofErr w:type="gramEnd"/>
-      <w:r>
-        <w:rPr>
-          <w:rFonts w:cs="Noteworthy Light"/>
-        </w:rPr>
-        <w:t>_s</w:t>
-      </w:r>
-      <w:proofErr w:type="spellEnd"/>
+      </w:pPr>
+      <w:proofErr w:type="gramStart"/>
+      <w:r>
+        <w:t>id</w:t>
+      </w:r>
+      <w:proofErr w:type="gramEnd"/>
     </w:p>
     <w:p>
       <w:pPr>
         <w:pStyle w:val="ListParagraph"/>
         <w:numPr>
           <w:ilvl w:val="0"/>
-          <w:numId w:val="1"/>
+          <w:numId w:val="3"/>
         </w:numPr>
-        <w:rPr>
-          <w:rFonts w:cs="Noteworthy Light"/>
-        </w:rPr>
-      </w:pPr>
-      <w:proofErr w:type="spellStart"/>
-      <w:proofErr w:type="gramStart"/>
-      <w:r>
-        <w:rPr>
-          <w:rFonts w:cs="Noteworthy Light"/>
-        </w:rPr>
-        <w:t>resource.externalguid</w:t>
-      </w:r>
-      <w:proofErr w:type="gramEnd"/>
-      <w:r>
-        <w:rPr>
-          <w:rFonts w:cs="Noteworthy Light"/>
-        </w:rPr>
+      </w:pPr>
+      <w:proofErr w:type="spellStart"/>
+      <w:proofErr w:type="gramStart"/>
+      <w:r>
+        <w:t>resource.name</w:t>
+      </w:r>
+      <w:proofErr w:type="gramEnd"/>
+      <w:r>
         <w:t>_s</w:t>
       </w:r>
       <w:proofErr w:type="spellEnd"/>
@@ -4403,25 +4380,16 @@
         <w:pStyle w:val="ListParagraph"/>
         <w:numPr>
           <w:ilvl w:val="0"/>
-          <w:numId w:val="1"/>
+          <w:numId w:val="3"/>
         </w:numPr>
-        <w:rPr>
-          <w:rFonts w:cs="Noteworthy Light"/>
-        </w:rPr>
-      </w:pPr>
-      <w:proofErr w:type="spellStart"/>
-      <w:proofErr w:type="gramStart"/>
-      <w:r>
-        <w:rPr>
-          <w:rFonts w:cs="Noteworthy Light"/>
-        </w:rPr>
-        <w:t>resource.url</w:t>
-      </w:r>
-      <w:proofErr w:type="gramEnd"/>
-      <w:r>
-        <w:rPr>
-          <w:rFonts w:cs="Noteworthy Light"/>
-        </w:rPr>
+      </w:pPr>
+      <w:proofErr w:type="spellStart"/>
+      <w:proofErr w:type="gramStart"/>
+      <w:r>
+        <w:t>resource.externalguid</w:t>
+      </w:r>
+      <w:proofErr w:type="gramEnd"/>
+      <w:r>
         <w:t>_s</w:t>
       </w:r>
       <w:proofErr w:type="spellEnd"/>
@@ -4431,25 +4399,16 @@
         <w:pStyle w:val="ListParagraph"/>
         <w:numPr>
           <w:ilvl w:val="0"/>
-          <w:numId w:val="1"/>
+          <w:numId w:val="3"/>
         </w:numPr>
-        <w:rPr>
-          <w:rFonts w:cs="Noteworthy Light"/>
-        </w:rPr>
-      </w:pPr>
-      <w:proofErr w:type="spellStart"/>
-      <w:proofErr w:type="gramStart"/>
-      <w:r>
-        <w:rPr>
-          <w:rFonts w:cs="Noteworthy Light"/>
-        </w:rPr>
-        <w:t>resource.description</w:t>
-      </w:r>
-      <w:proofErr w:type="gramEnd"/>
-      <w:r>
-        <w:rPr>
-          <w:rFonts w:cs="Noteworthy Light"/>
-        </w:rPr>
+      </w:pPr>
+      <w:proofErr w:type="spellStart"/>
+      <w:proofErr w:type="gramStart"/>
+      <w:r>
+        <w:t>resource.url</w:t>
+      </w:r>
+      <w:proofErr w:type="gramEnd"/>
+      <w:r>
         <w:t>_s</w:t>
       </w:r>
       <w:proofErr w:type="spellEnd"/>
@@ -4459,25 +4418,16 @@
         <w:pStyle w:val="ListParagraph"/>
         <w:numPr>
           <w:ilvl w:val="0"/>
-          <w:numId w:val="1"/>
+          <w:numId w:val="3"/>
         </w:numPr>
-        <w:rPr>
-          <w:rFonts w:cs="Noteworthy Light"/>
-        </w:rPr>
-      </w:pPr>
-      <w:proofErr w:type="spellStart"/>
-      <w:proofErr w:type="gramStart"/>
-      <w:r>
-        <w:rPr>
-          <w:rFonts w:cs="Noteworthy Light"/>
-        </w:rPr>
-        <w:t>resource.copyrightyear</w:t>
-      </w:r>
-      <w:proofErr w:type="gramEnd"/>
-      <w:r>
-        <w:rPr>
-          <w:rFonts w:cs="Noteworthy Light"/>
-        </w:rPr>
+      </w:pPr>
+      <w:proofErr w:type="spellStart"/>
+      <w:proofErr w:type="gramStart"/>
+      <w:r>
+        <w:t>resource.description</w:t>
+      </w:r>
+      <w:proofErr w:type="gramEnd"/>
+      <w:r>
         <w:t>_s</w:t>
       </w:r>
       <w:proofErr w:type="spellEnd"/>
@@ -4487,25 +4437,16 @@
         <w:pStyle w:val="ListParagraph"/>
         <w:numPr>
           <w:ilvl w:val="0"/>
-          <w:numId w:val="1"/>
+          <w:numId w:val="3"/>
         </w:numPr>
-        <w:rPr>
-          <w:rFonts w:cs="Noteworthy Light"/>
-        </w:rPr>
-      </w:pPr>
-      <w:proofErr w:type="spellStart"/>
-      <w:proofErr w:type="gramStart"/>
-      <w:r>
-        <w:rPr>
-          <w:rFonts w:cs="Noteworthy Light"/>
-        </w:rPr>
-        <w:t>resource.userightsurl</w:t>
-      </w:r>
-      <w:proofErr w:type="gramEnd"/>
-      <w:r>
-        <w:rPr>
-          <w:rFonts w:cs="Noteworthy Light"/>
-        </w:rPr>
+      </w:pPr>
+      <w:proofErr w:type="spellStart"/>
+      <w:proofErr w:type="gramStart"/>
+      <w:r>
+        <w:t>resource.copyrightyear</w:t>
+      </w:r>
+      <w:proofErr w:type="gramEnd"/>
+      <w:r>
         <w:t>_s</w:t>
       </w:r>
       <w:proofErr w:type="spellEnd"/>
@@ -4515,25 +4456,16 @@
         <w:pStyle w:val="ListParagraph"/>
         <w:numPr>
           <w:ilvl w:val="0"/>
-          <w:numId w:val="1"/>
+          <w:numId w:val="3"/>
         </w:numPr>
-        <w:rPr>
-          <w:rFonts w:cs="Noteworthy Light"/>
-        </w:rPr>
-      </w:pPr>
-      <w:proofErr w:type="spellStart"/>
-      <w:proofErr w:type="gramStart"/>
-      <w:r>
-        <w:rPr>
-          <w:rFonts w:cs="Noteworthy Light"/>
-        </w:rPr>
-        <w:t>resource.isbasedonurl</w:t>
-      </w:r>
-      <w:proofErr w:type="gramEnd"/>
-      <w:r>
-        <w:rPr>
-          <w:rFonts w:cs="Noteworthy Light"/>
-        </w:rPr>
+      </w:pPr>
+      <w:proofErr w:type="spellStart"/>
+      <w:proofErr w:type="gramStart"/>
+      <w:r>
+        <w:t>resource.userightsurl</w:t>
+      </w:r>
+      <w:proofErr w:type="gramEnd"/>
+      <w:r>
         <w:t>_s</w:t>
       </w:r>
       <w:proofErr w:type="spellEnd"/>
@@ -4543,25 +4475,16 @@
         <w:pStyle w:val="ListParagraph"/>
         <w:numPr>
           <w:ilvl w:val="0"/>
-          <w:numId w:val="1"/>
+          <w:numId w:val="3"/>
         </w:numPr>
-        <w:rPr>
-          <w:rFonts w:cs="Noteworthy Light"/>
-        </w:rPr>
-      </w:pPr>
-      <w:proofErr w:type="spellStart"/>
-      <w:proofErr w:type="gramStart"/>
-      <w:r>
-        <w:rPr>
-          <w:rFonts w:cs="Noteworthy Light"/>
-        </w:rPr>
-        <w:t>resource.timerequired</w:t>
-      </w:r>
-      <w:proofErr w:type="gramEnd"/>
-      <w:r>
-        <w:rPr>
-          <w:rFonts w:cs="Noteworthy Light"/>
-        </w:rPr>
+      </w:pPr>
+      <w:proofErr w:type="spellStart"/>
+      <w:proofErr w:type="gramStart"/>
+      <w:r>
+        <w:t>resource.isbasedonurl</w:t>
+      </w:r>
+      <w:proofErr w:type="gramEnd"/>
+      <w:r>
         <w:t>_s</w:t>
       </w:r>
       <w:proofErr w:type="spellEnd"/>
@@ -4571,25 +4494,16 @@
         <w:pStyle w:val="ListParagraph"/>
         <w:numPr>
           <w:ilvl w:val="0"/>
-          <w:numId w:val="1"/>
+          <w:numId w:val="3"/>
         </w:numPr>
-        <w:rPr>
-          <w:rFonts w:cs="Noteworthy Light"/>
-        </w:rPr>
-      </w:pPr>
-      <w:proofErr w:type="spellStart"/>
-      <w:proofErr w:type="gramStart"/>
-      <w:r>
-        <w:rPr>
-          <w:rFonts w:cs="Noteworthy Light"/>
-        </w:rPr>
-        <w:t>resource.lang</w:t>
-      </w:r>
-      <w:proofErr w:type="gramEnd"/>
-      <w:r>
-        <w:rPr>
-          <w:rFonts w:cs="Noteworthy Light"/>
-        </w:rPr>
+      </w:pPr>
+      <w:proofErr w:type="spellStart"/>
+      <w:proofErr w:type="gramStart"/>
+      <w:r>
+        <w:t>resource.timerequired</w:t>
+      </w:r>
+      <w:proofErr w:type="gramEnd"/>
+      <w:r>
         <w:t>_s</w:t>
       </w:r>
       <w:proofErr w:type="spellEnd"/>
@@ -4599,26 +4513,17 @@
         <w:pStyle w:val="ListParagraph"/>
         <w:numPr>
           <w:ilvl w:val="0"/>
-          <w:numId w:val="1"/>
+          <w:numId w:val="3"/>
         </w:numPr>
-        <w:rPr>
-          <w:rFonts w:cs="Noteworthy Light"/>
-        </w:rPr>
-      </w:pPr>
-      <w:proofErr w:type="spellStart"/>
-      <w:proofErr w:type="gramStart"/>
-      <w:r>
-        <w:rPr>
-          <w:rFonts w:cs="Noteworthy Light"/>
-        </w:rPr>
-        <w:t>resource.interactivity</w:t>
-      </w:r>
-      <w:proofErr w:type="gramEnd"/>
-      <w:r>
-        <w:rPr>
-          <w:rFonts w:cs="Noteworthy Light"/>
-        </w:rPr>
-        <w:t>_s</w:t>
+      </w:pPr>
+      <w:proofErr w:type="spellStart"/>
+      <w:proofErr w:type="gramStart"/>
+      <w:r>
+        <w:t>resource.lang</w:t>
+      </w:r>
+      <w:proofErr w:type="gramEnd"/>
+      <w:r>
+        <w:t>_t</w:t>
       </w:r>
       <w:proofErr w:type="spellEnd"/>
     </w:p>
@@ -4627,26 +4532,17 @@
         <w:pStyle w:val="ListParagraph"/>
         <w:numPr>
           <w:ilvl w:val="0"/>
-          <w:numId w:val="1"/>
+          <w:numId w:val="3"/>
         </w:numPr>
-        <w:rPr>
-          <w:rFonts w:cs="Noteworthy Light"/>
-        </w:rPr>
-      </w:pPr>
-      <w:proofErr w:type="spellStart"/>
-      <w:proofErr w:type="gramStart"/>
-      <w:r>
-        <w:rPr>
-          <w:rFonts w:cs="Noteworthy Light"/>
-        </w:rPr>
-        <w:t>resource.sourcetext</w:t>
-      </w:r>
-      <w:proofErr w:type="gramEnd"/>
-      <w:r>
-        <w:rPr>
-          <w:rFonts w:cs="Noteworthy Light"/>
-        </w:rPr>
-        <w:t>_s</w:t>
+      </w:pPr>
+      <w:proofErr w:type="spellStart"/>
+      <w:proofErr w:type="gramStart"/>
+      <w:r>
+        <w:t>resource.audience</w:t>
+      </w:r>
+      <w:proofErr w:type="gramEnd"/>
+      <w:r>
+        <w:t>_t</w:t>
       </w:r>
       <w:proofErr w:type="spellEnd"/>
     </w:p>
@@ -4655,26 +4551,17 @@
         <w:pStyle w:val="ListParagraph"/>
         <w:numPr>
           <w:ilvl w:val="0"/>
-          <w:numId w:val="1"/>
+          <w:numId w:val="3"/>
         </w:numPr>
-        <w:rPr>
-          <w:rFonts w:cs="Noteworthy Light"/>
-        </w:rPr>
-      </w:pPr>
-      <w:proofErr w:type="spellStart"/>
-      <w:proofErr w:type="gramStart"/>
-      <w:r>
-        <w:rPr>
-          <w:rFonts w:cs="Noteworthy Light"/>
-        </w:rPr>
-        <w:t>resource.id</w:t>
-      </w:r>
-      <w:proofErr w:type="gramEnd"/>
-      <w:r>
-        <w:rPr>
-          <w:rFonts w:cs="Noteworthy Light"/>
-        </w:rPr>
-        <w:t>_l</w:t>
+      </w:pPr>
+      <w:proofErr w:type="spellStart"/>
+      <w:proofErr w:type="gramStart"/>
+      <w:r>
+        <w:t>resource.agerange</w:t>
+      </w:r>
+      <w:proofErr w:type="gramEnd"/>
+      <w:r>
+        <w:t>_t</w:t>
       </w:r>
       <w:proofErr w:type="spellEnd"/>
     </w:p>
@@ -4683,28 +4570,155 @@
         <w:pStyle w:val="ListParagraph"/>
         <w:numPr>
           <w:ilvl w:val="0"/>
-          <w:numId w:val="1"/>
+          <w:numId w:val="3"/>
         </w:numPr>
-        <w:rPr>
-          <w:rFonts w:cs="Noteworthy Light"/>
-        </w:rPr>
-      </w:pPr>
-      <w:proofErr w:type="spellStart"/>
-      <w:proofErr w:type="gramStart"/>
-      <w:r>
-        <w:rPr>
-          <w:rFonts w:cs="Noteworthy Light"/>
-        </w:rPr>
+      </w:pPr>
+      <w:proofErr w:type="spellStart"/>
+      <w:proofErr w:type="gramStart"/>
+      <w:r>
+        <w:t>resource.use</w:t>
+      </w:r>
+      <w:proofErr w:type="gramEnd"/>
+      <w:r>
+        <w:t>_t</w:t>
+      </w:r>
+      <w:proofErr w:type="spellEnd"/>
+    </w:p>
+    <w:p>
+      <w:pPr>
+        <w:pStyle w:val="ListParagraph"/>
+        <w:numPr>
+          <w:ilvl w:val="0"/>
+          <w:numId w:val="3"/>
+        </w:numPr>
+      </w:pPr>
+      <w:proofErr w:type="spellStart"/>
+      <w:proofErr w:type="gramStart"/>
+      <w:r>
+        <w:t>resource.interactivity</w:t>
+      </w:r>
+      <w:proofErr w:type="gramEnd"/>
+      <w:r>
+        <w:t>_t</w:t>
+      </w:r>
+      <w:proofErr w:type="spellEnd"/>
+    </w:p>
+    <w:p>
+      <w:pPr>
+        <w:pStyle w:val="ListParagraph"/>
+        <w:numPr>
+          <w:ilvl w:val="0"/>
+          <w:numId w:val="3"/>
+        </w:numPr>
+      </w:pPr>
+      <w:proofErr w:type="spellStart"/>
+      <w:proofErr w:type="gramStart"/>
+      <w:r>
+        <w:t>resource.tag</w:t>
+      </w:r>
+      <w:proofErr w:type="gramEnd"/>
+      <w:r>
+        <w:t>_t</w:t>
+      </w:r>
+      <w:proofErr w:type="spellEnd"/>
+    </w:p>
+    <w:p>
+      <w:pPr>
+        <w:pStyle w:val="ListParagraph"/>
+        <w:numPr>
+          <w:ilvl w:val="0"/>
+          <w:numId w:val="3"/>
+        </w:numPr>
+      </w:pPr>
+      <w:proofErr w:type="spellStart"/>
+      <w:proofErr w:type="gramStart"/>
+      <w:r>
+        <w:t>resource.party</w:t>
+      </w:r>
+      <w:proofErr w:type="gramEnd"/>
+      <w:r>
+        <w:t>_t</w:t>
+      </w:r>
+      <w:proofErr w:type="spellEnd"/>
+    </w:p>
+    <w:p>
+      <w:pPr>
+        <w:pStyle w:val="ListParagraph"/>
+        <w:numPr>
+          <w:ilvl w:val="0"/>
+          <w:numId w:val="3"/>
+        </w:numPr>
+      </w:pPr>
+      <w:proofErr w:type="spellStart"/>
+      <w:proofErr w:type="gramStart"/>
+      <w:r>
+        <w:t>resource.standard</w:t>
+      </w:r>
+      <w:proofErr w:type="gramEnd"/>
+      <w:r>
+        <w:t>_t</w:t>
+      </w:r>
+      <w:proofErr w:type="spellEnd"/>
+    </w:p>
+    <w:p>
+      <w:pPr>
+        <w:pStyle w:val="ListParagraph"/>
+        <w:numPr>
+          <w:ilvl w:val="0"/>
+          <w:numId w:val="3"/>
+        </w:numPr>
+      </w:pPr>
+      <w:proofErr w:type="spellStart"/>
+      <w:proofErr w:type="gramStart"/>
+      <w:r>
+        <w:t>resource.sourcetext</w:t>
+      </w:r>
+      <w:proofErr w:type="gramEnd"/>
+      <w:r>
+        <w:t>_s</w:t>
+      </w:r>
+      <w:proofErr w:type="spellEnd"/>
+    </w:p>
+    <w:p>
+      <w:pPr>
+        <w:pStyle w:val="ListParagraph"/>
+        <w:numPr>
+          <w:ilvl w:val="0"/>
+          <w:numId w:val="3"/>
+        </w:numPr>
+      </w:pPr>
+      <w:proofErr w:type="spellStart"/>
+      <w:proofErr w:type="gramStart"/>
+      <w:r>
+        <w:t>resource.id</w:t>
+      </w:r>
+      <w:proofErr w:type="gramEnd"/>
+      <w:r>
+        <w:t>_l</w:t>
+      </w:r>
+      <w:proofErr w:type="spellEnd"/>
+    </w:p>
+    <w:p>
+      <w:pPr>
+        <w:pStyle w:val="ListParagraph"/>
+        <w:numPr>
+          <w:ilvl w:val="0"/>
+          <w:numId w:val="3"/>
+        </w:numPr>
+      </w:pPr>
+      <w:proofErr w:type="spellStart"/>
+      <w:proofErr w:type="gramStart"/>
+      <w:r>
         <w:t>resource</w:t>
       </w:r>
       <w:proofErr w:type="gramEnd"/>
       <w:r>
-        <w:rPr>
-          <w:rFonts w:cs="Noteworthy Light"/>
-        </w:rPr>
         <w:t>_solrsummary_t</w:t>
       </w:r>
       <w:proofErr w:type="spellEnd"/>
+      <w:r>
+        <w:t xml:space="preserve"> </w:t>
+      </w:r>
     </w:p>
     <w:p/>
     <w:p>
@@ -4730,7 +4744,44 @@
       </w:r>
       <w:proofErr w:type="gramEnd"/>
       <w:r>
-        <w:t xml:space="preserve"> are Text types and can be searched with a case insensitive search (including wildcards). For more information about constructing </w:t>
+        <w:t xml:space="preserve"> are Text types and can be searched with a case insensitive search (including wildcards). </w:t>
+      </w:r>
+    </w:p>
+    <w:p/>
+    <w:p>
+      <w:r>
+        <w:t xml:space="preserve">Searches for the </w:t>
+      </w:r>
+      <w:proofErr w:type="spellStart"/>
+      <w:r>
+        <w:t>resource.party_t</w:t>
+      </w:r>
+      <w:proofErr w:type="spellEnd"/>
+      <w:r>
+        <w:t xml:space="preserve"> item must be prefaced with the type of party you are searching for, followed by a “:” character. (Ex: Publisher, Author, </w:t>
+      </w:r>
+      <w:proofErr w:type="gramStart"/>
+      <w:r>
+        <w:t>Editor</w:t>
+      </w:r>
+      <w:proofErr w:type="gramEnd"/>
+      <w:r>
+        <w:t>)</w:t>
+      </w:r>
+    </w:p>
+    <w:p/>
+    <w:p>
+      <w:r>
+        <w:t>Searches for standards must be prefaced with an alignment type, followed by a “:” character. (Ex: Teaches, Assesses)</w:t>
+      </w:r>
+    </w:p>
+    <w:p>
+      <w:bookmarkStart w:id="0" w:name="_GoBack"/>
+      <w:bookmarkEnd w:id="0"/>
+    </w:p>
+    <w:p>
+      <w:r>
+        <w:t xml:space="preserve">For more information about constructing </w:t>
       </w:r>
       <w:proofErr w:type="spellStart"/>
       <w:r>
@@ -5424,13 +5475,7 @@
         <w:pStyle w:val="Heading2"/>
       </w:pPr>
       <w:r>
-        <w:t>/</w:t>
-      </w:r>
-      <w:r>
-        <w:t>standards</w:t>
-      </w:r>
-      <w:r>
-        <w:t>/</w:t>
+        <w:t>/standards/</w:t>
       </w:r>
       <w:proofErr w:type="spellStart"/>
       <w:r>
@@ -5464,15 +5509,7 @@
       </w:r>
       <w:proofErr w:type="spellEnd"/>
       <w:r>
-        <w:t xml:space="preserve">. Based on the query string parameter, returns a collection of </w:t>
-      </w:r>
-      <w:r>
-        <w:t>standards</w:t>
-      </w:r>
-      <w:bookmarkStart w:id="0" w:name="_GoBack"/>
-      <w:bookmarkEnd w:id="0"/>
-      <w:r>
-        <w:t xml:space="preserve"> that match the query.</w:t>
+        <w:t>. Based on the query string parameter, returns a collection of standards that match the query.</w:t>
       </w:r>
     </w:p>
     <w:p/>
@@ -5481,13 +5518,7 @@
         <w:t>You can construct a query for the following items</w:t>
       </w:r>
       <w:r>
-        <w:t>, which correspo</w:t>
-      </w:r>
-      <w:r>
-        <w:t>nd to properties of the Standard</w:t>
-      </w:r>
-      <w:r>
-        <w:t xml:space="preserve"> object (detailed in the JSON above)</w:t>
+        <w:t>, which correspond to properties of the Standard object (detailed in the JSON above)</w:t>
       </w:r>
       <w:r>
         <w:t>:</w:t>
@@ -5731,13 +5762,7 @@
     <w:p/>
     <w:p>
       <w:r>
-        <w:t>/</w:t>
-      </w:r>
-      <w:r>
-        <w:t>standards</w:t>
-      </w:r>
-      <w:r>
-        <w:t>/</w:t>
+        <w:t>/standards/</w:t>
       </w:r>
       <w:proofErr w:type="spellStart"/>
       <w:r>
@@ -6371,9 +6396,9 @@
     </w:lvl>
   </w:abstractNum>
   <w:abstractNum w:abstractNumId="1">
-    <w:nsid w:val="78DA2232"/>
+    <w:nsid w:val="78534951"/>
     <w:multiLevelType w:val="hybridMultilevel"/>
-    <w:tmpl w:val="0EFAD70E"/>
+    <w:tmpl w:val="C0143BB8"/>
     <w:lvl w:ilvl="0" w:tplc="04090001">
       <w:start w:val="1"/>
       <w:numFmt w:val="bullet"/>
@@ -6483,11 +6508,127 @@
       </w:rPr>
     </w:lvl>
   </w:abstractNum>
+  <w:abstractNum w:abstractNumId="2">
+    <w:nsid w:val="78DA2232"/>
+    <w:multiLevelType w:val="hybridMultilevel"/>
+    <w:tmpl w:val="0EFAD70E"/>
+    <w:lvl w:ilvl="0" w:tplc="04090001">
+      <w:start w:val="1"/>
+      <w:numFmt w:val="bullet"/>
+      <w:lvlText w:val=""/>
+      <w:lvlJc w:val="left"/>
+      <w:pPr>
+        <w:ind w:left="720" w:hanging="360"/>
+      </w:pPr>
+      <w:rPr>
+        <w:rFonts w:ascii="Symbol" w:hAnsi="Symbol" w:hint="default"/>
+      </w:rPr>
+    </w:lvl>
+    <w:lvl w:ilvl="1" w:tplc="04090003" w:tentative="1">
+      <w:start w:val="1"/>
+      <w:numFmt w:val="bullet"/>
+      <w:lvlText w:val="o"/>
+      <w:lvlJc w:val="left"/>
+      <w:pPr>
+        <w:ind w:left="1440" w:hanging="360"/>
+      </w:pPr>
+      <w:rPr>
+        <w:rFonts w:ascii="Courier New" w:hAnsi="Courier New" w:hint="default"/>
+      </w:rPr>
+    </w:lvl>
+    <w:lvl w:ilvl="2" w:tplc="04090005" w:tentative="1">
+      <w:start w:val="1"/>
+      <w:numFmt w:val="bullet"/>
+      <w:lvlText w:val=""/>
+      <w:lvlJc w:val="left"/>
+      <w:pPr>
+        <w:ind w:left="2160" w:hanging="360"/>
+      </w:pPr>
+      <w:rPr>
+        <w:rFonts w:ascii="Wingdings" w:hAnsi="Wingdings" w:hint="default"/>
+      </w:rPr>
+    </w:lvl>
+    <w:lvl w:ilvl="3" w:tplc="04090001" w:tentative="1">
+      <w:start w:val="1"/>
+      <w:numFmt w:val="bullet"/>
+      <w:lvlText w:val=""/>
+      <w:lvlJc w:val="left"/>
+      <w:pPr>
+        <w:ind w:left="2880" w:hanging="360"/>
+      </w:pPr>
+      <w:rPr>
+        <w:rFonts w:ascii="Symbol" w:hAnsi="Symbol" w:hint="default"/>
+      </w:rPr>
+    </w:lvl>
+    <w:lvl w:ilvl="4" w:tplc="04090003" w:tentative="1">
+      <w:start w:val="1"/>
+      <w:numFmt w:val="bullet"/>
+      <w:lvlText w:val="o"/>
+      <w:lvlJc w:val="left"/>
+      <w:pPr>
+        <w:ind w:left="3600" w:hanging="360"/>
+      </w:pPr>
+      <w:rPr>
+        <w:rFonts w:ascii="Courier New" w:hAnsi="Courier New" w:hint="default"/>
+      </w:rPr>
+    </w:lvl>
+    <w:lvl w:ilvl="5" w:tplc="04090005" w:tentative="1">
+      <w:start w:val="1"/>
+      <w:numFmt w:val="bullet"/>
+      <w:lvlText w:val=""/>
+      <w:lvlJc w:val="left"/>
+      <w:pPr>
+        <w:ind w:left="4320" w:hanging="360"/>
+      </w:pPr>
+      <w:rPr>
+        <w:rFonts w:ascii="Wingdings" w:hAnsi="Wingdings" w:hint="default"/>
+      </w:rPr>
+    </w:lvl>
+    <w:lvl w:ilvl="6" w:tplc="04090001" w:tentative="1">
+      <w:start w:val="1"/>
+      <w:numFmt w:val="bullet"/>
+      <w:lvlText w:val=""/>
+      <w:lvlJc w:val="left"/>
+      <w:pPr>
+        <w:ind w:left="5040" w:hanging="360"/>
+      </w:pPr>
+      <w:rPr>
+        <w:rFonts w:ascii="Symbol" w:hAnsi="Symbol" w:hint="default"/>
+      </w:rPr>
+    </w:lvl>
+    <w:lvl w:ilvl="7" w:tplc="04090003" w:tentative="1">
+      <w:start w:val="1"/>
+      <w:numFmt w:val="bullet"/>
+      <w:lvlText w:val="o"/>
+      <w:lvlJc w:val="left"/>
+      <w:pPr>
+        <w:ind w:left="5760" w:hanging="360"/>
+      </w:pPr>
+      <w:rPr>
+        <w:rFonts w:ascii="Courier New" w:hAnsi="Courier New" w:hint="default"/>
+      </w:rPr>
+    </w:lvl>
+    <w:lvl w:ilvl="8" w:tplc="04090005" w:tentative="1">
+      <w:start w:val="1"/>
+      <w:numFmt w:val="bullet"/>
+      <w:lvlText w:val=""/>
+      <w:lvlJc w:val="left"/>
+      <w:pPr>
+        <w:ind w:left="6480" w:hanging="360"/>
+      </w:pPr>
+      <w:rPr>
+        <w:rFonts w:ascii="Wingdings" w:hAnsi="Wingdings" w:hint="default"/>
+      </w:rPr>
+    </w:lvl>
+  </w:abstractNum>
   <w:num w:numId="1">
-    <w:abstractNumId w:val="1"/>
+    <w:abstractNumId w:val="2"/>
   </w:num>
   <w:num w:numId="2">
     <w:abstractNumId w:val="0"/>
+  </w:num>
+  <w:num w:numId="3">
+    <w:abstractNumId w:val="1"/>
   </w:num>
 </w:numbering>
 </file>
@@ -7655,7 +7796,7 @@
 </file>
 
 <file path=customXml/itemProps1.xml><?xml version="1.0" encoding="utf-8"?>
-<ds:datastoreItem xmlns:ds="http://schemas.openxmlformats.org/officeDocument/2006/customXml" ds:itemID="{12B5853E-AD90-5447-9F10-83A4BA384554}">
+<ds:datastoreItem xmlns:ds="http://schemas.openxmlformats.org/officeDocument/2006/customXml" ds:itemID="{E5B16CBA-7CE2-F741-B0CD-9199741024B5}">
   <ds:schemaRefs>
     <ds:schemaRef ds:uri="http://schemas.openxmlformats.org/officeDocument/2006/bibliography"/>
   </ds:schemaRefs>

</xml_diff>

<commit_message>
adding environment references and sample searches
</commit_message>
<xml_diff>
--- a/doc/LRI Reboot API Documentation.docx
+++ b/doc/LRI Reboot API Documentation.docx
@@ -7,10 +7,7 @@
         <w:pStyle w:val="Title"/>
       </w:pPr>
       <w:r>
-        <w:t xml:space="preserve">LRI </w:t>
-      </w:r>
-      <w:r>
-        <w:t>Reboot API Documentation</w:t>
+        <w:t>LRI Reboot API Documentation</w:t>
       </w:r>
     </w:p>
     <w:p>
@@ -23,25 +20,51 @@
     </w:p>
     <w:p>
       <w:r>
-        <w:t xml:space="preserve">This document provides specifications for implementing clients that perform CRUD </w:t>
-      </w:r>
-      <w:r>
-        <w:t xml:space="preserve">and search </w:t>
-      </w:r>
-      <w:r>
-        <w:t>operations on</w:t>
-      </w:r>
-      <w:r>
-        <w:t xml:space="preserve"> Resources,</w:t>
-      </w:r>
-      <w:r>
-        <w:t xml:space="preserve"> Standards</w:t>
-      </w:r>
-      <w:r>
-        <w:t>,</w:t>
-      </w:r>
-      <w:r>
-        <w:t xml:space="preserve"> and Pathways (also called Learning Maps) in the Learning Resource Index. This API is not finalized, however, inBloom will endeavor to preserve the published API as much as possible.</w:t>
+        <w:t xml:space="preserve">This document provides specifications for implementing </w:t>
+      </w:r>
+      <w:r>
+        <w:t>applications</w:t>
+      </w:r>
+      <w:r>
+        <w:t xml:space="preserve"> that perform search operations on Resources, Standards, and Pathways (also called Learning Maps) in the Learning Resource Index</w:t>
+      </w:r>
+      <w:r>
+        <w:t xml:space="preserve"> (LRI)</w:t>
+      </w:r>
+      <w:r>
+        <w:t>. This API is not finalized, however, inBloom will endeavor to preserve the published API as much as possible.</w:t>
+      </w:r>
+      <w:r>
+        <w:t xml:space="preserve">  The most recent version of this document will be found in</w:t>
+      </w:r>
+      <w:proofErr w:type="gramStart"/>
+      <w:r>
+        <w:t xml:space="preserve">:  </w:t>
+      </w:r>
+      <w:proofErr w:type="gramEnd"/>
+      <w:r>
+        <w:fldChar w:fldCharType="begin"/>
+      </w:r>
+      <w:r>
+        <w:instrText xml:space="preserve"> HYPERLINK "</w:instrText>
+      </w:r>
+      <w:r>
+        <w:instrText>https://github.com/inbloom/lri-reboot/tree/master/doc</w:instrText>
+      </w:r>
+      <w:r>
+        <w:instrText xml:space="preserve">" </w:instrText>
+      </w:r>
+      <w:r>
+        <w:fldChar w:fldCharType="separate"/>
+      </w:r>
+      <w:r>
+        <w:rPr>
+          <w:rStyle w:val="Hyperlink"/>
+        </w:rPr>
+        <w:t>https://github.com/inbloom/lri-reboot/tree/master/doc</w:t>
+      </w:r>
+      <w:r>
+        <w:fldChar w:fldCharType="end"/>
       </w:r>
     </w:p>
     <w:p>
@@ -49,6 +72,128 @@
         <w:pStyle w:val="Heading1"/>
       </w:pPr>
       <w:r>
+        <w:t>Environments</w:t>
+      </w:r>
+    </w:p>
+    <w:p/>
+    <w:p>
+      <w:r>
+        <w:t>The Learning Registry Index sandbox URL is:</w:t>
+      </w:r>
+    </w:p>
+    <w:p/>
+    <w:p>
+      <w:hyperlink r:id="rId11" w:history="1">
+        <w:r>
+          <w:rPr>
+            <w:rStyle w:val="Hyperlink"/>
+          </w:rPr>
+          <w:t>http://maps-sandbox.inbloom.org:8080/lri-reboot/</w:t>
+        </w:r>
+      </w:hyperlink>
+      <w:bookmarkStart w:id="0" w:name="_GoBack"/>
+      <w:bookmarkEnd w:id="0"/>
+    </w:p>
+    <w:p>
+      <w:pPr>
+        <w:pStyle w:val="Heading1"/>
+      </w:pPr>
+      <w:r>
+        <w:t>Quick Guide to Searching</w:t>
+      </w:r>
+    </w:p>
+    <w:p/>
+    <w:p>
+      <w:r>
+        <w:t xml:space="preserve">Search on resources for Common Core Standard </w:t>
+      </w:r>
+      <w:r>
+        <w:t>CCSS.Math.Content.8.EE.A.2</w:t>
+      </w:r>
+      <w:r>
+        <w:t>:</w:t>
+      </w:r>
+    </w:p>
+    <w:p/>
+    <w:p>
+      <w:hyperlink r:id="rId12" w:history="1">
+        <w:r>
+          <w:rPr>
+            <w:rStyle w:val="Hyperlink"/>
+          </w:rPr>
+          <w:t>http://maps-sandbox.inbloom.org:8080/lri-reboot/resources/search?query=resource.standard_t:CCSS.Math.Content.8.EE.A.2</w:t>
+        </w:r>
+      </w:hyperlink>
+    </w:p>
+    <w:p/>
+    <w:p>
+      <w:r>
+        <w:t>Search on resources with the tag “Moon”:</w:t>
+      </w:r>
+    </w:p>
+    <w:p/>
+    <w:p>
+      <w:hyperlink r:id="rId13" w:history="1">
+        <w:r>
+          <w:rPr>
+            <w:rStyle w:val="Hyperlink"/>
+          </w:rPr>
+          <w:t>http://maps-sandbox.inbloom.org:8080/lri-reboot/resources/search?query=resource.tag_t:Moon</w:t>
+        </w:r>
+      </w:hyperlink>
+    </w:p>
+    <w:p/>
+    <w:p>
+      <w:r>
+        <w:t>Full text search on all indexed fields:</w:t>
+      </w:r>
+    </w:p>
+    <w:p/>
+    <w:p>
+      <w:hyperlink r:id="rId14" w:history="1">
+        <w:r>
+          <w:rPr>
+            <w:rStyle w:val="Hyperlink"/>
+          </w:rPr>
+          <w:t>http://maps-sandbox.inbloom.org:8080/lri-reboot/resources/search?query=resource_solrsummary_t:Smithsonian</w:t>
+        </w:r>
+      </w:hyperlink>
+    </w:p>
+    <w:p/>
+    <w:p>
+      <w:r>
+        <w:t xml:space="preserve">These searches and additional fields are described in detail in the </w:t>
+      </w:r>
+      <w:r>
+        <w:rPr>
+          <w:b/>
+        </w:rPr>
+        <w:t>Resources</w:t>
+      </w:r>
+      <w:r>
+        <w:t xml:space="preserve"> section.</w:t>
+      </w:r>
+    </w:p>
+    <w:p>
+      <w:pPr>
+        <w:rPr>
+          <w:rFonts w:eastAsiaTheme="majorEastAsia" w:cstheme="majorBidi"/>
+          <w:b/>
+          <w:bCs/>
+          <w:sz w:val="36"/>
+          <w:szCs w:val="32"/>
+        </w:rPr>
+      </w:pPr>
+      <w:r>
+        <w:br w:type="page"/>
+      </w:r>
+    </w:p>
+    <w:p>
+      <w:pPr>
+        <w:pStyle w:val="Heading1"/>
+      </w:pPr>
+      <w:r>
+        <w:lastRenderedPageBreak/>
         <w:t>Constructing URLs and payloads</w:t>
       </w:r>
     </w:p>
@@ -62,10 +207,7 @@
       </w:r>
       <w:proofErr w:type="gramEnd"/>
       <w:r>
-        <w:t xml:space="preserve">S) endpoints that allow you to send and receive JSON payloads. </w:t>
-      </w:r>
-      <w:r>
-        <w:t>Additionally, you must add an “Accept” header to your request with a value of “application/</w:t>
+        <w:t>S) endpoints that allow you to send and receive JSON payloads. Additionally, you must add an “Accept” header to your request with a value of “application/</w:t>
       </w:r>
       <w:proofErr w:type="spellStart"/>
       <w:r>
@@ -73,10 +215,7 @@
       </w:r>
       <w:proofErr w:type="spellEnd"/>
       <w:r>
-        <w:t xml:space="preserve">”. </w:t>
-      </w:r>
-      <w:r>
-        <w:t>The basic format of the URL is:</w:t>
+        <w:t>”. The basic format of the URL is:</w:t>
       </w:r>
     </w:p>
     <w:p/>
@@ -203,10 +342,19 @@
     <w:p/>
     <w:p>
       <w:r>
-        <w:t>For example, to request the Standard object with an id of 4 from an LRI server running on your local machine on port 8080</w:t>
-      </w:r>
-      <w:r>
-        <w:t xml:space="preserve"> in the folder </w:t>
+        <w:t xml:space="preserve">For example, to request the Standard object with an id of 4 from </w:t>
+      </w:r>
+      <w:r>
+        <w:t>the</w:t>
+      </w:r>
+      <w:r>
+        <w:t xml:space="preserve"> </w:t>
+      </w:r>
+      <w:r>
+        <w:t xml:space="preserve">sandbox </w:t>
+      </w:r>
+      <w:r>
+        <w:t xml:space="preserve">LRI server running on your local machine on port 8080 in the folder </w:t>
       </w:r>
       <w:proofErr w:type="spellStart"/>
       <w:r>
@@ -214,10 +362,7 @@
       </w:r>
       <w:proofErr w:type="spellEnd"/>
       <w:r>
-        <w:t>-reboot</w:t>
-      </w:r>
-      <w:r>
-        <w:t>, the URL would look like:</w:t>
+        <w:t>-reboot, the URL would look like:</w:t>
       </w:r>
     </w:p>
     <w:p/>
@@ -225,18 +370,12 @@
       <w:pPr>
         <w:ind w:left="720"/>
       </w:pPr>
-      <w:hyperlink r:id="rId7" w:history="1">
+      <w:hyperlink r:id="rId15" w:history="1">
         <w:r>
           <w:rPr>
             <w:rStyle w:val="Hyperlink"/>
           </w:rPr>
-          <w:t>http://localhost:8080/lri-reboot</w:t>
-        </w:r>
-        <w:r>
-          <w:rPr>
-            <w:rStyle w:val="Hyperlink"/>
-          </w:rPr>
-          <w:t>/standards/4</w:t>
+          <w:t>http://maps-sandbox.inbloom.org:8080/lri-reboot/standards/4</w:t>
         </w:r>
       </w:hyperlink>
     </w:p>
@@ -263,8 +402,8 @@
         <w:tblLook w:val="04A0" w:firstRow="1" w:lastRow="0" w:firstColumn="1" w:lastColumn="0" w:noHBand="0" w:noVBand="1"/>
       </w:tblPr>
       <w:tblGrid>
-        <w:gridCol w:w="4062"/>
-        <w:gridCol w:w="4074"/>
+        <w:gridCol w:w="4060"/>
+        <w:gridCol w:w="4076"/>
       </w:tblGrid>
       <w:tr>
         <w:tc>
@@ -358,13 +497,7 @@
     <w:p/>
     <w:p>
       <w:r>
-        <w:t>Successful</w:t>
-      </w:r>
-      <w:r>
-        <w:t xml:space="preserve"> POST operations will return a 201 CREATED response including a Location header with a URL for the created object. </w:t>
-      </w:r>
-      <w:r>
-        <w:t>Future updates will support a full HATEOAS (also known as REST level 3) implementation.</w:t>
+        <w:t>Successful POST operations will return a 201 CREATED response including a Location header with a URL for the created object. Future updates will support a full HATEOAS (also known as REST level 3) implementation.</w:t>
       </w:r>
     </w:p>
     <w:p>
@@ -372,25 +505,12 @@
         <w:pStyle w:val="Heading1"/>
       </w:pPr>
       <w:r>
-        <w:lastRenderedPageBreak/>
         <w:t>Note on PUT and DELETE endpoints</w:t>
       </w:r>
     </w:p>
     <w:p>
       <w:r>
-        <w:t xml:space="preserve">Current design indicates PUT and DELETE endpoints </w:t>
-      </w:r>
-      <w:r>
-        <w:t xml:space="preserve">that update objects (as opposed to creating relationships between objects) </w:t>
-      </w:r>
-      <w:r>
-        <w:t xml:space="preserve">will not be enabled in the </w:t>
-      </w:r>
-      <w:r>
-        <w:t xml:space="preserve">production </w:t>
-      </w:r>
-      <w:r>
-        <w:t>release version of the LRI Reboot. Documentation for PUT and DELETE endpoints should be considered deprecated, and support will likely be removed before release.</w:t>
+        <w:t>Current design indicates PUT and DELETE endpoints that update objects (as opposed to creating relationships between objects) will not be enabled in the production release version of the LRI Reboot. Documentation for PUT and DELETE endpoints should be considered deprecated, and support will likely be removed before release.</w:t>
       </w:r>
     </w:p>
     <w:p>
@@ -442,13 +562,19 @@
       </w:r>
       <w:proofErr w:type="spellEnd"/>
       <w:r>
-        <w:t xml:space="preserve"> function with the name passed in the callback parameter.</w:t>
-      </w:r>
-      <w:r>
-        <w:t xml:space="preserve"> Note that JSONP is not supported for PUT, POST, and DELETE operations.</w:t>
+        <w:t xml:space="preserve"> function with the name passed in the callback parameter. Note that JSONP is not supported for PUT, POST, and DELETE operations.</w:t>
       </w:r>
       <w:r>
         <w:br w:type="page"/>
+      </w:r>
+    </w:p>
+    <w:p>
+      <w:pPr>
+        <w:pStyle w:val="Title"/>
+      </w:pPr>
+      <w:r>
+        <w:lastRenderedPageBreak/>
+        <w:t>Full API Documentation</w:t>
       </w:r>
     </w:p>
     <w:p>
@@ -655,10 +781,7 @@
       </w:r>
       <w:proofErr w:type="spellEnd"/>
       <w:r>
-        <w:t xml:space="preserve"> objects in the system</w:t>
-      </w:r>
-      <w:r>
-        <w:t>.</w:t>
+        <w:t xml:space="preserve"> objects in the system.</w:t>
       </w:r>
     </w:p>
     <w:p>
@@ -725,6 +848,7 @@
         <w:pStyle w:val="Heading1"/>
       </w:pPr>
       <w:r>
+        <w:lastRenderedPageBreak/>
         <w:t>Alignments</w:t>
       </w:r>
     </w:p>
@@ -890,6 +1014,7 @@
       </w:pPr>
       <w:proofErr w:type="spellStart"/>
       <w:r>
+        <w:lastRenderedPageBreak/>
         <w:t>AlignmentTypes</w:t>
       </w:r>
       <w:proofErr w:type="spellEnd"/>
@@ -1125,10 +1250,7 @@
       </w:r>
       <w:proofErr w:type="spellEnd"/>
       <w:r>
-        <w:t xml:space="preserve"> </w:t>
-      </w:r>
-      <w:r>
-        <w:t>object.</w:t>
+        <w:t xml:space="preserve"> object.</w:t>
       </w:r>
     </w:p>
     <w:p>
@@ -1182,6 +1304,7 @@
         <w:pStyle w:val="Heading1"/>
       </w:pPr>
       <w:r>
+        <w:lastRenderedPageBreak/>
         <w:t>Audiences</w:t>
       </w:r>
     </w:p>
@@ -1433,6 +1556,7 @@
         <w:pStyle w:val="Heading1"/>
       </w:pPr>
       <w:r>
+        <w:lastRenderedPageBreak/>
         <w:t>Interactivity</w:t>
       </w:r>
     </w:p>
@@ -1697,6 +1821,7 @@
         <w:pStyle w:val="Heading1"/>
       </w:pPr>
       <w:r>
+        <w:lastRenderedPageBreak/>
         <w:t>Languages</w:t>
       </w:r>
     </w:p>
@@ -2008,6 +2133,7 @@
       </w:pPr>
       <w:proofErr w:type="spellStart"/>
       <w:r>
+        <w:lastRenderedPageBreak/>
         <w:t>LearningMaps</w:t>
       </w:r>
       <w:proofErr w:type="spellEnd"/>
@@ -2786,6 +2912,7 @@
       </w:pPr>
       <w:proofErr w:type="spellStart"/>
       <w:r>
+        <w:lastRenderedPageBreak/>
         <w:t>LearningResources</w:t>
       </w:r>
       <w:proofErr w:type="spellEnd"/>
@@ -3021,10 +3148,7 @@
       </w:r>
       <w:proofErr w:type="spellEnd"/>
       <w:r>
-        <w:t xml:space="preserve"> type</w:t>
-      </w:r>
-      <w:r>
-        <w:t>.</w:t>
+        <w:t xml:space="preserve"> type.</w:t>
       </w:r>
     </w:p>
     <w:p>
@@ -3078,6 +3202,7 @@
         <w:pStyle w:val="Heading1"/>
       </w:pPr>
       <w:r>
+        <w:lastRenderedPageBreak/>
         <w:t>Parties</w:t>
       </w:r>
     </w:p>
@@ -3179,29 +3304,29 @@
           <w:rStyle w:val="sobjectk"/>
           <w:rFonts w:eastAsia="Times New Roman" w:cs="Times New Roman"/>
         </w:rPr>
+        <w:t>"name"</w:t>
+      </w:r>
+      <w:r>
+        <w:rPr>
+          <w:rStyle w:val="scolon"/>
+          <w:rFonts w:eastAsia="Times New Roman" w:cs="Times New Roman"/>
+        </w:rPr>
+        <w:t>:</w:t>
+      </w:r>
+      <w:r>
+        <w:rPr>
+          <w:rStyle w:val="sobjectv"/>
+          <w:rFonts w:eastAsia="Times New Roman" w:cs="Times New Roman"/>
+        </w:rPr>
         <w:t>"</w:t>
       </w:r>
       <w:proofErr w:type="spellStart"/>
       <w:r>
         <w:rPr>
-          <w:rStyle w:val="sobjectk"/>
-          <w:rFonts w:eastAsia="Times New Roman" w:cs="Times New Roman"/>
-        </w:rPr>
-        <w:t>name"</w:t>
-      </w:r>
-      <w:r>
-        <w:rPr>
-          <w:rStyle w:val="scolon"/>
-          <w:rFonts w:eastAsia="Times New Roman" w:cs="Times New Roman"/>
-        </w:rPr>
-        <w:t>:</w:t>
-      </w:r>
-      <w:r>
-        <w:rPr>
           <w:rStyle w:val="sobjectv"/>
           <w:rFonts w:eastAsia="Times New Roman" w:cs="Times New Roman"/>
         </w:rPr>
-        <w:t>"Verlin</w:t>
+        <w:t>Verlin</w:t>
       </w:r>
       <w:proofErr w:type="spellEnd"/>
       <w:r>
@@ -3296,13 +3421,7 @@
     </w:p>
     <w:p>
       <w:r>
-        <w:t xml:space="preserve">Add a new </w:t>
-      </w:r>
-      <w:r>
-        <w:t xml:space="preserve">Party </w:t>
-      </w:r>
-      <w:r>
-        <w:t>object.</w:t>
+        <w:t>Add a new Party object.</w:t>
       </w:r>
     </w:p>
     <w:p>
@@ -3349,6 +3468,7 @@
       </w:pPr>
       <w:proofErr w:type="spellStart"/>
       <w:r>
+        <w:lastRenderedPageBreak/>
         <w:t>PartyTypes</w:t>
       </w:r>
       <w:proofErr w:type="spellEnd"/>
@@ -3629,6 +3749,7 @@
         <w:pStyle w:val="Heading1"/>
       </w:pPr>
       <w:r>
+        <w:lastRenderedPageBreak/>
         <w:t>Resources</w:t>
       </w:r>
     </w:p>
@@ -4286,6 +4407,7 @@
         <w:pStyle w:val="Heading2"/>
       </w:pPr>
       <w:r>
+        <w:lastRenderedPageBreak/>
         <w:t>/resources/</w:t>
       </w:r>
       <w:proofErr w:type="spellStart"/>
@@ -4294,10 +4416,7 @@
       </w:r>
       <w:proofErr w:type="gramStart"/>
       <w:r>
-        <w:t>?</w:t>
-      </w:r>
-      <w:r>
-        <w:t>query</w:t>
+        <w:t>?query</w:t>
       </w:r>
       <w:proofErr w:type="spellEnd"/>
       <w:proofErr w:type="gramEnd"/>
@@ -4323,10 +4442,7 @@
       </w:r>
       <w:proofErr w:type="spellEnd"/>
       <w:r>
-        <w:t xml:space="preserve">. Based on the query string parameter, returns a collection of resources </w:t>
-      </w:r>
-      <w:r>
-        <w:t>that match the query.</w:t>
+        <w:t>. Based on the query string parameter, returns a collection of resources that match the query.</w:t>
       </w:r>
     </w:p>
     <w:p/>
@@ -4775,10 +4891,7 @@
         <w:t>Searches for standards must be prefaced with an alignment type, followed by a “:” character. (Ex: Teaches, Assesses)</w:t>
       </w:r>
     </w:p>
-    <w:p>
-      <w:bookmarkStart w:id="0" w:name="_GoBack"/>
-      <w:bookmarkEnd w:id="0"/>
-    </w:p>
+    <w:p/>
     <w:p>
       <w:r>
         <w:t xml:space="preserve">For more information about constructing </w:t>
@@ -4789,10 +4902,7 @@
       </w:r>
       <w:proofErr w:type="spellEnd"/>
       <w:r>
-        <w:t xml:space="preserve"> queries, refer to </w:t>
-      </w:r>
-      <w:r>
-        <w:t xml:space="preserve">the </w:t>
+        <w:t xml:space="preserve"> queries, refer to the </w:t>
       </w:r>
       <w:proofErr w:type="spellStart"/>
       <w:r>
@@ -4802,7 +4912,7 @@
       <w:r>
         <w:t xml:space="preserve"> Wiki page on query syntax: </w:t>
       </w:r>
-      <w:hyperlink r:id="rId8" w:history="1">
+      <w:hyperlink r:id="rId16" w:history="1">
         <w:r>
           <w:rPr>
             <w:rStyle w:val="Hyperlink"/>
@@ -4823,13 +4933,19 @@
     <w:p/>
     <w:p>
       <w:r>
+        <w:lastRenderedPageBreak/>
         <w:t>/resources/</w:t>
       </w:r>
       <w:proofErr w:type="spellStart"/>
       <w:r>
-        <w:t>search.json?callback</w:t>
-      </w:r>
-      <w:proofErr w:type="spellEnd"/>
+        <w:t>search.json</w:t>
+      </w:r>
+      <w:proofErr w:type="gramStart"/>
+      <w:r>
+        <w:t>?callback</w:t>
+      </w:r>
+      <w:proofErr w:type="spellEnd"/>
+      <w:proofErr w:type="gramEnd"/>
       <w:r>
         <w:t>={callback}&amp;query={query}</w:t>
       </w:r>
@@ -4856,18 +4972,13 @@
         <w:pStyle w:val="Heading1"/>
       </w:pPr>
       <w:r>
+        <w:lastRenderedPageBreak/>
         <w:t>Standards</w:t>
       </w:r>
     </w:p>
     <w:p>
       <w:r>
-        <w:t>Learning s</w:t>
-      </w:r>
-      <w:r>
-        <w:t>tandards are organized into a tree of Standards objects</w:t>
-      </w:r>
-      <w:r>
-        <w:t xml:space="preserve">, which describe the different levels of </w:t>
+        <w:t xml:space="preserve">Learning standards are organized into a tree of Standards objects, which describe the different levels of </w:t>
       </w:r>
       <w:proofErr w:type="gramStart"/>
       <w:r>
@@ -4875,10 +4986,7 @@
       </w:r>
       <w:proofErr w:type="gramEnd"/>
       <w:r>
-        <w:t xml:space="preserve"> standard</w:t>
-      </w:r>
-      <w:r>
-        <w:t xml:space="preserve">. </w:t>
+        <w:t xml:space="preserve"> standard. </w:t>
       </w:r>
     </w:p>
     <w:p>
@@ -5358,13 +5466,7 @@
     </w:p>
     <w:p>
       <w:r>
-        <w:t>G</w:t>
-      </w:r>
-      <w:r>
-        <w:t>et all standards in the system with no parent standard, meaning that this endpoint will return all top-level standards in the LRI.</w:t>
-      </w:r>
-      <w:r>
-        <w:t xml:space="preserve"> This behavior is different from other top-level endpoints, which return all associated objects.</w:t>
+        <w:t>Get all standards in the system with no parent standard, meaning that this endpoint will return all top-level standards in the LRI. This behavior is different from other top-level endpoints, which return all associated objects.</w:t>
       </w:r>
     </w:p>
     <w:p>
@@ -5427,10 +5529,7 @@
     </w:p>
     <w:p>
       <w:r>
-        <w:t>Update an existing standard {id}</w:t>
-      </w:r>
-      <w:r>
-        <w:t>.</w:t>
+        <w:t>Update an existing standard {id}.</w:t>
       </w:r>
     </w:p>
     <w:p>
@@ -5464,10 +5563,7 @@
     </w:p>
     <w:p>
       <w:r>
-        <w:t xml:space="preserve">List pathways that contain </w:t>
-      </w:r>
-      <w:r>
-        <w:t>nodes referencing this standard</w:t>
+        <w:t>List pathways that contain nodes referencing this standard</w:t>
       </w:r>
     </w:p>
     <w:p>
@@ -5475,6 +5571,7 @@
         <w:pStyle w:val="Heading2"/>
       </w:pPr>
       <w:r>
+        <w:lastRenderedPageBreak/>
         <w:t>/standards/</w:t>
       </w:r>
       <w:proofErr w:type="spellStart"/>
@@ -5741,7 +5838,7 @@
       <w:r>
         <w:t xml:space="preserve"> Wiki page on query syntax: </w:t>
       </w:r>
-      <w:hyperlink r:id="rId9" w:history="1">
+      <w:hyperlink r:id="rId17" w:history="1">
         <w:r>
           <w:rPr>
             <w:rStyle w:val="Hyperlink"/>
@@ -5786,6 +5883,7 @@
         <w:br w:type="page"/>
       </w:r>
       <w:r>
+        <w:lastRenderedPageBreak/>
         <w:t>Tags</w:t>
       </w:r>
     </w:p>
@@ -6032,6 +6130,7 @@
         <w:pStyle w:val="Heading1"/>
       </w:pPr>
       <w:r>
+        <w:lastRenderedPageBreak/>
         <w:t>Use</w:t>
       </w:r>
     </w:p>
@@ -6270,19 +6369,906 @@
       </w:r>
     </w:p>
     <w:p/>
+    <w:p/>
     <w:sectPr>
+      <w:footerReference w:type="even" r:id="rId18"/>
+      <w:footerReference w:type="default" r:id="rId19"/>
+      <w:headerReference w:type="first" r:id="rId20"/>
+      <w:footerReference w:type="first" r:id="rId21"/>
       <w:pgSz w:w="12240" w:h="15840"/>
-      <w:pgMar w:top="1440" w:right="1800" w:bottom="1440" w:left="1800" w:header="720" w:footer="720" w:gutter="0"/>
+      <w:pgMar w:top="1786" w:right="1800" w:bottom="1440" w:left="1800" w:header="634" w:footer="630" w:gutter="0"/>
       <w:cols w:space="720"/>
-      <w:docGrid w:linePitch="360"/>
+      <w:titlePg/>
     </w:sectPr>
   </w:body>
 </w:document>
 </file>
 
+<file path=word/endnotes.xml><?xml version="1.0" encoding="utf-8"?>
+<w:endnotes xmlns:wpc="http://schemas.microsoft.com/office/word/2010/wordprocessingCanvas" xmlns:mo="http://schemas.microsoft.com/office/mac/office/2008/main" xmlns:mc="http://schemas.openxmlformats.org/markup-compatibility/2006" xmlns:mv="urn:schemas-microsoft-com:mac:vml" xmlns:o="urn:schemas-microsoft-com:office:office" xmlns:r="http://schemas.openxmlformats.org/officeDocument/2006/relationships" xmlns:m="http://schemas.openxmlformats.org/officeDocument/2006/math" xmlns:v="urn:schemas-microsoft-com:vml" xmlns:wp14="http://schemas.microsoft.com/office/word/2010/wordprocessingDrawing" xmlns:wp="http://schemas.openxmlformats.org/drawingml/2006/wordprocessingDrawing" xmlns:w10="urn:schemas-microsoft-com:office:word" xmlns:w="http://schemas.openxmlformats.org/wordprocessingml/2006/main" xmlns:w14="http://schemas.microsoft.com/office/word/2010/wordml" xmlns:wpg="http://schemas.microsoft.com/office/word/2010/wordprocessingGroup" xmlns:wpi="http://schemas.microsoft.com/office/word/2010/wordprocessingInk" xmlns:wne="http://schemas.microsoft.com/office/word/2006/wordml" xmlns:wps="http://schemas.microsoft.com/office/word/2010/wordprocessingShape" mc:Ignorable="w14 wp14">
+  <w:endnote w:type="separator" w:id="-1">
+    <w:p>
+      <w:r>
+        <w:separator/>
+      </w:r>
+    </w:p>
+  </w:endnote>
+  <w:endnote w:type="continuationSeparator" w:id="0">
+    <w:p>
+      <w:r>
+        <w:continuationSeparator/>
+      </w:r>
+    </w:p>
+  </w:endnote>
+</w:endnotes>
+</file>
+
+<file path=word/footer1.xml><?xml version="1.0" encoding="utf-8"?>
+<w:ftr xmlns:wpc="http://schemas.microsoft.com/office/word/2010/wordprocessingCanvas" xmlns:mo="http://schemas.microsoft.com/office/mac/office/2008/main" xmlns:mc="http://schemas.openxmlformats.org/markup-compatibility/2006" xmlns:mv="urn:schemas-microsoft-com:mac:vml" xmlns:o="urn:schemas-microsoft-com:office:office" xmlns:r="http://schemas.openxmlformats.org/officeDocument/2006/relationships" xmlns:m="http://schemas.openxmlformats.org/officeDocument/2006/math" xmlns:v="urn:schemas-microsoft-com:vml" xmlns:wp14="http://schemas.microsoft.com/office/word/2010/wordprocessingDrawing" xmlns:wp="http://schemas.openxmlformats.org/drawingml/2006/wordprocessingDrawing" xmlns:w10="urn:schemas-microsoft-com:office:word" xmlns:w="http://schemas.openxmlformats.org/wordprocessingml/2006/main" xmlns:w14="http://schemas.microsoft.com/office/word/2010/wordml" xmlns:wpg="http://schemas.microsoft.com/office/word/2010/wordprocessingGroup" xmlns:wpi="http://schemas.microsoft.com/office/word/2010/wordprocessingInk" xmlns:wne="http://schemas.microsoft.com/office/word/2006/wordml" xmlns:wps="http://schemas.microsoft.com/office/word/2010/wordprocessingShape" mc:Ignorable="w14 wp14">
+  <w:p>
+    <w:pPr>
+      <w:pStyle w:val="Footer"/>
+      <w:framePr w:wrap="around" w:vAnchor="text" w:hAnchor="margin" w:xAlign="right" w:y="1"/>
+      <w:rPr>
+        <w:rStyle w:val="PageNumber"/>
+      </w:rPr>
+    </w:pPr>
+    <w:r>
+      <w:rPr>
+        <w:rStyle w:val="PageNumber"/>
+      </w:rPr>
+      <w:fldChar w:fldCharType="begin"/>
+    </w:r>
+    <w:r>
+      <w:rPr>
+        <w:rStyle w:val="PageNumber"/>
+      </w:rPr>
+      <w:instrText xml:space="preserve">PAGE  </w:instrText>
+    </w:r>
+    <w:r>
+      <w:rPr>
+        <w:rStyle w:val="PageNumber"/>
+      </w:rPr>
+      <w:fldChar w:fldCharType="end"/>
+    </w:r>
+  </w:p>
+  <w:p>
+    <w:pPr>
+      <w:pStyle w:val="Footer"/>
+      <w:ind w:right="360"/>
+    </w:pPr>
+  </w:p>
+</w:ftr>
+</file>
+
+<file path=word/footer2.xml><?xml version="1.0" encoding="utf-8"?>
+<w:ftr xmlns:wpc="http://schemas.microsoft.com/office/word/2010/wordprocessingCanvas" xmlns:mo="http://schemas.microsoft.com/office/mac/office/2008/main" xmlns:mc="http://schemas.openxmlformats.org/markup-compatibility/2006" xmlns:mv="urn:schemas-microsoft-com:mac:vml" xmlns:o="urn:schemas-microsoft-com:office:office" xmlns:r="http://schemas.openxmlformats.org/officeDocument/2006/relationships" xmlns:m="http://schemas.openxmlformats.org/officeDocument/2006/math" xmlns:v="urn:schemas-microsoft-com:vml" xmlns:wp14="http://schemas.microsoft.com/office/word/2010/wordprocessingDrawing" xmlns:wp="http://schemas.openxmlformats.org/drawingml/2006/wordprocessingDrawing" xmlns:w10="urn:schemas-microsoft-com:office:word" xmlns:w="http://schemas.openxmlformats.org/wordprocessingml/2006/main" xmlns:w14="http://schemas.microsoft.com/office/word/2010/wordml" xmlns:wpg="http://schemas.microsoft.com/office/word/2010/wordprocessingGroup" xmlns:wpi="http://schemas.microsoft.com/office/word/2010/wordprocessingInk" xmlns:wne="http://schemas.microsoft.com/office/word/2006/wordml" xmlns:wps="http://schemas.microsoft.com/office/word/2010/wordprocessingShape" mc:Ignorable="w14 wp14">
+  <w:p>
+    <w:pPr>
+      <w:pStyle w:val="Footer"/>
+      <w:framePr w:wrap="around" w:vAnchor="text" w:hAnchor="page" w:x="11266" w:y="29"/>
+      <w:rPr>
+        <w:rStyle w:val="PageNumber"/>
+        <w:rFonts w:ascii="Helvetica" w:hAnsi="Helvetica"/>
+        <w:color w:val="808080" w:themeColor="background1" w:themeShade="80"/>
+        <w:sz w:val="20"/>
+        <w:szCs w:val="20"/>
+      </w:rPr>
+    </w:pPr>
+    <w:r>
+      <w:rPr>
+        <w:rStyle w:val="PageNumber"/>
+        <w:rFonts w:ascii="Helvetica" w:hAnsi="Helvetica"/>
+        <w:color w:val="808080" w:themeColor="background1" w:themeShade="80"/>
+        <w:sz w:val="20"/>
+        <w:szCs w:val="20"/>
+      </w:rPr>
+      <w:fldChar w:fldCharType="begin"/>
+    </w:r>
+    <w:r>
+      <w:rPr>
+        <w:rStyle w:val="PageNumber"/>
+        <w:rFonts w:ascii="Helvetica" w:hAnsi="Helvetica"/>
+        <w:color w:val="808080" w:themeColor="background1" w:themeShade="80"/>
+        <w:sz w:val="20"/>
+        <w:szCs w:val="20"/>
+      </w:rPr>
+      <w:instrText xml:space="preserve">PAGE  </w:instrText>
+    </w:r>
+    <w:r>
+      <w:rPr>
+        <w:rStyle w:val="PageNumber"/>
+        <w:rFonts w:ascii="Helvetica" w:hAnsi="Helvetica"/>
+        <w:color w:val="808080" w:themeColor="background1" w:themeShade="80"/>
+        <w:sz w:val="20"/>
+        <w:szCs w:val="20"/>
+      </w:rPr>
+      <w:fldChar w:fldCharType="separate"/>
+    </w:r>
+    <w:r>
+      <w:rPr>
+        <w:rStyle w:val="PageNumber"/>
+        <w:rFonts w:ascii="Helvetica" w:hAnsi="Helvetica"/>
+        <w:noProof/>
+        <w:color w:val="808080" w:themeColor="background1" w:themeShade="80"/>
+        <w:sz w:val="20"/>
+        <w:szCs w:val="20"/>
+      </w:rPr>
+      <w:t>2</w:t>
+    </w:r>
+    <w:r>
+      <w:rPr>
+        <w:rStyle w:val="PageNumber"/>
+        <w:rFonts w:ascii="Helvetica" w:hAnsi="Helvetica"/>
+        <w:color w:val="808080" w:themeColor="background1" w:themeShade="80"/>
+        <w:sz w:val="20"/>
+        <w:szCs w:val="20"/>
+      </w:rPr>
+      <w:fldChar w:fldCharType="end"/>
+    </w:r>
+  </w:p>
+  <w:p>
+    <w:pPr>
+      <w:pStyle w:val="Footer"/>
+      <w:ind w:left="-1080" w:right="360"/>
+    </w:pPr>
+    <w:r>
+      <w:rPr>
+        <w:noProof/>
+      </w:rPr>
+      <w:drawing>
+        <wp:anchor distT="0" distB="0" distL="114300" distR="114300" simplePos="0" relativeHeight="251662336" behindDoc="1" locked="0" layoutInCell="1" allowOverlap="1" wp14:anchorId="26AADEE2" wp14:editId="04354525">
+          <wp:simplePos x="0" y="0"/>
+          <wp:positionH relativeFrom="column">
+            <wp:posOffset>-819150</wp:posOffset>
+          </wp:positionH>
+          <wp:positionV relativeFrom="paragraph">
+            <wp:posOffset>-239395</wp:posOffset>
+          </wp:positionV>
+          <wp:extent cx="5314950" cy="707390"/>
+          <wp:effectExtent l="0" t="0" r="0" b="0"/>
+          <wp:wrapNone/>
+          <wp:docPr id="4" name="Picture 4"/>
+          <wp:cNvGraphicFramePr>
+            <a:graphicFrameLocks xmlns:a="http://schemas.openxmlformats.org/drawingml/2006/main" noChangeAspect="1"/>
+          </wp:cNvGraphicFramePr>
+          <a:graphic xmlns:a="http://schemas.openxmlformats.org/drawingml/2006/main">
+            <a:graphicData uri="http://schemas.openxmlformats.org/drawingml/2006/picture">
+              <pic:pic xmlns:pic="http://schemas.openxmlformats.org/drawingml/2006/picture">
+                <pic:nvPicPr>
+                  <pic:cNvPr id="0" name="SLC-WordTemplate-Detailed-Footer.eps"/>
+                  <pic:cNvPicPr/>
+                </pic:nvPicPr>
+                <pic:blipFill>
+                  <a:blip r:embed="rId1">
+                    <a:extLst>
+                      <a:ext uri="{28A0092B-C50C-407E-A947-70E740481C1C}">
+                        <a14:useLocalDpi xmlns:a14="http://schemas.microsoft.com/office/drawing/2010/main" val="0"/>
+                      </a:ext>
+                    </a:extLst>
+                  </a:blip>
+                  <a:stretch>
+                    <a:fillRect/>
+                  </a:stretch>
+                </pic:blipFill>
+                <pic:spPr>
+                  <a:xfrm>
+                    <a:off x="0" y="0"/>
+                    <a:ext cx="5314950" cy="707390"/>
+                  </a:xfrm>
+                  <a:prstGeom prst="rect">
+                    <a:avLst/>
+                  </a:prstGeom>
+                </pic:spPr>
+              </pic:pic>
+            </a:graphicData>
+          </a:graphic>
+          <wp14:sizeRelH relativeFrom="page">
+            <wp14:pctWidth>0</wp14:pctWidth>
+          </wp14:sizeRelH>
+          <wp14:sizeRelV relativeFrom="page">
+            <wp14:pctHeight>0</wp14:pctHeight>
+          </wp14:sizeRelV>
+        </wp:anchor>
+      </w:drawing>
+    </w:r>
+    <w:r>
+      <w:rPr>
+        <w:noProof/>
+      </w:rPr>
+      <mc:AlternateContent>
+        <mc:Choice Requires="wps">
+          <w:drawing>
+            <wp:anchor distT="0" distB="0" distL="114300" distR="114300" simplePos="0" relativeHeight="251661312" behindDoc="0" locked="0" layoutInCell="1" allowOverlap="1" wp14:anchorId="0AAA4308" wp14:editId="40DA524A">
+              <wp:simplePos x="0" y="0"/>
+              <wp:positionH relativeFrom="column">
+                <wp:posOffset>3422650</wp:posOffset>
+              </wp:positionH>
+              <wp:positionV relativeFrom="paragraph">
+                <wp:posOffset>-37465</wp:posOffset>
+              </wp:positionV>
+              <wp:extent cx="2166620" cy="292100"/>
+              <wp:effectExtent l="0" t="0" r="0" b="0"/>
+              <wp:wrapNone/>
+              <wp:docPr id="1" name="Rectangle 1"/>
+              <wp:cNvGraphicFramePr>
+                <a:graphicFrameLocks xmlns:a="http://schemas.openxmlformats.org/drawingml/2006/main"/>
+              </wp:cNvGraphicFramePr>
+              <a:graphic xmlns:a="http://schemas.openxmlformats.org/drawingml/2006/main">
+                <a:graphicData uri="http://schemas.microsoft.com/office/word/2010/wordprocessingShape">
+                  <wps:wsp>
+                    <wps:cNvSpPr>
+                      <a:spLocks/>
+                    </wps:cNvSpPr>
+                    <wps:spPr>
+                      <a:xfrm>
+                        <a:off x="0" y="0"/>
+                        <a:ext cx="2166620" cy="292100"/>
+                      </a:xfrm>
+                      <a:prstGeom prst="rect">
+                        <a:avLst/>
+                      </a:prstGeom>
+                      <a:noFill/>
+                      <a:ln>
+                        <a:noFill/>
+                      </a:ln>
+                    </wps:spPr>
+                    <wps:style>
+                      <a:lnRef idx="2">
+                        <a:schemeClr val="accent1">
+                          <a:shade val="50000"/>
+                        </a:schemeClr>
+                      </a:lnRef>
+                      <a:fillRef idx="1">
+                        <a:schemeClr val="accent1"/>
+                      </a:fillRef>
+                      <a:effectRef idx="0">
+                        <a:schemeClr val="accent1"/>
+                      </a:effectRef>
+                      <a:fontRef idx="minor">
+                        <a:schemeClr val="lt1"/>
+                      </a:fontRef>
+                    </wps:style>
+                    <wps:txbx>
+                      <w:txbxContent>
+                        <w:p>
+                          <w:pPr>
+                            <w:spacing w:line="216" w:lineRule="auto"/>
+                            <w:jc w:val="right"/>
+                            <w:rPr>
+                              <w:b/>
+                              <w:color w:val="5DC8DF"/>
+                              <w:sz w:val="20"/>
+                              <w:szCs w:val="20"/>
+                            </w:rPr>
+                          </w:pPr>
+                          <w:proofErr w:type="gramStart"/>
+                          <w:r>
+                            <w:rPr>
+                              <w:b/>
+                              <w:color w:val="5DC8DF"/>
+                              <w:sz w:val="20"/>
+                              <w:szCs w:val="20"/>
+                            </w:rPr>
+                            <w:t>inBloom.org</w:t>
+                          </w:r>
+                          <w:proofErr w:type="gramEnd"/>
+                        </w:p>
+                      </w:txbxContent>
+                    </wps:txbx>
+                    <wps:bodyPr rot="0" spcFirstLastPara="0" vertOverflow="overflow" horzOverflow="overflow" vert="horz" wrap="square" lIns="91440" tIns="45720" rIns="91440" bIns="45720" numCol="1" spcCol="0" rtlCol="0" fromWordArt="0" anchor="t" anchorCtr="0" forceAA="0" compatLnSpc="1">
+                      <a:prstTxWarp prst="textNoShape">
+                        <a:avLst/>
+                      </a:prstTxWarp>
+                      <a:noAutofit/>
+                    </wps:bodyPr>
+                  </wps:wsp>
+                </a:graphicData>
+              </a:graphic>
+              <wp14:sizeRelH relativeFrom="page">
+                <wp14:pctWidth>0</wp14:pctWidth>
+              </wp14:sizeRelH>
+              <wp14:sizeRelV relativeFrom="page">
+                <wp14:pctHeight>0</wp14:pctHeight>
+              </wp14:sizeRelV>
+            </wp:anchor>
+          </w:drawing>
+        </mc:Choice>
+        <mc:Fallback>
+          <w:pict>
+            <v:rect id="Rectangle 1" o:spid="_x0000_s1026" style="position:absolute;left:0;text-align:left;margin-left:269.5pt;margin-top:-2.9pt;width:170.6pt;height:23pt;z-index:251661312;visibility:visible;mso-wrap-style:square;mso-width-percent:0;mso-height-percent:0;mso-wrap-distance-left:9pt;mso-wrap-distance-top:0;mso-wrap-distance-right:9pt;mso-wrap-distance-bottom:0;mso-position-horizontal:absolute;mso-position-horizontal-relative:text;mso-position-vertical:absolute;mso-position-vertical-relative:text;mso-width-percent:0;mso-height-percent:0;mso-width-relative:page;mso-height-relative:page;v-text-anchor:top" o:gfxdata="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" filled="f" stroked="f" strokeweight="2pt">
+              <v:path arrowok="t"/>
+              <v:textbox>
+                <w:txbxContent>
+                  <w:p>
+                    <w:pPr>
+                      <w:spacing w:line="216" w:lineRule="auto"/>
+                      <w:jc w:val="right"/>
+                      <w:rPr>
+                        <w:b/>
+                        <w:color w:val="5DC8DF"/>
+                        <w:sz w:val="20"/>
+                        <w:szCs w:val="20"/>
+                      </w:rPr>
+                    </w:pPr>
+                    <w:proofErr w:type="gramStart"/>
+                    <w:r>
+                      <w:rPr>
+                        <w:b/>
+                        <w:color w:val="5DC8DF"/>
+                        <w:sz w:val="20"/>
+                        <w:szCs w:val="20"/>
+                      </w:rPr>
+                      <w:t>inBloom.org</w:t>
+                    </w:r>
+                    <w:proofErr w:type="gramEnd"/>
+                  </w:p>
+                </w:txbxContent>
+              </v:textbox>
+            </v:rect>
+          </w:pict>
+        </mc:Fallback>
+      </mc:AlternateContent>
+    </w:r>
+  </w:p>
+</w:ftr>
+</file>
+
+<file path=word/footer3.xml><?xml version="1.0" encoding="utf-8"?>
+<w:ftr xmlns:wpc="http://schemas.microsoft.com/office/word/2010/wordprocessingCanvas" xmlns:mo="http://schemas.microsoft.com/office/mac/office/2008/main" xmlns:mc="http://schemas.openxmlformats.org/markup-compatibility/2006" xmlns:mv="urn:schemas-microsoft-com:mac:vml" xmlns:o="urn:schemas-microsoft-com:office:office" xmlns:r="http://schemas.openxmlformats.org/officeDocument/2006/relationships" xmlns:m="http://schemas.openxmlformats.org/officeDocument/2006/math" xmlns:v="urn:schemas-microsoft-com:vml" xmlns:wp14="http://schemas.microsoft.com/office/word/2010/wordprocessingDrawing" xmlns:wp="http://schemas.openxmlformats.org/drawingml/2006/wordprocessingDrawing" xmlns:w10="urn:schemas-microsoft-com:office:word" xmlns:w="http://schemas.openxmlformats.org/wordprocessingml/2006/main" xmlns:w14="http://schemas.microsoft.com/office/word/2010/wordml" xmlns:wpg="http://schemas.microsoft.com/office/word/2010/wordprocessingGroup" xmlns:wpi="http://schemas.microsoft.com/office/word/2010/wordprocessingInk" xmlns:wne="http://schemas.microsoft.com/office/word/2006/wordml" xmlns:wps="http://schemas.microsoft.com/office/word/2010/wordprocessingShape" mc:Ignorable="w14 wp14">
+  <w:p>
+    <w:pPr>
+      <w:pStyle w:val="Footer"/>
+    </w:pPr>
+    <w:r>
+      <w:rPr>
+        <w:noProof/>
+      </w:rPr>
+      <mc:AlternateContent>
+        <mc:Choice Requires="wps">
+          <w:drawing>
+            <wp:anchor distT="0" distB="0" distL="114300" distR="114300" simplePos="0" relativeHeight="251664384" behindDoc="0" locked="0" layoutInCell="1" allowOverlap="1" wp14:anchorId="2E89ABA1" wp14:editId="728A11E8">
+              <wp:simplePos x="0" y="0"/>
+              <wp:positionH relativeFrom="column">
+                <wp:posOffset>3575050</wp:posOffset>
+              </wp:positionH>
+              <wp:positionV relativeFrom="paragraph">
+                <wp:posOffset>-37465</wp:posOffset>
+              </wp:positionV>
+              <wp:extent cx="2166620" cy="292100"/>
+              <wp:effectExtent l="0" t="0" r="0" b="0"/>
+              <wp:wrapNone/>
+              <wp:docPr id="5" name="Rectangle 5"/>
+              <wp:cNvGraphicFramePr>
+                <a:graphicFrameLocks xmlns:a="http://schemas.openxmlformats.org/drawingml/2006/main"/>
+              </wp:cNvGraphicFramePr>
+              <a:graphic xmlns:a="http://schemas.openxmlformats.org/drawingml/2006/main">
+                <a:graphicData uri="http://schemas.microsoft.com/office/word/2010/wordprocessingShape">
+                  <wps:wsp>
+                    <wps:cNvSpPr>
+                      <a:spLocks/>
+                    </wps:cNvSpPr>
+                    <wps:spPr>
+                      <a:xfrm>
+                        <a:off x="0" y="0"/>
+                        <a:ext cx="2166620" cy="292100"/>
+                      </a:xfrm>
+                      <a:prstGeom prst="rect">
+                        <a:avLst/>
+                      </a:prstGeom>
+                      <a:noFill/>
+                      <a:ln>
+                        <a:noFill/>
+                      </a:ln>
+                    </wps:spPr>
+                    <wps:style>
+                      <a:lnRef idx="2">
+                        <a:schemeClr val="accent1">
+                          <a:shade val="50000"/>
+                        </a:schemeClr>
+                      </a:lnRef>
+                      <a:fillRef idx="1">
+                        <a:schemeClr val="accent1"/>
+                      </a:fillRef>
+                      <a:effectRef idx="0">
+                        <a:schemeClr val="accent1"/>
+                      </a:effectRef>
+                      <a:fontRef idx="minor">
+                        <a:schemeClr val="lt1"/>
+                      </a:fontRef>
+                    </wps:style>
+                    <wps:txbx>
+                      <w:txbxContent>
+                        <w:p>
+                          <w:pPr>
+                            <w:spacing w:line="216" w:lineRule="auto"/>
+                            <w:jc w:val="right"/>
+                            <w:rPr>
+                              <w:b/>
+                              <w:color w:val="5DC8DF"/>
+                              <w:sz w:val="20"/>
+                              <w:szCs w:val="20"/>
+                            </w:rPr>
+                          </w:pPr>
+                          <w:proofErr w:type="gramStart"/>
+                          <w:r>
+                            <w:rPr>
+                              <w:b/>
+                              <w:color w:val="5DC8DF"/>
+                              <w:sz w:val="20"/>
+                              <w:szCs w:val="20"/>
+                            </w:rPr>
+                            <w:t>inBloom.org</w:t>
+                          </w:r>
+                          <w:proofErr w:type="gramEnd"/>
+                          <w:r>
+                            <w:rPr>
+                              <w:b/>
+                              <w:color w:val="5DC8DF"/>
+                              <w:sz w:val="20"/>
+                              <w:szCs w:val="20"/>
+                            </w:rPr>
+                            <w:t xml:space="preserve"> – v1.1</w:t>
+                          </w:r>
+                        </w:p>
+                        <w:p>
+                          <w:pPr>
+                            <w:spacing w:line="216" w:lineRule="auto"/>
+                            <w:jc w:val="right"/>
+                            <w:rPr>
+                              <w:b/>
+                              <w:color w:val="5DC8DF"/>
+                              <w:sz w:val="20"/>
+                              <w:szCs w:val="20"/>
+                            </w:rPr>
+                          </w:pPr>
+                        </w:p>
+                      </w:txbxContent>
+                    </wps:txbx>
+                    <wps:bodyPr rot="0" spcFirstLastPara="0" vertOverflow="overflow" horzOverflow="overflow" vert="horz" wrap="square" lIns="91440" tIns="45720" rIns="91440" bIns="45720" numCol="1" spcCol="0" rtlCol="0" fromWordArt="0" anchor="t" anchorCtr="0" forceAA="0" compatLnSpc="1">
+                      <a:prstTxWarp prst="textNoShape">
+                        <a:avLst/>
+                      </a:prstTxWarp>
+                      <a:noAutofit/>
+                    </wps:bodyPr>
+                  </wps:wsp>
+                </a:graphicData>
+              </a:graphic>
+              <wp14:sizeRelH relativeFrom="page">
+                <wp14:pctWidth>0</wp14:pctWidth>
+              </wp14:sizeRelH>
+              <wp14:sizeRelV relativeFrom="page">
+                <wp14:pctHeight>0</wp14:pctHeight>
+              </wp14:sizeRelV>
+            </wp:anchor>
+          </w:drawing>
+        </mc:Choice>
+        <mc:Fallback>
+          <w:pict>
+            <v:rect id="Rectangle 5" o:spid="_x0000_s1028" style="position:absolute;margin-left:281.5pt;margin-top:-2.9pt;width:170.6pt;height:23pt;z-index:251664384;visibility:visible;mso-wrap-style:square;mso-width-percent:0;mso-height-percent:0;mso-wrap-distance-left:9pt;mso-wrap-distance-top:0;mso-wrap-distance-right:9pt;mso-wrap-distance-bottom:0;mso-position-horizontal:absolute;mso-position-horizontal-relative:text;mso-position-vertical:absolute;mso-position-vertical-relative:text;mso-width-percent:0;mso-height-percent:0;mso-width-relative:page;mso-height-relative:page;v-text-anchor:top" o:gfxdata="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" filled="f" stroked="f" strokeweight="2pt">
+              <v:path arrowok="t"/>
+              <v:textbox>
+                <w:txbxContent>
+                  <w:p>
+                    <w:pPr>
+                      <w:spacing w:line="216" w:lineRule="auto"/>
+                      <w:jc w:val="right"/>
+                      <w:rPr>
+                        <w:b/>
+                        <w:color w:val="5DC8DF"/>
+                        <w:sz w:val="20"/>
+                        <w:szCs w:val="20"/>
+                      </w:rPr>
+                    </w:pPr>
+                    <w:proofErr w:type="gramStart"/>
+                    <w:r>
+                      <w:rPr>
+                        <w:b/>
+                        <w:color w:val="5DC8DF"/>
+                        <w:sz w:val="20"/>
+                        <w:szCs w:val="20"/>
+                      </w:rPr>
+                      <w:t>inBloom.org</w:t>
+                    </w:r>
+                    <w:proofErr w:type="gramEnd"/>
+                    <w:r>
+                      <w:rPr>
+                        <w:b/>
+                        <w:color w:val="5DC8DF"/>
+                        <w:sz w:val="20"/>
+                        <w:szCs w:val="20"/>
+                      </w:rPr>
+                      <w:t xml:space="preserve"> – v1.1</w:t>
+                    </w:r>
+                  </w:p>
+                  <w:p>
+                    <w:pPr>
+                      <w:spacing w:line="216" w:lineRule="auto"/>
+                      <w:jc w:val="right"/>
+                      <w:rPr>
+                        <w:b/>
+                        <w:color w:val="5DC8DF"/>
+                        <w:sz w:val="20"/>
+                        <w:szCs w:val="20"/>
+                      </w:rPr>
+                    </w:pPr>
+                  </w:p>
+                </w:txbxContent>
+              </v:textbox>
+            </v:rect>
+          </w:pict>
+        </mc:Fallback>
+      </mc:AlternateContent>
+    </w:r>
+  </w:p>
+</w:ftr>
+</file>
+
+<file path=word/footnotes.xml><?xml version="1.0" encoding="utf-8"?>
+<w:footnotes xmlns:wpc="http://schemas.microsoft.com/office/word/2010/wordprocessingCanvas" xmlns:mo="http://schemas.microsoft.com/office/mac/office/2008/main" xmlns:mc="http://schemas.openxmlformats.org/markup-compatibility/2006" xmlns:mv="urn:schemas-microsoft-com:mac:vml" xmlns:o="urn:schemas-microsoft-com:office:office" xmlns:r="http://schemas.openxmlformats.org/officeDocument/2006/relationships" xmlns:m="http://schemas.openxmlformats.org/officeDocument/2006/math" xmlns:v="urn:schemas-microsoft-com:vml" xmlns:wp14="http://schemas.microsoft.com/office/word/2010/wordprocessingDrawing" xmlns:wp="http://schemas.openxmlformats.org/drawingml/2006/wordprocessingDrawing" xmlns:w10="urn:schemas-microsoft-com:office:word" xmlns:w="http://schemas.openxmlformats.org/wordprocessingml/2006/main" xmlns:w14="http://schemas.microsoft.com/office/word/2010/wordml" xmlns:wpg="http://schemas.microsoft.com/office/word/2010/wordprocessingGroup" xmlns:wpi="http://schemas.microsoft.com/office/word/2010/wordprocessingInk" xmlns:wne="http://schemas.microsoft.com/office/word/2006/wordml" xmlns:wps="http://schemas.microsoft.com/office/word/2010/wordprocessingShape" mc:Ignorable="w14 wp14">
+  <w:footnote w:type="separator" w:id="-1">
+    <w:p>
+      <w:r>
+        <w:separator/>
+      </w:r>
+    </w:p>
+  </w:footnote>
+  <w:footnote w:type="continuationSeparator" w:id="0">
+    <w:p>
+      <w:r>
+        <w:continuationSeparator/>
+      </w:r>
+    </w:p>
+  </w:footnote>
+</w:footnotes>
+</file>
+
+<file path=word/header1.xml><?xml version="1.0" encoding="utf-8"?>
+<w:hdr xmlns:wpc="http://schemas.microsoft.com/office/word/2010/wordprocessingCanvas" xmlns:mo="http://schemas.microsoft.com/office/mac/office/2008/main" xmlns:mc="http://schemas.openxmlformats.org/markup-compatibility/2006" xmlns:mv="urn:schemas-microsoft-com:mac:vml" xmlns:o="urn:schemas-microsoft-com:office:office" xmlns:r="http://schemas.openxmlformats.org/officeDocument/2006/relationships" xmlns:m="http://schemas.openxmlformats.org/officeDocument/2006/math" xmlns:v="urn:schemas-microsoft-com:vml" xmlns:wp14="http://schemas.microsoft.com/office/word/2010/wordprocessingDrawing" xmlns:wp="http://schemas.openxmlformats.org/drawingml/2006/wordprocessingDrawing" xmlns:w10="urn:schemas-microsoft-com:office:word" xmlns:w="http://schemas.openxmlformats.org/wordprocessingml/2006/main" xmlns:w14="http://schemas.microsoft.com/office/word/2010/wordml" xmlns:wpg="http://schemas.microsoft.com/office/word/2010/wordprocessingGroup" xmlns:wpi="http://schemas.microsoft.com/office/word/2010/wordprocessingInk" xmlns:wne="http://schemas.microsoft.com/office/word/2006/wordml" xmlns:wps="http://schemas.microsoft.com/office/word/2010/wordprocessingShape" mc:Ignorable="w14 wp14">
+  <w:p>
+    <w:pPr>
+      <w:pStyle w:val="Header"/>
+      <w:ind w:left="-1080"/>
+    </w:pPr>
+    <w:r>
+      <w:rPr>
+        <w:noProof/>
+      </w:rPr>
+      <mc:AlternateContent>
+        <mc:Choice Requires="wps">
+          <w:drawing>
+            <wp:anchor distT="0" distB="0" distL="114300" distR="114300" simplePos="0" relativeHeight="251659264" behindDoc="0" locked="0" layoutInCell="1" allowOverlap="1" wp14:anchorId="1293A632" wp14:editId="455B8050">
+              <wp:simplePos x="0" y="0"/>
+              <wp:positionH relativeFrom="column">
+                <wp:posOffset>2657476</wp:posOffset>
+              </wp:positionH>
+              <wp:positionV relativeFrom="paragraph">
+                <wp:posOffset>168910</wp:posOffset>
+              </wp:positionV>
+              <wp:extent cx="2795270" cy="292101"/>
+              <wp:effectExtent l="0" t="0" r="0" b="0"/>
+              <wp:wrapNone/>
+              <wp:docPr id="28" name="Rectangle 28"/>
+              <wp:cNvGraphicFramePr>
+                <a:graphicFrameLocks xmlns:a="http://schemas.openxmlformats.org/drawingml/2006/main"/>
+              </wp:cNvGraphicFramePr>
+              <a:graphic xmlns:a="http://schemas.openxmlformats.org/drawingml/2006/main">
+                <a:graphicData uri="http://schemas.microsoft.com/office/word/2010/wordprocessingShape">
+                  <wps:wsp>
+                    <wps:cNvSpPr>
+                      <a:spLocks/>
+                    </wps:cNvSpPr>
+                    <wps:spPr>
+                      <a:xfrm>
+                        <a:off x="0" y="0"/>
+                        <a:ext cx="2795270" cy="292101"/>
+                      </a:xfrm>
+                      <a:prstGeom prst="rect">
+                        <a:avLst/>
+                      </a:prstGeom>
+                      <a:noFill/>
+                      <a:ln>
+                        <a:noFill/>
+                      </a:ln>
+                    </wps:spPr>
+                    <wps:style>
+                      <a:lnRef idx="2">
+                        <a:schemeClr val="accent1">
+                          <a:shade val="50000"/>
+                        </a:schemeClr>
+                      </a:lnRef>
+                      <a:fillRef idx="1">
+                        <a:schemeClr val="accent1"/>
+                      </a:fillRef>
+                      <a:effectRef idx="0">
+                        <a:schemeClr val="accent1"/>
+                      </a:effectRef>
+                      <a:fontRef idx="minor">
+                        <a:schemeClr val="lt1"/>
+                      </a:fontRef>
+                    </wps:style>
+                    <wps:txbx>
+                      <w:txbxContent>
+                        <w:p>
+                          <w:pPr>
+                            <w:spacing w:line="216" w:lineRule="auto"/>
+                            <w:jc w:val="right"/>
+                            <w:rPr>
+                              <w:b/>
+                              <w:color w:val="5DC8DF"/>
+                            </w:rPr>
+                          </w:pPr>
+                          <w:r>
+                            <w:rPr>
+                              <w:b/>
+                              <w:color w:val="5DC8DF"/>
+                            </w:rPr>
+                            <w:t>LRI Reboot API Documentation</w:t>
+                          </w:r>
+                        </w:p>
+                        <w:p>
+                          <w:pPr>
+                            <w:spacing w:line="216" w:lineRule="auto"/>
+                            <w:jc w:val="right"/>
+                            <w:rPr>
+                              <w:b/>
+                              <w:color w:val="5DC8DF"/>
+                            </w:rPr>
+                          </w:pPr>
+                        </w:p>
+                      </w:txbxContent>
+                    </wps:txbx>
+                    <wps:bodyPr rot="0" spcFirstLastPara="0" vertOverflow="overflow" horzOverflow="overflow" vert="horz" wrap="square" lIns="91440" tIns="45720" rIns="91440" bIns="45720" numCol="1" spcCol="0" rtlCol="0" fromWordArt="0" anchor="t" anchorCtr="0" forceAA="0" compatLnSpc="1">
+                      <a:prstTxWarp prst="textNoShape">
+                        <a:avLst/>
+                      </a:prstTxWarp>
+                      <a:noAutofit/>
+                    </wps:bodyPr>
+                  </wps:wsp>
+                </a:graphicData>
+              </a:graphic>
+              <wp14:sizeRelH relativeFrom="page">
+                <wp14:pctWidth>0</wp14:pctWidth>
+              </wp14:sizeRelH>
+              <wp14:sizeRelV relativeFrom="page">
+                <wp14:pctHeight>0</wp14:pctHeight>
+              </wp14:sizeRelV>
+            </wp:anchor>
+          </w:drawing>
+        </mc:Choice>
+        <mc:Fallback>
+          <w:pict>
+            <v:rect id="Rectangle 28" o:spid="_x0000_s1027" style="position:absolute;left:0;text-align:left;margin-left:209.25pt;margin-top:13.3pt;width:220.1pt;height:23pt;z-index:251659264;visibility:visible;mso-wrap-style:square;mso-width-percent:0;mso-height-percent:0;mso-wrap-distance-left:9pt;mso-wrap-distance-top:0;mso-wrap-distance-right:9pt;mso-wrap-distance-bottom:0;mso-position-horizontal:absolute;mso-position-horizontal-relative:text;mso-position-vertical:absolute;mso-position-vertical-relative:text;mso-width-percent:0;mso-height-percent:0;mso-width-relative:page;mso-height-relative:page;v-text-anchor:top" o:gfxdata="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" filled="f" stroked="f" strokeweight="2pt">
+              <v:path arrowok="t"/>
+              <v:textbox>
+                <w:txbxContent>
+                  <w:p>
+                    <w:pPr>
+                      <w:spacing w:line="216" w:lineRule="auto"/>
+                      <w:jc w:val="right"/>
+                      <w:rPr>
+                        <w:b/>
+                        <w:color w:val="5DC8DF"/>
+                      </w:rPr>
+                    </w:pPr>
+                    <w:r>
+                      <w:rPr>
+                        <w:b/>
+                        <w:color w:val="5DC8DF"/>
+                      </w:rPr>
+                      <w:t>LRI Reboot API Documentation</w:t>
+                    </w:r>
+                  </w:p>
+                  <w:p>
+                    <w:pPr>
+                      <w:spacing w:line="216" w:lineRule="auto"/>
+                      <w:jc w:val="right"/>
+                      <w:rPr>
+                        <w:b/>
+                        <w:color w:val="5DC8DF"/>
+                      </w:rPr>
+                    </w:pPr>
+                  </w:p>
+                </w:txbxContent>
+              </v:textbox>
+            </v:rect>
+          </w:pict>
+        </mc:Fallback>
+      </mc:AlternateContent>
+    </w:r>
+    <w:r>
+      <w:rPr>
+        <w:noProof/>
+      </w:rPr>
+      <w:drawing>
+        <wp:inline distT="0" distB="0" distL="0" distR="0" wp14:anchorId="62566716" wp14:editId="27BD91A8">
+          <wp:extent cx="4876800" cy="649407"/>
+          <wp:effectExtent l="0" t="0" r="0" b="0"/>
+          <wp:docPr id="3" name="Picture 3"/>
+          <wp:cNvGraphicFramePr>
+            <a:graphicFrameLocks xmlns:a="http://schemas.openxmlformats.org/drawingml/2006/main" noChangeAspect="1"/>
+          </wp:cNvGraphicFramePr>
+          <a:graphic xmlns:a="http://schemas.openxmlformats.org/drawingml/2006/main">
+            <a:graphicData uri="http://schemas.openxmlformats.org/drawingml/2006/picture">
+              <pic:pic xmlns:pic="http://schemas.openxmlformats.org/drawingml/2006/picture">
+                <pic:nvPicPr>
+                  <pic:cNvPr id="0" name="SLC-WordTemplate-Detailed.eps"/>
+                  <pic:cNvPicPr/>
+                </pic:nvPicPr>
+                <pic:blipFill>
+                  <a:blip r:embed="rId1">
+                    <a:extLst>
+                      <a:ext uri="{28A0092B-C50C-407E-A947-70E740481C1C}">
+                        <a14:useLocalDpi xmlns:a14="http://schemas.microsoft.com/office/drawing/2010/main" val="0"/>
+                      </a:ext>
+                    </a:extLst>
+                  </a:blip>
+                  <a:stretch>
+                    <a:fillRect/>
+                  </a:stretch>
+                </pic:blipFill>
+                <pic:spPr>
+                  <a:xfrm>
+                    <a:off x="0" y="0"/>
+                    <a:ext cx="4891369" cy="651347"/>
+                  </a:xfrm>
+                  <a:prstGeom prst="rect">
+                    <a:avLst/>
+                  </a:prstGeom>
+                </pic:spPr>
+              </pic:pic>
+            </a:graphicData>
+          </a:graphic>
+        </wp:inline>
+      </w:drawing>
+    </w:r>
+  </w:p>
+</w:hdr>
+</file>
+
 <file path=word/numbering.xml><?xml version="1.0" encoding="utf-8"?>
 <w:numbering xmlns:wpc="http://schemas.microsoft.com/office/word/2010/wordprocessingCanvas" xmlns:mo="http://schemas.microsoft.com/office/mac/office/2008/main" xmlns:mc="http://schemas.openxmlformats.org/markup-compatibility/2006" xmlns:mv="urn:schemas-microsoft-com:mac:vml" xmlns:o="urn:schemas-microsoft-com:office:office" xmlns:r="http://schemas.openxmlformats.org/officeDocument/2006/relationships" xmlns:m="http://schemas.openxmlformats.org/officeDocument/2006/math" xmlns:v="urn:schemas-microsoft-com:vml" xmlns:wp14="http://schemas.microsoft.com/office/word/2010/wordprocessingDrawing" xmlns:wp="http://schemas.openxmlformats.org/drawingml/2006/wordprocessingDrawing" xmlns:w10="urn:schemas-microsoft-com:office:word" xmlns:w="http://schemas.openxmlformats.org/wordprocessingml/2006/main" xmlns:w14="http://schemas.microsoft.com/office/word/2010/wordml" xmlns:wpg="http://schemas.microsoft.com/office/word/2010/wordprocessingGroup" xmlns:wpi="http://schemas.microsoft.com/office/word/2010/wordprocessingInk" xmlns:wne="http://schemas.microsoft.com/office/word/2006/wordml" xmlns:wps="http://schemas.microsoft.com/office/word/2010/wordprocessingShape" mc:Ignorable="w14 wp14">
   <w:abstractNum w:abstractNumId="0">
+    <w:nsid w:val="FFFFFF1D"/>
+    <w:multiLevelType w:val="multilevel"/>
+    <w:tmpl w:val="B2F6291E"/>
+    <w:lvl w:ilvl="0">
+      <w:start w:val="1"/>
+      <w:numFmt w:val="bullet"/>
+      <w:lvlText w:val=""/>
+      <w:lvlJc w:val="left"/>
+      <w:pPr>
+        <w:tabs>
+          <w:tab w:val="num" w:pos="0"/>
+        </w:tabs>
+        <w:ind w:left="0" w:firstLine="0"/>
+      </w:pPr>
+      <w:rPr>
+        <w:rFonts w:ascii="Symbol" w:hAnsi="Symbol" w:hint="default"/>
+      </w:rPr>
+    </w:lvl>
+    <w:lvl w:ilvl="1">
+      <w:start w:val="1"/>
+      <w:numFmt w:val="bullet"/>
+      <w:lvlText w:val=""/>
+      <w:lvlJc w:val="left"/>
+      <w:pPr>
+        <w:tabs>
+          <w:tab w:val="num" w:pos="720"/>
+        </w:tabs>
+        <w:ind w:left="1080" w:hanging="360"/>
+      </w:pPr>
+      <w:rPr>
+        <w:rFonts w:ascii="Symbol" w:hAnsi="Symbol" w:hint="default"/>
+      </w:rPr>
+    </w:lvl>
+    <w:lvl w:ilvl="2">
+      <w:start w:val="1"/>
+      <w:numFmt w:val="bullet"/>
+      <w:lvlText w:val="o"/>
+      <w:lvlJc w:val="left"/>
+      <w:pPr>
+        <w:tabs>
+          <w:tab w:val="num" w:pos="1440"/>
+        </w:tabs>
+        <w:ind w:left="1800" w:hanging="360"/>
+      </w:pPr>
+      <w:rPr>
+        <w:rFonts w:ascii="Courier New" w:hAnsi="Courier New" w:hint="default"/>
+      </w:rPr>
+    </w:lvl>
+    <w:lvl w:ilvl="3">
+      <w:start w:val="1"/>
+      <w:numFmt w:val="bullet"/>
+      <w:lvlText w:val=""/>
+      <w:lvlJc w:val="left"/>
+      <w:pPr>
+        <w:tabs>
+          <w:tab w:val="num" w:pos="2160"/>
+        </w:tabs>
+        <w:ind w:left="2520" w:hanging="360"/>
+      </w:pPr>
+      <w:rPr>
+        <w:rFonts w:ascii="Wingdings" w:hAnsi="Wingdings" w:hint="default"/>
+      </w:rPr>
+    </w:lvl>
+    <w:lvl w:ilvl="4">
+      <w:start w:val="1"/>
+      <w:numFmt w:val="bullet"/>
+      <w:lvlText w:val=""/>
+      <w:lvlJc w:val="left"/>
+      <w:pPr>
+        <w:tabs>
+          <w:tab w:val="num" w:pos="2880"/>
+        </w:tabs>
+        <w:ind w:left="3240" w:hanging="360"/>
+      </w:pPr>
+      <w:rPr>
+        <w:rFonts w:ascii="Wingdings" w:hAnsi="Wingdings" w:hint="default"/>
+      </w:rPr>
+    </w:lvl>
+    <w:lvl w:ilvl="5">
+      <w:start w:val="1"/>
+      <w:numFmt w:val="bullet"/>
+      <w:lvlText w:val=""/>
+      <w:lvlJc w:val="left"/>
+      <w:pPr>
+        <w:tabs>
+          <w:tab w:val="num" w:pos="3600"/>
+        </w:tabs>
+        <w:ind w:left="3960" w:hanging="360"/>
+      </w:pPr>
+      <w:rPr>
+        <w:rFonts w:ascii="Symbol" w:hAnsi="Symbol" w:hint="default"/>
+      </w:rPr>
+    </w:lvl>
+    <w:lvl w:ilvl="6">
+      <w:start w:val="1"/>
+      <w:numFmt w:val="bullet"/>
+      <w:lvlText w:val="o"/>
+      <w:lvlJc w:val="left"/>
+      <w:pPr>
+        <w:tabs>
+          <w:tab w:val="num" w:pos="4320"/>
+        </w:tabs>
+        <w:ind w:left="4680" w:hanging="360"/>
+      </w:pPr>
+      <w:rPr>
+        <w:rFonts w:ascii="Courier New" w:hAnsi="Courier New" w:hint="default"/>
+      </w:rPr>
+    </w:lvl>
+    <w:lvl w:ilvl="7">
+      <w:start w:val="1"/>
+      <w:numFmt w:val="bullet"/>
+      <w:lvlText w:val=""/>
+      <w:lvlJc w:val="left"/>
+      <w:pPr>
+        <w:tabs>
+          <w:tab w:val="num" w:pos="5040"/>
+        </w:tabs>
+        <w:ind w:left="5400" w:hanging="360"/>
+      </w:pPr>
+      <w:rPr>
+        <w:rFonts w:ascii="Wingdings" w:hAnsi="Wingdings" w:hint="default"/>
+      </w:rPr>
+    </w:lvl>
+    <w:lvl w:ilvl="8">
+      <w:start w:val="1"/>
+      <w:numFmt w:val="bullet"/>
+      <w:lvlText w:val=""/>
+      <w:lvlJc w:val="left"/>
+      <w:pPr>
+        <w:tabs>
+          <w:tab w:val="num" w:pos="5760"/>
+        </w:tabs>
+        <w:ind w:left="6120" w:hanging="360"/>
+      </w:pPr>
+      <w:rPr>
+        <w:rFonts w:ascii="Wingdings" w:hAnsi="Wingdings" w:hint="default"/>
+      </w:rPr>
+    </w:lvl>
+  </w:abstractNum>
+  <w:abstractNum w:abstractNumId="1">
     <w:nsid w:val="03FF6B6E"/>
     <w:multiLevelType w:val="hybridMultilevel"/>
     <w:tmpl w:val="375E6F14"/>
@@ -6395,7 +7381,7 @@
       </w:rPr>
     </w:lvl>
   </w:abstractNum>
-  <w:abstractNum w:abstractNumId="1">
+  <w:abstractNum w:abstractNumId="2">
     <w:nsid w:val="78534951"/>
     <w:multiLevelType w:val="hybridMultilevel"/>
     <w:tmpl w:val="C0143BB8"/>
@@ -6508,127 +7494,14 @@
       </w:rPr>
     </w:lvl>
   </w:abstractNum>
-  <w:abstractNum w:abstractNumId="2">
-    <w:nsid w:val="78DA2232"/>
-    <w:multiLevelType w:val="hybridMultilevel"/>
-    <w:tmpl w:val="0EFAD70E"/>
-    <w:lvl w:ilvl="0" w:tplc="04090001">
-      <w:start w:val="1"/>
-      <w:numFmt w:val="bullet"/>
-      <w:lvlText w:val=""/>
-      <w:lvlJc w:val="left"/>
-      <w:pPr>
-        <w:ind w:left="720" w:hanging="360"/>
-      </w:pPr>
-      <w:rPr>
-        <w:rFonts w:ascii="Symbol" w:hAnsi="Symbol" w:hint="default"/>
-      </w:rPr>
-    </w:lvl>
-    <w:lvl w:ilvl="1" w:tplc="04090003" w:tentative="1">
-      <w:start w:val="1"/>
-      <w:numFmt w:val="bullet"/>
-      <w:lvlText w:val="o"/>
-      <w:lvlJc w:val="left"/>
-      <w:pPr>
-        <w:ind w:left="1440" w:hanging="360"/>
-      </w:pPr>
-      <w:rPr>
-        <w:rFonts w:ascii="Courier New" w:hAnsi="Courier New" w:hint="default"/>
-      </w:rPr>
-    </w:lvl>
-    <w:lvl w:ilvl="2" w:tplc="04090005" w:tentative="1">
-      <w:start w:val="1"/>
-      <w:numFmt w:val="bullet"/>
-      <w:lvlText w:val=""/>
-      <w:lvlJc w:val="left"/>
-      <w:pPr>
-        <w:ind w:left="2160" w:hanging="360"/>
-      </w:pPr>
-      <w:rPr>
-        <w:rFonts w:ascii="Wingdings" w:hAnsi="Wingdings" w:hint="default"/>
-      </w:rPr>
-    </w:lvl>
-    <w:lvl w:ilvl="3" w:tplc="04090001" w:tentative="1">
-      <w:start w:val="1"/>
-      <w:numFmt w:val="bullet"/>
-      <w:lvlText w:val=""/>
-      <w:lvlJc w:val="left"/>
-      <w:pPr>
-        <w:ind w:left="2880" w:hanging="360"/>
-      </w:pPr>
-      <w:rPr>
-        <w:rFonts w:ascii="Symbol" w:hAnsi="Symbol" w:hint="default"/>
-      </w:rPr>
-    </w:lvl>
-    <w:lvl w:ilvl="4" w:tplc="04090003" w:tentative="1">
-      <w:start w:val="1"/>
-      <w:numFmt w:val="bullet"/>
-      <w:lvlText w:val="o"/>
-      <w:lvlJc w:val="left"/>
-      <w:pPr>
-        <w:ind w:left="3600" w:hanging="360"/>
-      </w:pPr>
-      <w:rPr>
-        <w:rFonts w:ascii="Courier New" w:hAnsi="Courier New" w:hint="default"/>
-      </w:rPr>
-    </w:lvl>
-    <w:lvl w:ilvl="5" w:tplc="04090005" w:tentative="1">
-      <w:start w:val="1"/>
-      <w:numFmt w:val="bullet"/>
-      <w:lvlText w:val=""/>
-      <w:lvlJc w:val="left"/>
-      <w:pPr>
-        <w:ind w:left="4320" w:hanging="360"/>
-      </w:pPr>
-      <w:rPr>
-        <w:rFonts w:ascii="Wingdings" w:hAnsi="Wingdings" w:hint="default"/>
-      </w:rPr>
-    </w:lvl>
-    <w:lvl w:ilvl="6" w:tplc="04090001" w:tentative="1">
-      <w:start w:val="1"/>
-      <w:numFmt w:val="bullet"/>
-      <w:lvlText w:val=""/>
-      <w:lvlJc w:val="left"/>
-      <w:pPr>
-        <w:ind w:left="5040" w:hanging="360"/>
-      </w:pPr>
-      <w:rPr>
-        <w:rFonts w:ascii="Symbol" w:hAnsi="Symbol" w:hint="default"/>
-      </w:rPr>
-    </w:lvl>
-    <w:lvl w:ilvl="7" w:tplc="04090003" w:tentative="1">
-      <w:start w:val="1"/>
-      <w:numFmt w:val="bullet"/>
-      <w:lvlText w:val="o"/>
-      <w:lvlJc w:val="left"/>
-      <w:pPr>
-        <w:ind w:left="5760" w:hanging="360"/>
-      </w:pPr>
-      <w:rPr>
-        <w:rFonts w:ascii="Courier New" w:hAnsi="Courier New" w:hint="default"/>
-      </w:rPr>
-    </w:lvl>
-    <w:lvl w:ilvl="8" w:tplc="04090005" w:tentative="1">
-      <w:start w:val="1"/>
-      <w:numFmt w:val="bullet"/>
-      <w:lvlText w:val=""/>
-      <w:lvlJc w:val="left"/>
-      <w:pPr>
-        <w:ind w:left="6480" w:hanging="360"/>
-      </w:pPr>
-      <w:rPr>
-        <w:rFonts w:ascii="Wingdings" w:hAnsi="Wingdings" w:hint="default"/>
-      </w:rPr>
-    </w:lvl>
-  </w:abstractNum>
   <w:num w:numId="1">
-    <w:abstractNumId w:val="2"/>
+    <w:abstractNumId w:val="0"/>
   </w:num>
   <w:num w:numId="2">
-    <w:abstractNumId w:val="0"/>
+    <w:abstractNumId w:val="1"/>
   </w:num>
   <w:num w:numId="3">
-    <w:abstractNumId w:val="1"/>
+    <w:abstractNumId w:val="2"/>
   </w:num>
 </w:numbering>
 </file>
@@ -6638,9 +7511,10 @@
   <w:docDefaults>
     <w:rPrDefault>
       <w:rPr>
-        <w:rFonts w:asciiTheme="minorHAnsi" w:eastAsiaTheme="minorEastAsia" w:hAnsiTheme="minorHAnsi" w:cstheme="minorBidi"/>
-        <w:sz w:val="24"/>
-        <w:szCs w:val="24"/>
+        <w:rFonts w:ascii="Helvetica" w:eastAsiaTheme="minorEastAsia" w:hAnsi="Helvetica" w:cstheme="minorBidi"/>
+        <w:color w:val="676767"/>
+        <w:sz w:val="22"/>
+        <w:szCs w:val="22"/>
         <w:lang w:val="en-US" w:eastAsia="en-US" w:bidi="ar-SA"/>
       </w:rPr>
     </w:rPrDefault>
@@ -6674,7 +7548,7 @@
     <w:lsdException w:name="Emphasis" w:semiHidden="0" w:uiPriority="20" w:unhideWhenUsed="0" w:qFormat="1"/>
     <w:lsdException w:name="Table Grid" w:semiHidden="0" w:uiPriority="59" w:unhideWhenUsed="0"/>
     <w:lsdException w:name="Placeholder Text" w:unhideWhenUsed="0"/>
-    <w:lsdException w:name="No Spacing" w:semiHidden="0" w:uiPriority="1" w:unhideWhenUsed="0" w:qFormat="1"/>
+    <w:lsdException w:name="No Spacing" w:uiPriority="1" w:unhideWhenUsed="0" w:qFormat="1"/>
     <w:lsdException w:name="Light Shading" w:semiHidden="0" w:uiPriority="60" w:unhideWhenUsed="0"/>
     <w:lsdException w:name="Light List" w:semiHidden="0" w:uiPriority="61" w:unhideWhenUsed="0"/>
     <w:lsdException w:name="Light Grid" w:semiHidden="0" w:uiPriority="62" w:unhideWhenUsed="0"/>
@@ -6788,15 +7662,17 @@
   <w:style w:type="paragraph" w:default="1" w:styleId="Normal">
     <w:name w:val="Normal"/>
     <w:qFormat/>
+    <w:rsid w:val="00232707"/>
   </w:style>
   <w:style w:type="paragraph" w:styleId="Heading1">
     <w:name w:val="heading 1"/>
     <w:basedOn w:val="Normal"/>
     <w:next w:val="Normal"/>
     <w:link w:val="Heading1Char"/>
+    <w:autoRedefine/>
     <w:uiPriority w:val="9"/>
     <w:qFormat/>
-    <w:rsid w:val="000C72FA"/>
+    <w:rsid w:val="00AC005B"/>
     <w:pPr>
       <w:keepNext/>
       <w:keepLines/>
@@ -6804,11 +7680,10 @@
       <w:outlineLvl w:val="0"/>
     </w:pPr>
     <w:rPr>
-      <w:rFonts w:asciiTheme="majorHAnsi" w:eastAsiaTheme="majorEastAsia" w:hAnsiTheme="majorHAnsi" w:cstheme="majorBidi"/>
+      <w:rFonts w:eastAsiaTheme="majorEastAsia" w:cstheme="majorBidi"/>
       <w:b/>
       <w:bCs/>
-      <w:color w:val="345A8A" w:themeColor="accent1" w:themeShade="B5"/>
-      <w:sz w:val="32"/>
+      <w:sz w:val="36"/>
       <w:szCs w:val="32"/>
     </w:rPr>
   </w:style>
@@ -6817,10 +7692,11 @@
     <w:basedOn w:val="Normal"/>
     <w:next w:val="Normal"/>
     <w:link w:val="Heading2Char"/>
+    <w:autoRedefine/>
     <w:uiPriority w:val="9"/>
     <w:unhideWhenUsed/>
     <w:qFormat/>
-    <w:rsid w:val="00D96C2C"/>
+    <w:rsid w:val="00061ACD"/>
     <w:pPr>
       <w:keepNext/>
       <w:keepLines/>
@@ -6828,10 +7704,9 @@
       <w:outlineLvl w:val="1"/>
     </w:pPr>
     <w:rPr>
-      <w:rFonts w:asciiTheme="majorHAnsi" w:eastAsiaTheme="majorEastAsia" w:hAnsiTheme="majorHAnsi" w:cstheme="majorBidi"/>
+      <w:rFonts w:eastAsiaTheme="majorEastAsia" w:cstheme="majorBidi"/>
       <w:b/>
       <w:bCs/>
-      <w:color w:val="4F81BD" w:themeColor="accent1"/>
       <w:sz w:val="26"/>
       <w:szCs w:val="26"/>
     </w:rPr>
@@ -6841,10 +7716,11 @@
     <w:basedOn w:val="Normal"/>
     <w:next w:val="Normal"/>
     <w:link w:val="Heading3Char"/>
+    <w:autoRedefine/>
     <w:uiPriority w:val="9"/>
     <w:unhideWhenUsed/>
     <w:qFormat/>
-    <w:rsid w:val="00BC43DE"/>
+    <w:rsid w:val="004862F4"/>
     <w:pPr>
       <w:keepNext/>
       <w:keepLines/>
@@ -6852,16 +7728,159 @@
       <w:outlineLvl w:val="2"/>
     </w:pPr>
     <w:rPr>
-      <w:rFonts w:asciiTheme="majorHAnsi" w:eastAsiaTheme="majorEastAsia" w:hAnsiTheme="majorHAnsi" w:cstheme="majorBidi"/>
+      <w:rFonts w:eastAsiaTheme="majorEastAsia" w:cstheme="majorBidi"/>
+      <w:bCs/>
+      <w:color w:val="5DC8DF"/>
+    </w:rPr>
+  </w:style>
+  <w:style w:type="paragraph" w:styleId="Heading4">
+    <w:name w:val="heading 4"/>
+    <w:basedOn w:val="Normal"/>
+    <w:next w:val="Normal"/>
+    <w:link w:val="Heading4Char"/>
+    <w:autoRedefine/>
+    <w:uiPriority w:val="9"/>
+    <w:unhideWhenUsed/>
+    <w:qFormat/>
+    <w:rsid w:val="008F7DEB"/>
+    <w:pPr>
+      <w:keepNext/>
+      <w:keepLines/>
+      <w:spacing w:before="200"/>
+      <w:outlineLvl w:val="3"/>
+    </w:pPr>
+    <w:rPr>
+      <w:rFonts w:eastAsiaTheme="majorEastAsia" w:cstheme="majorBidi"/>
       <w:b/>
       <w:bCs/>
-      <w:color w:val="4F81BD" w:themeColor="accent1"/>
+      <w:i/>
+      <w:iCs/>
+      <w:color w:val="004C6C"/>
+    </w:rPr>
+  </w:style>
+  <w:style w:type="paragraph" w:styleId="Heading5">
+    <w:name w:val="heading 5"/>
+    <w:basedOn w:val="Normal"/>
+    <w:next w:val="Normal"/>
+    <w:link w:val="Heading5Char"/>
+    <w:autoRedefine/>
+    <w:uiPriority w:val="9"/>
+    <w:semiHidden/>
+    <w:unhideWhenUsed/>
+    <w:qFormat/>
+    <w:rsid w:val="00BA3293"/>
+    <w:pPr>
+      <w:keepNext/>
+      <w:keepLines/>
+      <w:spacing w:before="200"/>
+      <w:outlineLvl w:val="4"/>
+    </w:pPr>
+    <w:rPr>
+      <w:rFonts w:eastAsiaTheme="majorEastAsia" w:cstheme="majorBidi"/>
+      <w:color w:val="243F60" w:themeColor="accent1" w:themeShade="7F"/>
+    </w:rPr>
+  </w:style>
+  <w:style w:type="paragraph" w:styleId="Heading6">
+    <w:name w:val="heading 6"/>
+    <w:basedOn w:val="Normal"/>
+    <w:next w:val="Normal"/>
+    <w:link w:val="Heading6Char"/>
+    <w:autoRedefine/>
+    <w:uiPriority w:val="9"/>
+    <w:semiHidden/>
+    <w:unhideWhenUsed/>
+    <w:qFormat/>
+    <w:rsid w:val="00BA3293"/>
+    <w:pPr>
+      <w:keepNext/>
+      <w:keepLines/>
+      <w:spacing w:before="200"/>
+      <w:outlineLvl w:val="5"/>
+    </w:pPr>
+    <w:rPr>
+      <w:rFonts w:eastAsiaTheme="majorEastAsia" w:cstheme="majorBidi"/>
+      <w:i/>
+      <w:iCs/>
+      <w:color w:val="243F60" w:themeColor="accent1" w:themeShade="7F"/>
+    </w:rPr>
+  </w:style>
+  <w:style w:type="paragraph" w:styleId="Heading7">
+    <w:name w:val="heading 7"/>
+    <w:basedOn w:val="Normal"/>
+    <w:next w:val="Normal"/>
+    <w:link w:val="Heading7Char"/>
+    <w:autoRedefine/>
+    <w:uiPriority w:val="9"/>
+    <w:semiHidden/>
+    <w:unhideWhenUsed/>
+    <w:qFormat/>
+    <w:rsid w:val="00BA3293"/>
+    <w:pPr>
+      <w:keepNext/>
+      <w:keepLines/>
+      <w:spacing w:before="200"/>
+      <w:outlineLvl w:val="6"/>
+    </w:pPr>
+    <w:rPr>
+      <w:rFonts w:eastAsiaTheme="majorEastAsia" w:cstheme="majorBidi"/>
+      <w:i/>
+      <w:iCs/>
+      <w:color w:val="404040" w:themeColor="text1" w:themeTint="BF"/>
+    </w:rPr>
+  </w:style>
+  <w:style w:type="paragraph" w:styleId="Heading8">
+    <w:name w:val="heading 8"/>
+    <w:basedOn w:val="Normal"/>
+    <w:next w:val="Normal"/>
+    <w:link w:val="Heading8Char"/>
+    <w:autoRedefine/>
+    <w:uiPriority w:val="9"/>
+    <w:semiHidden/>
+    <w:unhideWhenUsed/>
+    <w:qFormat/>
+    <w:rsid w:val="00BA3293"/>
+    <w:pPr>
+      <w:keepNext/>
+      <w:keepLines/>
+      <w:spacing w:before="200"/>
+      <w:outlineLvl w:val="7"/>
+    </w:pPr>
+    <w:rPr>
+      <w:rFonts w:eastAsiaTheme="majorEastAsia" w:cstheme="majorBidi"/>
+      <w:color w:val="404040" w:themeColor="text1" w:themeTint="BF"/>
+      <w:sz w:val="20"/>
+      <w:szCs w:val="20"/>
+    </w:rPr>
+  </w:style>
+  <w:style w:type="paragraph" w:styleId="Heading9">
+    <w:name w:val="heading 9"/>
+    <w:basedOn w:val="Normal"/>
+    <w:next w:val="Normal"/>
+    <w:link w:val="Heading9Char"/>
+    <w:autoRedefine/>
+    <w:uiPriority w:val="9"/>
+    <w:semiHidden/>
+    <w:unhideWhenUsed/>
+    <w:qFormat/>
+    <w:rsid w:val="00BA3293"/>
+    <w:pPr>
+      <w:keepNext/>
+      <w:keepLines/>
+      <w:spacing w:before="200"/>
+      <w:outlineLvl w:val="8"/>
+    </w:pPr>
+    <w:rPr>
+      <w:rFonts w:eastAsiaTheme="majorEastAsia" w:cstheme="majorBidi"/>
+      <w:i/>
+      <w:iCs/>
+      <w:color w:val="404040" w:themeColor="text1" w:themeTint="BF"/>
+      <w:sz w:val="20"/>
+      <w:szCs w:val="20"/>
     </w:rPr>
   </w:style>
   <w:style w:type="character" w:default="1" w:styleId="DefaultParagraphFont">
     <w:name w:val="Default Paragraph Font"/>
     <w:uiPriority w:val="1"/>
-    <w:semiHidden/>
     <w:unhideWhenUsed/>
   </w:style>
   <w:style w:type="table" w:default="1" w:styleId="TableNormal">
@@ -6885,88 +7904,102 @@
     <w:semiHidden/>
     <w:unhideWhenUsed/>
   </w:style>
-  <w:style w:type="paragraph" w:styleId="Title">
-    <w:name w:val="Title"/>
-    <w:basedOn w:val="Normal"/>
-    <w:next w:val="Normal"/>
-    <w:link w:val="TitleChar"/>
-    <w:uiPriority w:val="10"/>
-    <w:qFormat/>
-    <w:rsid w:val="000C72FA"/>
-    <w:pPr>
-      <w:pBdr>
-        <w:bottom w:val="single" w:sz="8" w:space="4" w:color="4F81BD" w:themeColor="accent1"/>
-      </w:pBdr>
-      <w:spacing w:after="300"/>
-      <w:contextualSpacing/>
-    </w:pPr>
-    <w:rPr>
-      <w:rFonts w:asciiTheme="majorHAnsi" w:eastAsiaTheme="majorEastAsia" w:hAnsiTheme="majorHAnsi" w:cstheme="majorBidi"/>
-      <w:color w:val="17365D" w:themeColor="text2" w:themeShade="BF"/>
-      <w:spacing w:val="5"/>
-      <w:kern w:val="28"/>
-      <w:sz w:val="52"/>
-      <w:szCs w:val="52"/>
-    </w:rPr>
-  </w:style>
-  <w:style w:type="character" w:customStyle="1" w:styleId="TitleChar">
-    <w:name w:val="Title Char"/>
-    <w:basedOn w:val="DefaultParagraphFont"/>
-    <w:link w:val="Title"/>
-    <w:uiPriority w:val="10"/>
-    <w:rsid w:val="000C72FA"/>
-    <w:rPr>
-      <w:rFonts w:asciiTheme="majorHAnsi" w:eastAsiaTheme="majorEastAsia" w:hAnsiTheme="majorHAnsi" w:cstheme="majorBidi"/>
-      <w:color w:val="17365D" w:themeColor="text2" w:themeShade="BF"/>
-      <w:spacing w:val="5"/>
-      <w:kern w:val="28"/>
-      <w:sz w:val="52"/>
-      <w:szCs w:val="52"/>
-    </w:rPr>
-  </w:style>
-  <w:style w:type="character" w:customStyle="1" w:styleId="Heading1Char">
-    <w:name w:val="Heading 1 Char"/>
-    <w:basedOn w:val="DefaultParagraphFont"/>
-    <w:link w:val="Heading1"/>
-    <w:uiPriority w:val="9"/>
-    <w:rsid w:val="000C72FA"/>
-    <w:rPr>
-      <w:rFonts w:asciiTheme="majorHAnsi" w:eastAsiaTheme="majorEastAsia" w:hAnsiTheme="majorHAnsi" w:cstheme="majorBidi"/>
-      <w:b/>
-      <w:bCs/>
-      <w:color w:val="345A8A" w:themeColor="accent1" w:themeShade="B5"/>
-      <w:sz w:val="32"/>
-      <w:szCs w:val="32"/>
-    </w:rPr>
-  </w:style>
   <w:style w:type="character" w:styleId="Hyperlink">
     <w:name w:val="Hyperlink"/>
     <w:basedOn w:val="DefaultParagraphFont"/>
     <w:uiPriority w:val="99"/>
     <w:unhideWhenUsed/>
-    <w:rsid w:val="000C72FA"/>
+    <w:rsid w:val="00625820"/>
     <w:rPr>
-      <w:color w:val="0000FF" w:themeColor="hyperlink"/>
+      <w:color w:val="DE6126"/>
       <w:u w:val="single"/>
     </w:rPr>
   </w:style>
-  <w:style w:type="character" w:styleId="FollowedHyperlink">
-    <w:name w:val="FollowedHyperlink"/>
+  <w:style w:type="paragraph" w:styleId="Header">
+    <w:name w:val="header"/>
+    <w:basedOn w:val="Normal"/>
+    <w:link w:val="HeaderChar"/>
+    <w:uiPriority w:val="99"/>
+    <w:unhideWhenUsed/>
+    <w:rsid w:val="00D20D79"/>
+    <w:pPr>
+      <w:tabs>
+        <w:tab w:val="center" w:pos="4320"/>
+        <w:tab w:val="right" w:pos="8640"/>
+      </w:tabs>
+    </w:pPr>
+    <w:rPr>
+      <w:b/>
+      <w:color w:val="004C6C"/>
+      <w:sz w:val="28"/>
+    </w:rPr>
+  </w:style>
+  <w:style w:type="character" w:customStyle="1" w:styleId="HeaderChar">
+    <w:name w:val="Header Char"/>
     <w:basedOn w:val="DefaultParagraphFont"/>
+    <w:link w:val="Header"/>
+    <w:uiPriority w:val="99"/>
+    <w:rsid w:val="00D20D79"/>
+    <w:rPr>
+      <w:rFonts w:ascii="Arial" w:hAnsi="Arial"/>
+      <w:b/>
+      <w:color w:val="004C6C"/>
+      <w:sz w:val="28"/>
+    </w:rPr>
+  </w:style>
+  <w:style w:type="paragraph" w:styleId="Footer">
+    <w:name w:val="footer"/>
+    <w:basedOn w:val="Normal"/>
+    <w:link w:val="FooterChar"/>
+    <w:uiPriority w:val="99"/>
+    <w:unhideWhenUsed/>
+    <w:rsid w:val="003D15C5"/>
+    <w:pPr>
+      <w:tabs>
+        <w:tab w:val="center" w:pos="4320"/>
+        <w:tab w:val="right" w:pos="8640"/>
+      </w:tabs>
+    </w:pPr>
+  </w:style>
+  <w:style w:type="character" w:customStyle="1" w:styleId="FooterChar">
+    <w:name w:val="Footer Char"/>
+    <w:basedOn w:val="DefaultParagraphFont"/>
+    <w:link w:val="Footer"/>
+    <w:uiPriority w:val="99"/>
+    <w:rsid w:val="003D15C5"/>
+  </w:style>
+  <w:style w:type="paragraph" w:styleId="BalloonText">
+    <w:name w:val="Balloon Text"/>
+    <w:basedOn w:val="Normal"/>
+    <w:link w:val="BalloonTextChar"/>
     <w:uiPriority w:val="99"/>
     <w:semiHidden/>
     <w:unhideWhenUsed/>
-    <w:rsid w:val="000C72FA"/>
+    <w:rsid w:val="00D20D79"/>
     <w:rPr>
-      <w:color w:val="800080" w:themeColor="followedHyperlink"/>
-      <w:u w:val="single"/>
+      <w:rFonts w:cs="Lucida Grande"/>
+      <w:sz w:val="18"/>
+      <w:szCs w:val="18"/>
+    </w:rPr>
+  </w:style>
+  <w:style w:type="character" w:customStyle="1" w:styleId="BalloonTextChar">
+    <w:name w:val="Balloon Text Char"/>
+    <w:basedOn w:val="DefaultParagraphFont"/>
+    <w:link w:val="BalloonText"/>
+    <w:uiPriority w:val="99"/>
+    <w:semiHidden/>
+    <w:rsid w:val="00D20D79"/>
+    <w:rPr>
+      <w:rFonts w:ascii="Arial" w:hAnsi="Arial" w:cs="Lucida Grande"/>
+      <w:sz w:val="18"/>
+      <w:szCs w:val="18"/>
     </w:rPr>
   </w:style>
   <w:style w:type="table" w:styleId="TableGrid">
     <w:name w:val="Table Grid"/>
     <w:basedOn w:val="TableNormal"/>
     <w:uiPriority w:val="59"/>
-    <w:rsid w:val="000C72FA"/>
+    <w:rsid w:val="00D20D79"/>
     <w:tblPr>
       <w:tblInd w:w="0" w:type="dxa"/>
       <w:tblBorders>
@@ -6985,17 +8018,32 @@
       </w:tblCellMar>
     </w:tblPr>
   </w:style>
+  <w:style w:type="character" w:customStyle="1" w:styleId="Heading1Char">
+    <w:name w:val="Heading 1 Char"/>
+    <w:basedOn w:val="DefaultParagraphFont"/>
+    <w:link w:val="Heading1"/>
+    <w:uiPriority w:val="9"/>
+    <w:rsid w:val="00AC005B"/>
+    <w:rPr>
+      <w:rFonts w:ascii="Helvetica" w:eastAsiaTheme="majorEastAsia" w:hAnsi="Helvetica" w:cstheme="majorBidi"/>
+      <w:b/>
+      <w:bCs/>
+      <w:color w:val="676767"/>
+      <w:sz w:val="36"/>
+      <w:szCs w:val="32"/>
+    </w:rPr>
+  </w:style>
   <w:style w:type="character" w:customStyle="1" w:styleId="Heading2Char">
     <w:name w:val="Heading 2 Char"/>
     <w:basedOn w:val="DefaultParagraphFont"/>
     <w:link w:val="Heading2"/>
     <w:uiPriority w:val="9"/>
-    <w:rsid w:val="00D96C2C"/>
+    <w:rsid w:val="00061ACD"/>
     <w:rPr>
-      <w:rFonts w:asciiTheme="majorHAnsi" w:eastAsiaTheme="majorEastAsia" w:hAnsiTheme="majorHAnsi" w:cstheme="majorBidi"/>
+      <w:rFonts w:ascii="Helvetica" w:eastAsiaTheme="majorEastAsia" w:hAnsi="Helvetica" w:cstheme="majorBidi"/>
       <w:b/>
       <w:bCs/>
-      <w:color w:val="4F81BD" w:themeColor="accent1"/>
+      <w:color w:val="676767"/>
       <w:sz w:val="26"/>
       <w:szCs w:val="26"/>
     </w:rPr>
@@ -7005,49 +8053,243 @@
     <w:basedOn w:val="DefaultParagraphFont"/>
     <w:link w:val="Heading3"/>
     <w:uiPriority w:val="9"/>
-    <w:rsid w:val="00BC43DE"/>
+    <w:rsid w:val="004862F4"/>
     <w:rPr>
-      <w:rFonts w:asciiTheme="majorHAnsi" w:eastAsiaTheme="majorEastAsia" w:hAnsiTheme="majorHAnsi" w:cstheme="majorBidi"/>
+      <w:rFonts w:ascii="Helvetica" w:eastAsiaTheme="majorEastAsia" w:hAnsi="Helvetica" w:cstheme="majorBidi"/>
+      <w:bCs/>
+      <w:color w:val="5DC8DF"/>
+      <w:sz w:val="22"/>
+    </w:rPr>
+  </w:style>
+  <w:style w:type="character" w:customStyle="1" w:styleId="Heading4Char">
+    <w:name w:val="Heading 4 Char"/>
+    <w:basedOn w:val="DefaultParagraphFont"/>
+    <w:link w:val="Heading4"/>
+    <w:uiPriority w:val="9"/>
+    <w:rsid w:val="008F7DEB"/>
+    <w:rPr>
+      <w:rFonts w:ascii="Arial" w:eastAsiaTheme="majorEastAsia" w:hAnsi="Arial" w:cstheme="majorBidi"/>
       <w:b/>
       <w:bCs/>
-      <w:color w:val="4F81BD" w:themeColor="accent1"/>
+      <w:i/>
+      <w:iCs/>
+      <w:color w:val="004C6C"/>
+      <w:sz w:val="22"/>
+    </w:rPr>
+  </w:style>
+  <w:style w:type="character" w:customStyle="1" w:styleId="Heading5Char">
+    <w:name w:val="Heading 5 Char"/>
+    <w:basedOn w:val="DefaultParagraphFont"/>
+    <w:link w:val="Heading5"/>
+    <w:uiPriority w:val="9"/>
+    <w:semiHidden/>
+    <w:rsid w:val="00BA3293"/>
+    <w:rPr>
+      <w:rFonts w:ascii="Arial" w:eastAsiaTheme="majorEastAsia" w:hAnsi="Arial" w:cstheme="majorBidi"/>
+      <w:color w:val="243F60" w:themeColor="accent1" w:themeShade="7F"/>
+      <w:sz w:val="22"/>
+    </w:rPr>
+  </w:style>
+  <w:style w:type="character" w:customStyle="1" w:styleId="Heading6Char">
+    <w:name w:val="Heading 6 Char"/>
+    <w:basedOn w:val="DefaultParagraphFont"/>
+    <w:link w:val="Heading6"/>
+    <w:uiPriority w:val="9"/>
+    <w:semiHidden/>
+    <w:rsid w:val="00BA3293"/>
+    <w:rPr>
+      <w:rFonts w:ascii="Arial" w:eastAsiaTheme="majorEastAsia" w:hAnsi="Arial" w:cstheme="majorBidi"/>
+      <w:i/>
+      <w:iCs/>
+      <w:color w:val="243F60" w:themeColor="accent1" w:themeShade="7F"/>
+      <w:sz w:val="22"/>
+    </w:rPr>
+  </w:style>
+  <w:style w:type="character" w:customStyle="1" w:styleId="Heading7Char">
+    <w:name w:val="Heading 7 Char"/>
+    <w:basedOn w:val="DefaultParagraphFont"/>
+    <w:link w:val="Heading7"/>
+    <w:uiPriority w:val="9"/>
+    <w:semiHidden/>
+    <w:rsid w:val="00BA3293"/>
+    <w:rPr>
+      <w:rFonts w:ascii="Arial" w:eastAsiaTheme="majorEastAsia" w:hAnsi="Arial" w:cstheme="majorBidi"/>
+      <w:i/>
+      <w:iCs/>
+      <w:color w:val="404040" w:themeColor="text1" w:themeTint="BF"/>
+      <w:sz w:val="22"/>
+    </w:rPr>
+  </w:style>
+  <w:style w:type="character" w:customStyle="1" w:styleId="Heading8Char">
+    <w:name w:val="Heading 8 Char"/>
+    <w:basedOn w:val="DefaultParagraphFont"/>
+    <w:link w:val="Heading8"/>
+    <w:uiPriority w:val="9"/>
+    <w:semiHidden/>
+    <w:rsid w:val="00BA3293"/>
+    <w:rPr>
+      <w:rFonts w:ascii="Arial" w:eastAsiaTheme="majorEastAsia" w:hAnsi="Arial" w:cstheme="majorBidi"/>
+      <w:color w:val="404040" w:themeColor="text1" w:themeTint="BF"/>
+      <w:sz w:val="20"/>
+      <w:szCs w:val="20"/>
+    </w:rPr>
+  </w:style>
+  <w:style w:type="character" w:customStyle="1" w:styleId="Heading9Char">
+    <w:name w:val="Heading 9 Char"/>
+    <w:basedOn w:val="DefaultParagraphFont"/>
+    <w:link w:val="Heading9"/>
+    <w:uiPriority w:val="9"/>
+    <w:semiHidden/>
+    <w:rsid w:val="00BA3293"/>
+    <w:rPr>
+      <w:rFonts w:ascii="Arial" w:eastAsiaTheme="majorEastAsia" w:hAnsi="Arial" w:cstheme="majorBidi"/>
+      <w:i/>
+      <w:iCs/>
+      <w:color w:val="404040" w:themeColor="text1" w:themeTint="BF"/>
+      <w:sz w:val="20"/>
+      <w:szCs w:val="20"/>
+    </w:rPr>
+  </w:style>
+  <w:style w:type="character" w:styleId="PageNumber">
+    <w:name w:val="page number"/>
+    <w:basedOn w:val="DefaultParagraphFont"/>
+    <w:uiPriority w:val="99"/>
+    <w:semiHidden/>
+    <w:unhideWhenUsed/>
+    <w:rsid w:val="00BA3293"/>
+    <w:rPr>
+      <w:rFonts w:ascii="Arial" w:hAnsi="Arial"/>
+    </w:rPr>
+  </w:style>
+  <w:style w:type="paragraph" w:styleId="Subtitle">
+    <w:name w:val="Subtitle"/>
+    <w:basedOn w:val="Normal"/>
+    <w:next w:val="Normal"/>
+    <w:link w:val="SubtitleChar"/>
+    <w:uiPriority w:val="11"/>
+    <w:qFormat/>
+    <w:rsid w:val="00BA3293"/>
+    <w:pPr>
+      <w:numPr>
+        <w:ilvl w:val="1"/>
+      </w:numPr>
+    </w:pPr>
+    <w:rPr>
+      <w:rFonts w:eastAsiaTheme="majorEastAsia" w:cstheme="majorBidi"/>
+      <w:i/>
+      <w:iCs/>
+      <w:color w:val="004C6C"/>
+      <w:spacing w:val="15"/>
+      <w:sz w:val="24"/>
+    </w:rPr>
+  </w:style>
+  <w:style w:type="character" w:customStyle="1" w:styleId="SubtitleChar">
+    <w:name w:val="Subtitle Char"/>
+    <w:basedOn w:val="DefaultParagraphFont"/>
+    <w:link w:val="Subtitle"/>
+    <w:uiPriority w:val="11"/>
+    <w:rsid w:val="00BA3293"/>
+    <w:rPr>
+      <w:rFonts w:ascii="Arial" w:eastAsiaTheme="majorEastAsia" w:hAnsi="Arial" w:cstheme="majorBidi"/>
+      <w:i/>
+      <w:iCs/>
+      <w:color w:val="004C6C"/>
+      <w:spacing w:val="15"/>
+    </w:rPr>
+  </w:style>
+  <w:style w:type="paragraph" w:styleId="Title">
+    <w:name w:val="Title"/>
+    <w:basedOn w:val="Normal"/>
+    <w:next w:val="Normal"/>
+    <w:link w:val="TitleChar"/>
+    <w:autoRedefine/>
+    <w:uiPriority w:val="10"/>
+    <w:qFormat/>
+    <w:rsid w:val="00BA3293"/>
+    <w:pPr>
+      <w:pBdr>
+        <w:bottom w:val="single" w:sz="8" w:space="4" w:color="4F81BD" w:themeColor="accent1"/>
+      </w:pBdr>
+      <w:spacing w:after="300"/>
+      <w:contextualSpacing/>
+    </w:pPr>
+    <w:rPr>
+      <w:rFonts w:eastAsiaTheme="majorEastAsia" w:cstheme="majorBidi"/>
+      <w:color w:val="004C6C"/>
+      <w:spacing w:val="5"/>
+      <w:kern w:val="28"/>
+      <w:sz w:val="52"/>
+      <w:szCs w:val="52"/>
+    </w:rPr>
+  </w:style>
+  <w:style w:type="character" w:customStyle="1" w:styleId="TitleChar">
+    <w:name w:val="Title Char"/>
+    <w:basedOn w:val="DefaultParagraphFont"/>
+    <w:link w:val="Title"/>
+    <w:uiPriority w:val="10"/>
+    <w:rsid w:val="00BA3293"/>
+    <w:rPr>
+      <w:rFonts w:ascii="Arial" w:eastAsiaTheme="majorEastAsia" w:hAnsi="Arial" w:cstheme="majorBidi"/>
+      <w:color w:val="004C6C"/>
+      <w:spacing w:val="5"/>
+      <w:kern w:val="28"/>
+      <w:sz w:val="52"/>
+      <w:szCs w:val="52"/>
     </w:rPr>
   </w:style>
   <w:style w:type="character" w:customStyle="1" w:styleId="sbrace">
     <w:name w:val="sbrace"/>
     <w:basedOn w:val="DefaultParagraphFont"/>
-    <w:rsid w:val="005A2A13"/>
+    <w:rsid w:val="005C2314"/>
   </w:style>
   <w:style w:type="character" w:customStyle="1" w:styleId="sobjectk">
     <w:name w:val="sobjectk"/>
     <w:basedOn w:val="DefaultParagraphFont"/>
-    <w:rsid w:val="005A2A13"/>
+    <w:rsid w:val="005C2314"/>
   </w:style>
   <w:style w:type="character" w:customStyle="1" w:styleId="scolon">
     <w:name w:val="scolon"/>
     <w:basedOn w:val="DefaultParagraphFont"/>
-    <w:rsid w:val="005A2A13"/>
+    <w:rsid w:val="005C2314"/>
   </w:style>
   <w:style w:type="character" w:customStyle="1" w:styleId="sobjectv">
     <w:name w:val="sobjectv"/>
     <w:basedOn w:val="DefaultParagraphFont"/>
-    <w:rsid w:val="005A2A13"/>
+    <w:rsid w:val="005C2314"/>
   </w:style>
   <w:style w:type="character" w:customStyle="1" w:styleId="scomma">
     <w:name w:val="scomma"/>
     <w:basedOn w:val="DefaultParagraphFont"/>
-    <w:rsid w:val="005A2A13"/>
+    <w:rsid w:val="005C2314"/>
   </w:style>
   <w:style w:type="paragraph" w:styleId="ListParagraph">
     <w:name w:val="List Paragraph"/>
     <w:basedOn w:val="Normal"/>
     <w:uiPriority w:val="34"/>
     <w:qFormat/>
-    <w:rsid w:val="00DD2B01"/>
+    <w:rsid w:val="005C2314"/>
     <w:pPr>
       <w:ind w:left="720"/>
       <w:contextualSpacing/>
     </w:pPr>
+    <w:rPr>
+      <w:rFonts w:asciiTheme="minorHAnsi" w:hAnsiTheme="minorHAnsi"/>
+      <w:color w:val="auto"/>
+      <w:sz w:val="24"/>
+      <w:szCs w:val="24"/>
+    </w:rPr>
+  </w:style>
+  <w:style w:type="character" w:styleId="FollowedHyperlink">
+    <w:name w:val="FollowedHyperlink"/>
+    <w:basedOn w:val="DefaultParagraphFont"/>
+    <w:uiPriority w:val="99"/>
+    <w:semiHidden/>
+    <w:unhideWhenUsed/>
+    <w:rsid w:val="006E6177"/>
+    <w:rPr>
+      <w:color w:val="800080" w:themeColor="followedHyperlink"/>
+      <w:u w:val="single"/>
+    </w:rPr>
   </w:style>
 </w:styles>
 </file>
@@ -7057,9 +8299,10 @@
   <w:docDefaults>
     <w:rPrDefault>
       <w:rPr>
-        <w:rFonts w:asciiTheme="minorHAnsi" w:eastAsiaTheme="minorEastAsia" w:hAnsiTheme="minorHAnsi" w:cstheme="minorBidi"/>
-        <w:sz w:val="24"/>
-        <w:szCs w:val="24"/>
+        <w:rFonts w:ascii="Helvetica" w:eastAsiaTheme="minorEastAsia" w:hAnsi="Helvetica" w:cstheme="minorBidi"/>
+        <w:color w:val="676767"/>
+        <w:sz w:val="22"/>
+        <w:szCs w:val="22"/>
         <w:lang w:val="en-US" w:eastAsia="en-US" w:bidi="ar-SA"/>
       </w:rPr>
     </w:rPrDefault>
@@ -7093,7 +8336,7 @@
     <w:lsdException w:name="Emphasis" w:semiHidden="0" w:uiPriority="20" w:unhideWhenUsed="0" w:qFormat="1"/>
     <w:lsdException w:name="Table Grid" w:semiHidden="0" w:uiPriority="59" w:unhideWhenUsed="0"/>
     <w:lsdException w:name="Placeholder Text" w:unhideWhenUsed="0"/>
-    <w:lsdException w:name="No Spacing" w:semiHidden="0" w:uiPriority="1" w:unhideWhenUsed="0" w:qFormat="1"/>
+    <w:lsdException w:name="No Spacing" w:uiPriority="1" w:unhideWhenUsed="0" w:qFormat="1"/>
     <w:lsdException w:name="Light Shading" w:semiHidden="0" w:uiPriority="60" w:unhideWhenUsed="0"/>
     <w:lsdException w:name="Light List" w:semiHidden="0" w:uiPriority="61" w:unhideWhenUsed="0"/>
     <w:lsdException w:name="Light Grid" w:semiHidden="0" w:uiPriority="62" w:unhideWhenUsed="0"/>
@@ -7207,15 +8450,17 @@
   <w:style w:type="paragraph" w:default="1" w:styleId="Normal">
     <w:name w:val="Normal"/>
     <w:qFormat/>
+    <w:rsid w:val="00232707"/>
   </w:style>
   <w:style w:type="paragraph" w:styleId="Heading1">
     <w:name w:val="heading 1"/>
     <w:basedOn w:val="Normal"/>
     <w:next w:val="Normal"/>
     <w:link w:val="Heading1Char"/>
+    <w:autoRedefine/>
     <w:uiPriority w:val="9"/>
     <w:qFormat/>
-    <w:rsid w:val="000C72FA"/>
+    <w:rsid w:val="00AC005B"/>
     <w:pPr>
       <w:keepNext/>
       <w:keepLines/>
@@ -7223,11 +8468,10 @@
       <w:outlineLvl w:val="0"/>
     </w:pPr>
     <w:rPr>
-      <w:rFonts w:asciiTheme="majorHAnsi" w:eastAsiaTheme="majorEastAsia" w:hAnsiTheme="majorHAnsi" w:cstheme="majorBidi"/>
+      <w:rFonts w:eastAsiaTheme="majorEastAsia" w:cstheme="majorBidi"/>
       <w:b/>
       <w:bCs/>
-      <w:color w:val="345A8A" w:themeColor="accent1" w:themeShade="B5"/>
-      <w:sz w:val="32"/>
+      <w:sz w:val="36"/>
       <w:szCs w:val="32"/>
     </w:rPr>
   </w:style>
@@ -7236,10 +8480,11 @@
     <w:basedOn w:val="Normal"/>
     <w:next w:val="Normal"/>
     <w:link w:val="Heading2Char"/>
+    <w:autoRedefine/>
     <w:uiPriority w:val="9"/>
     <w:unhideWhenUsed/>
     <w:qFormat/>
-    <w:rsid w:val="00D96C2C"/>
+    <w:rsid w:val="00061ACD"/>
     <w:pPr>
       <w:keepNext/>
       <w:keepLines/>
@@ -7247,10 +8492,9 @@
       <w:outlineLvl w:val="1"/>
     </w:pPr>
     <w:rPr>
-      <w:rFonts w:asciiTheme="majorHAnsi" w:eastAsiaTheme="majorEastAsia" w:hAnsiTheme="majorHAnsi" w:cstheme="majorBidi"/>
+      <w:rFonts w:eastAsiaTheme="majorEastAsia" w:cstheme="majorBidi"/>
       <w:b/>
       <w:bCs/>
-      <w:color w:val="4F81BD" w:themeColor="accent1"/>
       <w:sz w:val="26"/>
       <w:szCs w:val="26"/>
     </w:rPr>
@@ -7260,10 +8504,11 @@
     <w:basedOn w:val="Normal"/>
     <w:next w:val="Normal"/>
     <w:link w:val="Heading3Char"/>
+    <w:autoRedefine/>
     <w:uiPriority w:val="9"/>
     <w:unhideWhenUsed/>
     <w:qFormat/>
-    <w:rsid w:val="00BC43DE"/>
+    <w:rsid w:val="004862F4"/>
     <w:pPr>
       <w:keepNext/>
       <w:keepLines/>
@@ -7271,16 +8516,159 @@
       <w:outlineLvl w:val="2"/>
     </w:pPr>
     <w:rPr>
-      <w:rFonts w:asciiTheme="majorHAnsi" w:eastAsiaTheme="majorEastAsia" w:hAnsiTheme="majorHAnsi" w:cstheme="majorBidi"/>
+      <w:rFonts w:eastAsiaTheme="majorEastAsia" w:cstheme="majorBidi"/>
+      <w:bCs/>
+      <w:color w:val="5DC8DF"/>
+    </w:rPr>
+  </w:style>
+  <w:style w:type="paragraph" w:styleId="Heading4">
+    <w:name w:val="heading 4"/>
+    <w:basedOn w:val="Normal"/>
+    <w:next w:val="Normal"/>
+    <w:link w:val="Heading4Char"/>
+    <w:autoRedefine/>
+    <w:uiPriority w:val="9"/>
+    <w:unhideWhenUsed/>
+    <w:qFormat/>
+    <w:rsid w:val="008F7DEB"/>
+    <w:pPr>
+      <w:keepNext/>
+      <w:keepLines/>
+      <w:spacing w:before="200"/>
+      <w:outlineLvl w:val="3"/>
+    </w:pPr>
+    <w:rPr>
+      <w:rFonts w:eastAsiaTheme="majorEastAsia" w:cstheme="majorBidi"/>
       <w:b/>
       <w:bCs/>
-      <w:color w:val="4F81BD" w:themeColor="accent1"/>
+      <w:i/>
+      <w:iCs/>
+      <w:color w:val="004C6C"/>
+    </w:rPr>
+  </w:style>
+  <w:style w:type="paragraph" w:styleId="Heading5">
+    <w:name w:val="heading 5"/>
+    <w:basedOn w:val="Normal"/>
+    <w:next w:val="Normal"/>
+    <w:link w:val="Heading5Char"/>
+    <w:autoRedefine/>
+    <w:uiPriority w:val="9"/>
+    <w:semiHidden/>
+    <w:unhideWhenUsed/>
+    <w:qFormat/>
+    <w:rsid w:val="00BA3293"/>
+    <w:pPr>
+      <w:keepNext/>
+      <w:keepLines/>
+      <w:spacing w:before="200"/>
+      <w:outlineLvl w:val="4"/>
+    </w:pPr>
+    <w:rPr>
+      <w:rFonts w:eastAsiaTheme="majorEastAsia" w:cstheme="majorBidi"/>
+      <w:color w:val="243F60" w:themeColor="accent1" w:themeShade="7F"/>
+    </w:rPr>
+  </w:style>
+  <w:style w:type="paragraph" w:styleId="Heading6">
+    <w:name w:val="heading 6"/>
+    <w:basedOn w:val="Normal"/>
+    <w:next w:val="Normal"/>
+    <w:link w:val="Heading6Char"/>
+    <w:autoRedefine/>
+    <w:uiPriority w:val="9"/>
+    <w:semiHidden/>
+    <w:unhideWhenUsed/>
+    <w:qFormat/>
+    <w:rsid w:val="00BA3293"/>
+    <w:pPr>
+      <w:keepNext/>
+      <w:keepLines/>
+      <w:spacing w:before="200"/>
+      <w:outlineLvl w:val="5"/>
+    </w:pPr>
+    <w:rPr>
+      <w:rFonts w:eastAsiaTheme="majorEastAsia" w:cstheme="majorBidi"/>
+      <w:i/>
+      <w:iCs/>
+      <w:color w:val="243F60" w:themeColor="accent1" w:themeShade="7F"/>
+    </w:rPr>
+  </w:style>
+  <w:style w:type="paragraph" w:styleId="Heading7">
+    <w:name w:val="heading 7"/>
+    <w:basedOn w:val="Normal"/>
+    <w:next w:val="Normal"/>
+    <w:link w:val="Heading7Char"/>
+    <w:autoRedefine/>
+    <w:uiPriority w:val="9"/>
+    <w:semiHidden/>
+    <w:unhideWhenUsed/>
+    <w:qFormat/>
+    <w:rsid w:val="00BA3293"/>
+    <w:pPr>
+      <w:keepNext/>
+      <w:keepLines/>
+      <w:spacing w:before="200"/>
+      <w:outlineLvl w:val="6"/>
+    </w:pPr>
+    <w:rPr>
+      <w:rFonts w:eastAsiaTheme="majorEastAsia" w:cstheme="majorBidi"/>
+      <w:i/>
+      <w:iCs/>
+      <w:color w:val="404040" w:themeColor="text1" w:themeTint="BF"/>
+    </w:rPr>
+  </w:style>
+  <w:style w:type="paragraph" w:styleId="Heading8">
+    <w:name w:val="heading 8"/>
+    <w:basedOn w:val="Normal"/>
+    <w:next w:val="Normal"/>
+    <w:link w:val="Heading8Char"/>
+    <w:autoRedefine/>
+    <w:uiPriority w:val="9"/>
+    <w:semiHidden/>
+    <w:unhideWhenUsed/>
+    <w:qFormat/>
+    <w:rsid w:val="00BA3293"/>
+    <w:pPr>
+      <w:keepNext/>
+      <w:keepLines/>
+      <w:spacing w:before="200"/>
+      <w:outlineLvl w:val="7"/>
+    </w:pPr>
+    <w:rPr>
+      <w:rFonts w:eastAsiaTheme="majorEastAsia" w:cstheme="majorBidi"/>
+      <w:color w:val="404040" w:themeColor="text1" w:themeTint="BF"/>
+      <w:sz w:val="20"/>
+      <w:szCs w:val="20"/>
+    </w:rPr>
+  </w:style>
+  <w:style w:type="paragraph" w:styleId="Heading9">
+    <w:name w:val="heading 9"/>
+    <w:basedOn w:val="Normal"/>
+    <w:next w:val="Normal"/>
+    <w:link w:val="Heading9Char"/>
+    <w:autoRedefine/>
+    <w:uiPriority w:val="9"/>
+    <w:semiHidden/>
+    <w:unhideWhenUsed/>
+    <w:qFormat/>
+    <w:rsid w:val="00BA3293"/>
+    <w:pPr>
+      <w:keepNext/>
+      <w:keepLines/>
+      <w:spacing w:before="200"/>
+      <w:outlineLvl w:val="8"/>
+    </w:pPr>
+    <w:rPr>
+      <w:rFonts w:eastAsiaTheme="majorEastAsia" w:cstheme="majorBidi"/>
+      <w:i/>
+      <w:iCs/>
+      <w:color w:val="404040" w:themeColor="text1" w:themeTint="BF"/>
+      <w:sz w:val="20"/>
+      <w:szCs w:val="20"/>
     </w:rPr>
   </w:style>
   <w:style w:type="character" w:default="1" w:styleId="DefaultParagraphFont">
     <w:name w:val="Default Paragraph Font"/>
     <w:uiPriority w:val="1"/>
-    <w:semiHidden/>
     <w:unhideWhenUsed/>
   </w:style>
   <w:style w:type="table" w:default="1" w:styleId="TableNormal">
@@ -7304,88 +8692,102 @@
     <w:semiHidden/>
     <w:unhideWhenUsed/>
   </w:style>
-  <w:style w:type="paragraph" w:styleId="Title">
-    <w:name w:val="Title"/>
-    <w:basedOn w:val="Normal"/>
-    <w:next w:val="Normal"/>
-    <w:link w:val="TitleChar"/>
-    <w:uiPriority w:val="10"/>
-    <w:qFormat/>
-    <w:rsid w:val="000C72FA"/>
-    <w:pPr>
-      <w:pBdr>
-        <w:bottom w:val="single" w:sz="8" w:space="4" w:color="4F81BD" w:themeColor="accent1"/>
-      </w:pBdr>
-      <w:spacing w:after="300"/>
-      <w:contextualSpacing/>
-    </w:pPr>
-    <w:rPr>
-      <w:rFonts w:asciiTheme="majorHAnsi" w:eastAsiaTheme="majorEastAsia" w:hAnsiTheme="majorHAnsi" w:cstheme="majorBidi"/>
-      <w:color w:val="17365D" w:themeColor="text2" w:themeShade="BF"/>
-      <w:spacing w:val="5"/>
-      <w:kern w:val="28"/>
-      <w:sz w:val="52"/>
-      <w:szCs w:val="52"/>
-    </w:rPr>
-  </w:style>
-  <w:style w:type="character" w:customStyle="1" w:styleId="TitleChar">
-    <w:name w:val="Title Char"/>
-    <w:basedOn w:val="DefaultParagraphFont"/>
-    <w:link w:val="Title"/>
-    <w:uiPriority w:val="10"/>
-    <w:rsid w:val="000C72FA"/>
-    <w:rPr>
-      <w:rFonts w:asciiTheme="majorHAnsi" w:eastAsiaTheme="majorEastAsia" w:hAnsiTheme="majorHAnsi" w:cstheme="majorBidi"/>
-      <w:color w:val="17365D" w:themeColor="text2" w:themeShade="BF"/>
-      <w:spacing w:val="5"/>
-      <w:kern w:val="28"/>
-      <w:sz w:val="52"/>
-      <w:szCs w:val="52"/>
-    </w:rPr>
-  </w:style>
-  <w:style w:type="character" w:customStyle="1" w:styleId="Heading1Char">
-    <w:name w:val="Heading 1 Char"/>
-    <w:basedOn w:val="DefaultParagraphFont"/>
-    <w:link w:val="Heading1"/>
-    <w:uiPriority w:val="9"/>
-    <w:rsid w:val="000C72FA"/>
-    <w:rPr>
-      <w:rFonts w:asciiTheme="majorHAnsi" w:eastAsiaTheme="majorEastAsia" w:hAnsiTheme="majorHAnsi" w:cstheme="majorBidi"/>
-      <w:b/>
-      <w:bCs/>
-      <w:color w:val="345A8A" w:themeColor="accent1" w:themeShade="B5"/>
-      <w:sz w:val="32"/>
-      <w:szCs w:val="32"/>
-    </w:rPr>
-  </w:style>
   <w:style w:type="character" w:styleId="Hyperlink">
     <w:name w:val="Hyperlink"/>
     <w:basedOn w:val="DefaultParagraphFont"/>
     <w:uiPriority w:val="99"/>
     <w:unhideWhenUsed/>
-    <w:rsid w:val="000C72FA"/>
+    <w:rsid w:val="00625820"/>
     <w:rPr>
-      <w:color w:val="0000FF" w:themeColor="hyperlink"/>
+      <w:color w:val="DE6126"/>
       <w:u w:val="single"/>
     </w:rPr>
   </w:style>
-  <w:style w:type="character" w:styleId="FollowedHyperlink">
-    <w:name w:val="FollowedHyperlink"/>
+  <w:style w:type="paragraph" w:styleId="Header">
+    <w:name w:val="header"/>
+    <w:basedOn w:val="Normal"/>
+    <w:link w:val="HeaderChar"/>
+    <w:uiPriority w:val="99"/>
+    <w:unhideWhenUsed/>
+    <w:rsid w:val="00D20D79"/>
+    <w:pPr>
+      <w:tabs>
+        <w:tab w:val="center" w:pos="4320"/>
+        <w:tab w:val="right" w:pos="8640"/>
+      </w:tabs>
+    </w:pPr>
+    <w:rPr>
+      <w:b/>
+      <w:color w:val="004C6C"/>
+      <w:sz w:val="28"/>
+    </w:rPr>
+  </w:style>
+  <w:style w:type="character" w:customStyle="1" w:styleId="HeaderChar">
+    <w:name w:val="Header Char"/>
     <w:basedOn w:val="DefaultParagraphFont"/>
+    <w:link w:val="Header"/>
+    <w:uiPriority w:val="99"/>
+    <w:rsid w:val="00D20D79"/>
+    <w:rPr>
+      <w:rFonts w:ascii="Arial" w:hAnsi="Arial"/>
+      <w:b/>
+      <w:color w:val="004C6C"/>
+      <w:sz w:val="28"/>
+    </w:rPr>
+  </w:style>
+  <w:style w:type="paragraph" w:styleId="Footer">
+    <w:name w:val="footer"/>
+    <w:basedOn w:val="Normal"/>
+    <w:link w:val="FooterChar"/>
+    <w:uiPriority w:val="99"/>
+    <w:unhideWhenUsed/>
+    <w:rsid w:val="003D15C5"/>
+    <w:pPr>
+      <w:tabs>
+        <w:tab w:val="center" w:pos="4320"/>
+        <w:tab w:val="right" w:pos="8640"/>
+      </w:tabs>
+    </w:pPr>
+  </w:style>
+  <w:style w:type="character" w:customStyle="1" w:styleId="FooterChar">
+    <w:name w:val="Footer Char"/>
+    <w:basedOn w:val="DefaultParagraphFont"/>
+    <w:link w:val="Footer"/>
+    <w:uiPriority w:val="99"/>
+    <w:rsid w:val="003D15C5"/>
+  </w:style>
+  <w:style w:type="paragraph" w:styleId="BalloonText">
+    <w:name w:val="Balloon Text"/>
+    <w:basedOn w:val="Normal"/>
+    <w:link w:val="BalloonTextChar"/>
     <w:uiPriority w:val="99"/>
     <w:semiHidden/>
     <w:unhideWhenUsed/>
-    <w:rsid w:val="000C72FA"/>
+    <w:rsid w:val="00D20D79"/>
     <w:rPr>
-      <w:color w:val="800080" w:themeColor="followedHyperlink"/>
-      <w:u w:val="single"/>
+      <w:rFonts w:cs="Lucida Grande"/>
+      <w:sz w:val="18"/>
+      <w:szCs w:val="18"/>
+    </w:rPr>
+  </w:style>
+  <w:style w:type="character" w:customStyle="1" w:styleId="BalloonTextChar">
+    <w:name w:val="Balloon Text Char"/>
+    <w:basedOn w:val="DefaultParagraphFont"/>
+    <w:link w:val="BalloonText"/>
+    <w:uiPriority w:val="99"/>
+    <w:semiHidden/>
+    <w:rsid w:val="00D20D79"/>
+    <w:rPr>
+      <w:rFonts w:ascii="Arial" w:hAnsi="Arial" w:cs="Lucida Grande"/>
+      <w:sz w:val="18"/>
+      <w:szCs w:val="18"/>
     </w:rPr>
   </w:style>
   <w:style w:type="table" w:styleId="TableGrid">
     <w:name w:val="Table Grid"/>
     <w:basedOn w:val="TableNormal"/>
     <w:uiPriority w:val="59"/>
-    <w:rsid w:val="000C72FA"/>
+    <w:rsid w:val="00D20D79"/>
     <w:tblPr>
       <w:tblInd w:w="0" w:type="dxa"/>
       <w:tblBorders>
@@ -7404,17 +8806,32 @@
       </w:tblCellMar>
     </w:tblPr>
   </w:style>
+  <w:style w:type="character" w:customStyle="1" w:styleId="Heading1Char">
+    <w:name w:val="Heading 1 Char"/>
+    <w:basedOn w:val="DefaultParagraphFont"/>
+    <w:link w:val="Heading1"/>
+    <w:uiPriority w:val="9"/>
+    <w:rsid w:val="00AC005B"/>
+    <w:rPr>
+      <w:rFonts w:ascii="Helvetica" w:eastAsiaTheme="majorEastAsia" w:hAnsi="Helvetica" w:cstheme="majorBidi"/>
+      <w:b/>
+      <w:bCs/>
+      <w:color w:val="676767"/>
+      <w:sz w:val="36"/>
+      <w:szCs w:val="32"/>
+    </w:rPr>
+  </w:style>
   <w:style w:type="character" w:customStyle="1" w:styleId="Heading2Char">
     <w:name w:val="Heading 2 Char"/>
     <w:basedOn w:val="DefaultParagraphFont"/>
     <w:link w:val="Heading2"/>
     <w:uiPriority w:val="9"/>
-    <w:rsid w:val="00D96C2C"/>
+    <w:rsid w:val="00061ACD"/>
     <w:rPr>
-      <w:rFonts w:asciiTheme="majorHAnsi" w:eastAsiaTheme="majorEastAsia" w:hAnsiTheme="majorHAnsi" w:cstheme="majorBidi"/>
+      <w:rFonts w:ascii="Helvetica" w:eastAsiaTheme="majorEastAsia" w:hAnsi="Helvetica" w:cstheme="majorBidi"/>
       <w:b/>
       <w:bCs/>
-      <w:color w:val="4F81BD" w:themeColor="accent1"/>
+      <w:color w:val="676767"/>
       <w:sz w:val="26"/>
       <w:szCs w:val="26"/>
     </w:rPr>
@@ -7424,49 +8841,243 @@
     <w:basedOn w:val="DefaultParagraphFont"/>
     <w:link w:val="Heading3"/>
     <w:uiPriority w:val="9"/>
-    <w:rsid w:val="00BC43DE"/>
+    <w:rsid w:val="004862F4"/>
     <w:rPr>
-      <w:rFonts w:asciiTheme="majorHAnsi" w:eastAsiaTheme="majorEastAsia" w:hAnsiTheme="majorHAnsi" w:cstheme="majorBidi"/>
+      <w:rFonts w:ascii="Helvetica" w:eastAsiaTheme="majorEastAsia" w:hAnsi="Helvetica" w:cstheme="majorBidi"/>
+      <w:bCs/>
+      <w:color w:val="5DC8DF"/>
+      <w:sz w:val="22"/>
+    </w:rPr>
+  </w:style>
+  <w:style w:type="character" w:customStyle="1" w:styleId="Heading4Char">
+    <w:name w:val="Heading 4 Char"/>
+    <w:basedOn w:val="DefaultParagraphFont"/>
+    <w:link w:val="Heading4"/>
+    <w:uiPriority w:val="9"/>
+    <w:rsid w:val="008F7DEB"/>
+    <w:rPr>
+      <w:rFonts w:ascii="Arial" w:eastAsiaTheme="majorEastAsia" w:hAnsi="Arial" w:cstheme="majorBidi"/>
       <w:b/>
       <w:bCs/>
-      <w:color w:val="4F81BD" w:themeColor="accent1"/>
+      <w:i/>
+      <w:iCs/>
+      <w:color w:val="004C6C"/>
+      <w:sz w:val="22"/>
+    </w:rPr>
+  </w:style>
+  <w:style w:type="character" w:customStyle="1" w:styleId="Heading5Char">
+    <w:name w:val="Heading 5 Char"/>
+    <w:basedOn w:val="DefaultParagraphFont"/>
+    <w:link w:val="Heading5"/>
+    <w:uiPriority w:val="9"/>
+    <w:semiHidden/>
+    <w:rsid w:val="00BA3293"/>
+    <w:rPr>
+      <w:rFonts w:ascii="Arial" w:eastAsiaTheme="majorEastAsia" w:hAnsi="Arial" w:cstheme="majorBidi"/>
+      <w:color w:val="243F60" w:themeColor="accent1" w:themeShade="7F"/>
+      <w:sz w:val="22"/>
+    </w:rPr>
+  </w:style>
+  <w:style w:type="character" w:customStyle="1" w:styleId="Heading6Char">
+    <w:name w:val="Heading 6 Char"/>
+    <w:basedOn w:val="DefaultParagraphFont"/>
+    <w:link w:val="Heading6"/>
+    <w:uiPriority w:val="9"/>
+    <w:semiHidden/>
+    <w:rsid w:val="00BA3293"/>
+    <w:rPr>
+      <w:rFonts w:ascii="Arial" w:eastAsiaTheme="majorEastAsia" w:hAnsi="Arial" w:cstheme="majorBidi"/>
+      <w:i/>
+      <w:iCs/>
+      <w:color w:val="243F60" w:themeColor="accent1" w:themeShade="7F"/>
+      <w:sz w:val="22"/>
+    </w:rPr>
+  </w:style>
+  <w:style w:type="character" w:customStyle="1" w:styleId="Heading7Char">
+    <w:name w:val="Heading 7 Char"/>
+    <w:basedOn w:val="DefaultParagraphFont"/>
+    <w:link w:val="Heading7"/>
+    <w:uiPriority w:val="9"/>
+    <w:semiHidden/>
+    <w:rsid w:val="00BA3293"/>
+    <w:rPr>
+      <w:rFonts w:ascii="Arial" w:eastAsiaTheme="majorEastAsia" w:hAnsi="Arial" w:cstheme="majorBidi"/>
+      <w:i/>
+      <w:iCs/>
+      <w:color w:val="404040" w:themeColor="text1" w:themeTint="BF"/>
+      <w:sz w:val="22"/>
+    </w:rPr>
+  </w:style>
+  <w:style w:type="character" w:customStyle="1" w:styleId="Heading8Char">
+    <w:name w:val="Heading 8 Char"/>
+    <w:basedOn w:val="DefaultParagraphFont"/>
+    <w:link w:val="Heading8"/>
+    <w:uiPriority w:val="9"/>
+    <w:semiHidden/>
+    <w:rsid w:val="00BA3293"/>
+    <w:rPr>
+      <w:rFonts w:ascii="Arial" w:eastAsiaTheme="majorEastAsia" w:hAnsi="Arial" w:cstheme="majorBidi"/>
+      <w:color w:val="404040" w:themeColor="text1" w:themeTint="BF"/>
+      <w:sz w:val="20"/>
+      <w:szCs w:val="20"/>
+    </w:rPr>
+  </w:style>
+  <w:style w:type="character" w:customStyle="1" w:styleId="Heading9Char">
+    <w:name w:val="Heading 9 Char"/>
+    <w:basedOn w:val="DefaultParagraphFont"/>
+    <w:link w:val="Heading9"/>
+    <w:uiPriority w:val="9"/>
+    <w:semiHidden/>
+    <w:rsid w:val="00BA3293"/>
+    <w:rPr>
+      <w:rFonts w:ascii="Arial" w:eastAsiaTheme="majorEastAsia" w:hAnsi="Arial" w:cstheme="majorBidi"/>
+      <w:i/>
+      <w:iCs/>
+      <w:color w:val="404040" w:themeColor="text1" w:themeTint="BF"/>
+      <w:sz w:val="20"/>
+      <w:szCs w:val="20"/>
+    </w:rPr>
+  </w:style>
+  <w:style w:type="character" w:styleId="PageNumber">
+    <w:name w:val="page number"/>
+    <w:basedOn w:val="DefaultParagraphFont"/>
+    <w:uiPriority w:val="99"/>
+    <w:semiHidden/>
+    <w:unhideWhenUsed/>
+    <w:rsid w:val="00BA3293"/>
+    <w:rPr>
+      <w:rFonts w:ascii="Arial" w:hAnsi="Arial"/>
+    </w:rPr>
+  </w:style>
+  <w:style w:type="paragraph" w:styleId="Subtitle">
+    <w:name w:val="Subtitle"/>
+    <w:basedOn w:val="Normal"/>
+    <w:next w:val="Normal"/>
+    <w:link w:val="SubtitleChar"/>
+    <w:uiPriority w:val="11"/>
+    <w:qFormat/>
+    <w:rsid w:val="00BA3293"/>
+    <w:pPr>
+      <w:numPr>
+        <w:ilvl w:val="1"/>
+      </w:numPr>
+    </w:pPr>
+    <w:rPr>
+      <w:rFonts w:eastAsiaTheme="majorEastAsia" w:cstheme="majorBidi"/>
+      <w:i/>
+      <w:iCs/>
+      <w:color w:val="004C6C"/>
+      <w:spacing w:val="15"/>
+      <w:sz w:val="24"/>
+    </w:rPr>
+  </w:style>
+  <w:style w:type="character" w:customStyle="1" w:styleId="SubtitleChar">
+    <w:name w:val="Subtitle Char"/>
+    <w:basedOn w:val="DefaultParagraphFont"/>
+    <w:link w:val="Subtitle"/>
+    <w:uiPriority w:val="11"/>
+    <w:rsid w:val="00BA3293"/>
+    <w:rPr>
+      <w:rFonts w:ascii="Arial" w:eastAsiaTheme="majorEastAsia" w:hAnsi="Arial" w:cstheme="majorBidi"/>
+      <w:i/>
+      <w:iCs/>
+      <w:color w:val="004C6C"/>
+      <w:spacing w:val="15"/>
+    </w:rPr>
+  </w:style>
+  <w:style w:type="paragraph" w:styleId="Title">
+    <w:name w:val="Title"/>
+    <w:basedOn w:val="Normal"/>
+    <w:next w:val="Normal"/>
+    <w:link w:val="TitleChar"/>
+    <w:autoRedefine/>
+    <w:uiPriority w:val="10"/>
+    <w:qFormat/>
+    <w:rsid w:val="00BA3293"/>
+    <w:pPr>
+      <w:pBdr>
+        <w:bottom w:val="single" w:sz="8" w:space="4" w:color="4F81BD" w:themeColor="accent1"/>
+      </w:pBdr>
+      <w:spacing w:after="300"/>
+      <w:contextualSpacing/>
+    </w:pPr>
+    <w:rPr>
+      <w:rFonts w:eastAsiaTheme="majorEastAsia" w:cstheme="majorBidi"/>
+      <w:color w:val="004C6C"/>
+      <w:spacing w:val="5"/>
+      <w:kern w:val="28"/>
+      <w:sz w:val="52"/>
+      <w:szCs w:val="52"/>
+    </w:rPr>
+  </w:style>
+  <w:style w:type="character" w:customStyle="1" w:styleId="TitleChar">
+    <w:name w:val="Title Char"/>
+    <w:basedOn w:val="DefaultParagraphFont"/>
+    <w:link w:val="Title"/>
+    <w:uiPriority w:val="10"/>
+    <w:rsid w:val="00BA3293"/>
+    <w:rPr>
+      <w:rFonts w:ascii="Arial" w:eastAsiaTheme="majorEastAsia" w:hAnsi="Arial" w:cstheme="majorBidi"/>
+      <w:color w:val="004C6C"/>
+      <w:spacing w:val="5"/>
+      <w:kern w:val="28"/>
+      <w:sz w:val="52"/>
+      <w:szCs w:val="52"/>
     </w:rPr>
   </w:style>
   <w:style w:type="character" w:customStyle="1" w:styleId="sbrace">
     <w:name w:val="sbrace"/>
     <w:basedOn w:val="DefaultParagraphFont"/>
-    <w:rsid w:val="005A2A13"/>
+    <w:rsid w:val="005C2314"/>
   </w:style>
   <w:style w:type="character" w:customStyle="1" w:styleId="sobjectk">
     <w:name w:val="sobjectk"/>
     <w:basedOn w:val="DefaultParagraphFont"/>
-    <w:rsid w:val="005A2A13"/>
+    <w:rsid w:val="005C2314"/>
   </w:style>
   <w:style w:type="character" w:customStyle="1" w:styleId="scolon">
     <w:name w:val="scolon"/>
     <w:basedOn w:val="DefaultParagraphFont"/>
-    <w:rsid w:val="005A2A13"/>
+    <w:rsid w:val="005C2314"/>
   </w:style>
   <w:style w:type="character" w:customStyle="1" w:styleId="sobjectv">
     <w:name w:val="sobjectv"/>
     <w:basedOn w:val="DefaultParagraphFont"/>
-    <w:rsid w:val="005A2A13"/>
+    <w:rsid w:val="005C2314"/>
   </w:style>
   <w:style w:type="character" w:customStyle="1" w:styleId="scomma">
     <w:name w:val="scomma"/>
     <w:basedOn w:val="DefaultParagraphFont"/>
-    <w:rsid w:val="005A2A13"/>
+    <w:rsid w:val="005C2314"/>
   </w:style>
   <w:style w:type="paragraph" w:styleId="ListParagraph">
     <w:name w:val="List Paragraph"/>
     <w:basedOn w:val="Normal"/>
     <w:uiPriority w:val="34"/>
     <w:qFormat/>
-    <w:rsid w:val="00DD2B01"/>
+    <w:rsid w:val="005C2314"/>
     <w:pPr>
       <w:ind w:left="720"/>
       <w:contextualSpacing/>
     </w:pPr>
+    <w:rPr>
+      <w:rFonts w:asciiTheme="minorHAnsi" w:hAnsiTheme="minorHAnsi"/>
+      <w:color w:val="auto"/>
+      <w:sz w:val="24"/>
+      <w:szCs w:val="24"/>
+    </w:rPr>
+  </w:style>
+  <w:style w:type="character" w:styleId="FollowedHyperlink">
+    <w:name w:val="FollowedHyperlink"/>
+    <w:basedOn w:val="DefaultParagraphFont"/>
+    <w:uiPriority w:val="99"/>
+    <w:semiHidden/>
+    <w:unhideWhenUsed/>
+    <w:rsid w:val="006E6177"/>
+    <w:rPr>
+      <w:color w:val="800080" w:themeColor="followedHyperlink"/>
+      <w:u w:val="single"/>
+    </w:rPr>
   </w:style>
 </w:styles>
 </file>
@@ -7546,7 +9157,6 @@
         <a:font script="Mong" typeface="Mongolian Baiti"/>
         <a:font script="Viet" typeface="Times New Roman"/>
         <a:font script="Uigh" typeface="Microsoft Uighur"/>
-        <a:font script="Geor" typeface="Sylfaen"/>
       </a:majorFont>
       <a:minorFont>
         <a:latin typeface="Cambria"/>
@@ -7581,7 +9191,6 @@
         <a:font script="Mong" typeface="Mongolian Baiti"/>
         <a:font script="Viet" typeface="Arial"/>
         <a:font script="Uigh" typeface="Microsoft Uighur"/>
-        <a:font script="Geor" typeface="Sylfaen"/>
       </a:minorFont>
     </a:fontScheme>
     <a:fmtScheme name="Office">
@@ -7792,13 +9401,193 @@
 </file>
 
 <file path=customXml/item1.xml><?xml version="1.0" encoding="utf-8"?>
-<b:Sources xmlns:b="http://schemas.openxmlformats.org/officeDocument/2006/bibliography" xmlns="http://schemas.openxmlformats.org/officeDocument/2006/bibliography" SelectedStyle="/APA.XSL" StyleName="APA"/>
+<ct:contentTypeSchema xmlns:ct="http://schemas.microsoft.com/office/2006/metadata/contentType" xmlns:ma="http://schemas.microsoft.com/office/2006/metadata/properties/metaAttributes" ct:_="" ma:_="" ma:contentTypeName="Document" ma:contentTypeID="0x010100E17E616D52955C4990B4130BD7A1D1BF" ma:contentTypeVersion="2" ma:contentTypeDescription="Create a new document." ma:contentTypeScope="" ma:versionID="765c3a5a6a3a1a914a97f3f19e49345d">
+  <xsd:schema xmlns:xsd="http://www.w3.org/2001/XMLSchema" xmlns:xs="http://www.w3.org/2001/XMLSchema" xmlns:p="http://schemas.microsoft.com/office/2006/metadata/properties" xmlns:ns1="42ee0b5c-65f4-463e-8aff-3d81805e759c" targetNamespace="http://schemas.microsoft.com/office/2006/metadata/properties" ma:root="true" ma:fieldsID="c04bb956b2e11deb44b2c48fac171b1f" ns1:_="">
+    <xsd:import namespace="42ee0b5c-65f4-463e-8aff-3d81805e759c"/>
+    <xsd:element name="properties">
+      <xsd:complexType>
+        <xsd:sequence>
+          <xsd:element name="documentManagement">
+            <xsd:complexType>
+              <xsd:all>
+                <xsd:element ref="ns1:Project_x0020_Description" minOccurs="0"/>
+                <xsd:element ref="ns1:Project_x0020_Status" minOccurs="0"/>
+              </xsd:all>
+            </xsd:complexType>
+          </xsd:element>
+        </xsd:sequence>
+      </xsd:complexType>
+    </xsd:element>
+  </xsd:schema>
+  <xsd:schema xmlns:xsd="http://www.w3.org/2001/XMLSchema" xmlns:xs="http://www.w3.org/2001/XMLSchema" xmlns:dms="http://schemas.microsoft.com/office/2006/documentManagement/types" xmlns:pc="http://schemas.microsoft.com/office/infopath/2007/PartnerControls" targetNamespace="42ee0b5c-65f4-463e-8aff-3d81805e759c" elementFormDefault="qualified">
+    <xsd:import namespace="http://schemas.microsoft.com/office/2006/documentManagement/types"/>
+    <xsd:import namespace="http://schemas.microsoft.com/office/infopath/2007/PartnerControls"/>
+    <xsd:element name="Project_x0020_Description" ma:index="0" nillable="true" ma:displayName="Project Description" ma:internalName="Project_x0020_Description">
+      <xsd:simpleType>
+        <xsd:restriction base="dms:Text">
+          <xsd:maxLength value="255"/>
+        </xsd:restriction>
+      </xsd:simpleType>
+    </xsd:element>
+    <xsd:element name="Project_x0020_Status" ma:index="1" nillable="true" ma:displayName="Project Status" ma:default="Active" ma:format="Dropdown" ma:internalName="Project_x0020_Status">
+      <xsd:simpleType>
+        <xsd:restriction base="dms:Choice">
+          <xsd:enumeration value="Active"/>
+          <xsd:enumeration value="Completed"/>
+          <xsd:enumeration value="Potential"/>
+        </xsd:restriction>
+      </xsd:simpleType>
+    </xsd:element>
+  </xsd:schema>
+  <xsd:schema xmlns="http://schemas.openxmlformats.org/package/2006/metadata/core-properties" xmlns:xsd="http://www.w3.org/2001/XMLSchema" xmlns:xsi="http://www.w3.org/2001/XMLSchema-instance" xmlns:dc="http://purl.org/dc/elements/1.1/" xmlns:dcterms="http://purl.org/dc/terms/" xmlns:odoc="http://schemas.microsoft.com/internal/obd" targetNamespace="http://schemas.openxmlformats.org/package/2006/metadata/core-properties" elementFormDefault="qualified" attributeFormDefault="unqualified" blockDefault="#all">
+    <xsd:import namespace="http://purl.org/dc/elements/1.1/" schemaLocation="http://dublincore.org/schemas/xmls/qdc/2003/04/02/dc.xsd"/>
+    <xsd:import namespace="http://purl.org/dc/terms/" schemaLocation="http://dublincore.org/schemas/xmls/qdc/2003/04/02/dcterms.xsd"/>
+    <xsd:element name="coreProperties" type="CT_coreProperties"/>
+    <xsd:complexType name="CT_coreProperties">
+      <xsd:all>
+        <xsd:element ref="dc:creator" minOccurs="0" maxOccurs="1"/>
+        <xsd:element ref="dcterms:created" minOccurs="0" maxOccurs="1"/>
+        <xsd:element ref="dc:identifier" minOccurs="0" maxOccurs="1"/>
+        <xsd:element name="contentType" minOccurs="0" maxOccurs="1" type="xsd:string" ma:index="6" ma:displayName="Content Type"/>
+        <xsd:element ref="dc:title" minOccurs="0" maxOccurs="1" ma:index="2" ma:displayName="Title"/>
+        <xsd:element ref="dc:subject" minOccurs="0" maxOccurs="1"/>
+        <xsd:element ref="dc:description" minOccurs="0" maxOccurs="1"/>
+        <xsd:element name="keywords" minOccurs="0" maxOccurs="1" type="xsd:string"/>
+        <xsd:element ref="dc:language" minOccurs="0" maxOccurs="1"/>
+        <xsd:element name="category" minOccurs="0" maxOccurs="1" type="xsd:string"/>
+        <xsd:element name="version" minOccurs="0" maxOccurs="1" type="xsd:string"/>
+        <xsd:element name="revision" minOccurs="0" maxOccurs="1" type="xsd:string">
+          <xsd:annotation>
+            <xsd:documentation>
+                        This value indicates the number of saves or revisions. The application is responsible for updating this value after each revision.
+                    </xsd:documentation>
+          </xsd:annotation>
+        </xsd:element>
+        <xsd:element name="lastModifiedBy" minOccurs="0" maxOccurs="1" type="xsd:string"/>
+        <xsd:element ref="dcterms:modified" minOccurs="0" maxOccurs="1"/>
+        <xsd:element name="contentStatus" minOccurs="0" maxOccurs="1" type="xsd:string"/>
+      </xsd:all>
+    </xsd:complexType>
+  </xsd:schema>
+  <xs:schema xmlns:pc="http://schemas.microsoft.com/office/infopath/2007/PartnerControls" xmlns:xs="http://www.w3.org/2001/XMLSchema" targetNamespace="http://schemas.microsoft.com/office/infopath/2007/PartnerControls" elementFormDefault="qualified" attributeFormDefault="unqualified">
+    <xs:element name="Person">
+      <xs:complexType>
+        <xs:sequence>
+          <xs:element ref="pc:DisplayName" minOccurs="0"/>
+          <xs:element ref="pc:AccountId" minOccurs="0"/>
+          <xs:element ref="pc:AccountType" minOccurs="0"/>
+        </xs:sequence>
+      </xs:complexType>
+    </xs:element>
+    <xs:element name="DisplayName" type="xs:string"/>
+    <xs:element name="AccountId" type="xs:string"/>
+    <xs:element name="AccountType" type="xs:string"/>
+    <xs:element name="BDCAssociatedEntity">
+      <xs:complexType>
+        <xs:sequence>
+          <xs:element ref="pc:BDCEntity" minOccurs="0" maxOccurs="unbounded"/>
+        </xs:sequence>
+        <xs:attribute ref="pc:EntityNamespace"/>
+        <xs:attribute ref="pc:EntityName"/>
+        <xs:attribute ref="pc:SystemInstanceName"/>
+        <xs:attribute ref="pc:AssociationName"/>
+      </xs:complexType>
+    </xs:element>
+    <xs:attribute name="EntityNamespace" type="xs:string"/>
+    <xs:attribute name="EntityName" type="xs:string"/>
+    <xs:attribute name="SystemInstanceName" type="xs:string"/>
+    <xs:attribute name="AssociationName" type="xs:string"/>
+    <xs:element name="BDCEntity">
+      <xs:complexType>
+        <xs:sequence>
+          <xs:element ref="pc:EntityDisplayName" minOccurs="0"/>
+          <xs:element ref="pc:EntityInstanceReference" minOccurs="0"/>
+          <xs:element ref="pc:EntityId1" minOccurs="0"/>
+          <xs:element ref="pc:EntityId2" minOccurs="0"/>
+          <xs:element ref="pc:EntityId3" minOccurs="0"/>
+          <xs:element ref="pc:EntityId4" minOccurs="0"/>
+          <xs:element ref="pc:EntityId5" minOccurs="0"/>
+        </xs:sequence>
+      </xs:complexType>
+    </xs:element>
+    <xs:element name="EntityDisplayName" type="xs:string"/>
+    <xs:element name="EntityInstanceReference" type="xs:string"/>
+    <xs:element name="EntityId1" type="xs:string"/>
+    <xs:element name="EntityId2" type="xs:string"/>
+    <xs:element name="EntityId3" type="xs:string"/>
+    <xs:element name="EntityId4" type="xs:string"/>
+    <xs:element name="EntityId5" type="xs:string"/>
+    <xs:element name="Terms">
+      <xs:complexType>
+        <xs:sequence>
+          <xs:element ref="pc:TermInfo" minOccurs="0" maxOccurs="unbounded"/>
+        </xs:sequence>
+      </xs:complexType>
+    </xs:element>
+    <xs:element name="TermInfo">
+      <xs:complexType>
+        <xs:sequence>
+          <xs:element ref="pc:TermName" minOccurs="0"/>
+          <xs:element ref="pc:TermId" minOccurs="0"/>
+        </xs:sequence>
+      </xs:complexType>
+    </xs:element>
+    <xs:element name="TermName" type="xs:string"/>
+    <xs:element name="TermId" type="xs:string"/>
+  </xs:schema>
+</ct:contentTypeSchema>
+</file>
+
+<file path=customXml/item2.xml><?xml version="1.0" encoding="utf-8"?>
+<?mso-contentType ?>
+<FormTemplates xmlns="http://schemas.microsoft.com/sharepoint/v3/contenttype/forms">
+  <Display>DocumentLibraryForm</Display>
+  <Edit>DocumentLibraryForm</Edit>
+  <New>DocumentLibraryForm</New>
+</FormTemplates>
+</file>
+
+<file path=customXml/item3.xml><?xml version="1.0" encoding="utf-8"?>
+<p:properties xmlns:p="http://schemas.microsoft.com/office/2006/metadata/properties" xmlns:xsi="http://www.w3.org/2001/XMLSchema-instance" xmlns:pc="http://schemas.microsoft.com/office/infopath/2007/PartnerControls">
+  <documentManagement>
+    <Project_x0020_Status xmlns="42ee0b5c-65f4-463e-8aff-3d81805e759c">Active</Project_x0020_Status>
+    <Project_x0020_Description xmlns="42ee0b5c-65f4-463e-8aff-3d81805e759c" xsi:nil="true"/>
+  </documentManagement>
+</p:properties>
 </file>
 
 <file path=customXml/itemProps1.xml><?xml version="1.0" encoding="utf-8"?>
-<ds:datastoreItem xmlns:ds="http://schemas.openxmlformats.org/officeDocument/2006/customXml" ds:itemID="{E5B16CBA-7CE2-F741-B0CD-9199741024B5}">
+<ds:datastoreItem xmlns:ds="http://schemas.openxmlformats.org/officeDocument/2006/customXml" ds:itemID="{F3B6269E-0732-46C6-8FA1-C28245489934}">
   <ds:schemaRefs>
-    <ds:schemaRef ds:uri="http://schemas.openxmlformats.org/officeDocument/2006/bibliography"/>
+    <ds:schemaRef ds:uri="http://schemas.microsoft.com/office/2006/metadata/contentType"/>
+    <ds:schemaRef ds:uri="http://schemas.microsoft.com/office/2006/metadata/properties/metaAttributes"/>
+    <ds:schemaRef ds:uri="http://www.w3.org/2001/XMLSchema"/>
+    <ds:schemaRef ds:uri="http://schemas.microsoft.com/office/2006/metadata/properties"/>
+    <ds:schemaRef ds:uri="42ee0b5c-65f4-463e-8aff-3d81805e759c"/>
+    <ds:schemaRef ds:uri="http://schemas.microsoft.com/office/2006/documentManagement/types"/>
+    <ds:schemaRef ds:uri="http://schemas.microsoft.com/office/infopath/2007/PartnerControls"/>
+    <ds:schemaRef ds:uri="http://schemas.openxmlformats.org/package/2006/metadata/core-properties"/>
+    <ds:schemaRef ds:uri="http://purl.org/dc/elements/1.1/"/>
+    <ds:schemaRef ds:uri="http://purl.org/dc/terms/"/>
+    <ds:schemaRef ds:uri="http://schemas.microsoft.com/internal/obd"/>
+  </ds:schemaRefs>
+</ds:datastoreItem>
+</file>
+
+<file path=customXml/itemProps2.xml><?xml version="1.0" encoding="utf-8"?>
+<ds:datastoreItem xmlns:ds="http://schemas.openxmlformats.org/officeDocument/2006/customXml" ds:itemID="{D3527166-6D35-400F-BB6C-6A787C585B45}">
+  <ds:schemaRefs>
+    <ds:schemaRef ds:uri="http://schemas.microsoft.com/sharepoint/v3/contenttype/forms"/>
+  </ds:schemaRefs>
+</ds:datastoreItem>
+</file>
+
+<file path=customXml/itemProps3.xml><?xml version="1.0" encoding="utf-8"?>
+<ds:datastoreItem xmlns:ds="http://schemas.openxmlformats.org/officeDocument/2006/customXml" ds:itemID="{5DBAB780-DF43-41C1-A900-6F34F7F36996}">
+  <ds:schemaRefs>
+    <ds:schemaRef ds:uri="http://schemas.microsoft.com/office/2006/metadata/properties"/>
+    <ds:schemaRef ds:uri="http://schemas.microsoft.com/office/infopath/2007/PartnerControls"/>
+    <ds:schemaRef ds:uri="42ee0b5c-65f4-463e-8aff-3d81805e759c"/>
   </ds:schemaRefs>
 </ds:datastoreItem>
 </file>
</xml_diff>

<commit_message>
formatting changes and document location details
</commit_message>
<xml_diff>
--- a/doc/LRI Reboot API Documentation.docx
+++ b/doc/LRI Reboot API Documentation.docx
@@ -18,6 +18,7 @@
         <w:t>General</w:t>
       </w:r>
     </w:p>
+    <w:p/>
     <w:p>
       <w:r>
         <w:t xml:space="preserve">This document provides specifications for implementing </w:t>
@@ -32,10 +33,22 @@
         <w:t xml:space="preserve"> (LRI)</w:t>
       </w:r>
       <w:r>
-        <w:t>. This API is not finalized, however, inBloom will endeavor to preserve the published API as much as possible.</w:t>
-      </w:r>
-      <w:r>
-        <w:t xml:space="preserve">  The most recent version of this document will be found in</w:t>
+        <w:t xml:space="preserve">. This API is </w:t>
+      </w:r>
+      <w:r>
+        <w:t>still in development</w:t>
+      </w:r>
+      <w:r>
+        <w:t>, however, inBloom will endeavor to preserve the published API as much as possible.</w:t>
+      </w:r>
+      <w:r>
+        <w:t xml:space="preserve">  </w:t>
+      </w:r>
+    </w:p>
+    <w:p/>
+    <w:p>
+      <w:r>
+        <w:t>The most recent version of this document will be found in</w:t>
       </w:r>
       <w:proofErr w:type="gramStart"/>
       <w:r>
@@ -71,6 +84,8 @@
       <w:pPr>
         <w:pStyle w:val="Heading1"/>
       </w:pPr>
+      <w:bookmarkStart w:id="0" w:name="_GoBack"/>
+      <w:bookmarkEnd w:id="0"/>
       <w:r>
         <w:t>Environments</w:t>
       </w:r>
@@ -91,8 +106,6 @@
           <w:t>http://maps-sandbox.inbloom.org:8080/lri-reboot/</w:t>
         </w:r>
       </w:hyperlink>
-      <w:bookmarkStart w:id="0" w:name="_GoBack"/>
-      <w:bookmarkEnd w:id="0"/>
     </w:p>
     <w:p>
       <w:pPr>

</xml_diff>

<commit_message>
Updated documentation for expanded search params
</commit_message>
<xml_diff>
--- a/doc/LRI Reboot API Documentation.docx
+++ b/doc/LRI Reboot API Documentation.docx
@@ -84,8 +84,6 @@
       <w:pPr>
         <w:pStyle w:val="Heading1"/>
       </w:pPr>
-      <w:bookmarkStart w:id="0" w:name="_GoBack"/>
-      <w:bookmarkEnd w:id="0"/>
       <w:r>
         <w:t>Environments</w:t>
       </w:r>
@@ -3317,7 +3315,15 @@
           <w:rStyle w:val="sobjectk"/>
           <w:rFonts w:eastAsia="Times New Roman" w:cs="Times New Roman"/>
         </w:rPr>
-        <w:t>"name"</w:t>
+        <w:t>"</w:t>
+      </w:r>
+      <w:proofErr w:type="spellStart"/>
+      <w:r>
+        <w:rPr>
+          <w:rStyle w:val="sobjectk"/>
+          <w:rFonts w:eastAsia="Times New Roman" w:cs="Times New Roman"/>
+        </w:rPr>
+        <w:t>name"</w:t>
       </w:r>
       <w:r>
         <w:rPr>
@@ -3331,15 +3337,7 @@
           <w:rStyle w:val="sobjectv"/>
           <w:rFonts w:eastAsia="Times New Roman" w:cs="Times New Roman"/>
         </w:rPr>
-        <w:t>"</w:t>
-      </w:r>
-      <w:proofErr w:type="spellStart"/>
-      <w:r>
-        <w:rPr>
-          <w:rStyle w:val="sobjectv"/>
-          <w:rFonts w:eastAsia="Times New Roman" w:cs="Times New Roman"/>
-        </w:rPr>
-        <w:t>Verlin</w:t>
+        <w:t>"Verlin</w:t>
       </w:r>
       <w:proofErr w:type="spellEnd"/>
       <w:r>
@@ -4436,6 +4434,25 @@
       <w:r>
         <w:t>={query}</w:t>
       </w:r>
+      <w:r>
+        <w:t>&amp;rows={</w:t>
+      </w:r>
+      <w:proofErr w:type="spellStart"/>
+      <w:r>
+        <w:t>int</w:t>
+      </w:r>
+      <w:proofErr w:type="spellEnd"/>
+      <w:r>
+        <w:t>}&amp;start={</w:t>
+      </w:r>
+      <w:proofErr w:type="spellStart"/>
+      <w:r>
+        <w:t>int</w:t>
+      </w:r>
+      <w:proofErr w:type="spellEnd"/>
+      <w:r>
+        <w:t>}</w:t>
+      </w:r>
     </w:p>
     <w:p>
       <w:pPr>
@@ -4456,6 +4473,9 @@
       <w:proofErr w:type="spellEnd"/>
       <w:r>
         <w:t>. Based on the query string parameter, returns a collection of resources that match the query.</w:t>
+      </w:r>
+      <w:r>
+        <w:t xml:space="preserve"> Supports pagination and limits on result sets.</w:t>
       </w:r>
     </w:p>
     <w:p/>
@@ -4940,13 +4960,21 @@
     <w:p/>
     <w:p>
       <w:r>
+        <w:lastRenderedPageBreak/>
+        <w:t>By default, the number of results returned is limited to 10. To change this, include the rows query parameter. You can paginate through a result set by including the start query parameter.</w:t>
+      </w:r>
+      <w:bookmarkStart w:id="0" w:name="_GoBack"/>
+      <w:bookmarkEnd w:id="0"/>
+    </w:p>
+    <w:p/>
+    <w:p>
+      <w:r>
         <w:t>If you use JSONP with this endpoint, construct your request as:</w:t>
       </w:r>
     </w:p>
     <w:p/>
     <w:p>
       <w:r>
-        <w:lastRenderedPageBreak/>
         <w:t>/resources/</w:t>
       </w:r>
       <w:proofErr w:type="spellStart"/>
@@ -4961,6 +4989,25 @@
       <w:proofErr w:type="gramEnd"/>
       <w:r>
         <w:t>={callback}&amp;query={query}</w:t>
+      </w:r>
+      <w:r>
+        <w:t>&amp;rows={</w:t>
+      </w:r>
+      <w:proofErr w:type="spellStart"/>
+      <w:r>
+        <w:t>int</w:t>
+      </w:r>
+      <w:proofErr w:type="spellEnd"/>
+      <w:r>
+        <w:t>}&amp;start={</w:t>
+      </w:r>
+      <w:proofErr w:type="spellStart"/>
+      <w:r>
+        <w:t>int</w:t>
+      </w:r>
+      <w:proofErr w:type="spellEnd"/>
+      <w:r>
+        <w:t>}</w:t>
       </w:r>
     </w:p>
     <w:p/>
@@ -6507,7 +6554,7 @@
         <w:sz w:val="20"/>
         <w:szCs w:val="20"/>
       </w:rPr>
-      <w:t>2</w:t>
+      <w:t>16</w:t>
     </w:r>
     <w:r>
       <w:rPr>
@@ -7894,6 +7941,7 @@
   <w:style w:type="character" w:default="1" w:styleId="DefaultParagraphFont">
     <w:name w:val="Default Paragraph Font"/>
     <w:uiPriority w:val="1"/>
+    <w:semiHidden/>
     <w:unhideWhenUsed/>
   </w:style>
   <w:style w:type="table" w:default="1" w:styleId="TableNormal">
@@ -8682,6 +8730,7 @@
   <w:style w:type="character" w:default="1" w:styleId="DefaultParagraphFont">
     <w:name w:val="Default Paragraph Font"/>
     <w:uiPriority w:val="1"/>
+    <w:semiHidden/>
     <w:unhideWhenUsed/>
   </w:style>
   <w:style w:type="table" w:default="1" w:styleId="TableNormal">

</xml_diff>